<commit_message>
Chores: Avancement du Manuel
</commit_message>
<xml_diff>
--- a/Manuel/AppliArcadiaManuel.docx
+++ b/Manuel/AppliArcadiaManuel.docx
@@ -61,7 +61,7 @@
                   </w:tcPr>
                   <w:p>
                     <w:pPr>
-                      <w:pStyle w:val="NoSpacing"/>
+                      <w:pStyle w:val="Sansinterligne"/>
                       <w:jc w:val="center"/>
                       <w:rPr>
                         <w:color w:val="2F5496" w:themeColor="accent1" w:themeShade="BF"/>
@@ -107,7 +107,7 @@
                 <w:sdtContent>
                   <w:p>
                     <w:pPr>
-                      <w:pStyle w:val="NoSpacing"/>
+                      <w:pStyle w:val="Sansinterligne"/>
                       <w:spacing w:line="216" w:lineRule="auto"/>
                       <w:jc w:val="center"/>
                       <w:rPr>
@@ -160,7 +160,7 @@
                   </w:tcPr>
                   <w:p>
                     <w:pPr>
-                      <w:pStyle w:val="NoSpacing"/>
+                      <w:pStyle w:val="Sansinterligne"/>
                       <w:jc w:val="center"/>
                       <w:rPr>
                         <w:color w:val="2F5496" w:themeColor="accent1" w:themeShade="BF"/>
@@ -229,7 +229,7 @@
                 <w:sdtContent>
                   <w:p>
                     <w:pPr>
-                      <w:pStyle w:val="NoSpacing"/>
+                      <w:pStyle w:val="Sansinterligne"/>
                       <w:jc w:val="center"/>
                       <w:rPr>
                         <w:color w:val="4472C4" w:themeColor="accent1"/>
@@ -272,7 +272,7 @@
                 <w:sdtContent>
                   <w:p>
                     <w:pPr>
-                      <w:pStyle w:val="NoSpacing"/>
+                      <w:pStyle w:val="Sansinterligne"/>
                       <w:jc w:val="center"/>
                       <w:rPr>
                         <w:color w:val="4472C4" w:themeColor="accent1"/>
@@ -293,7 +293,7 @@
               </w:sdt>
               <w:p>
                 <w:pPr>
-                  <w:pStyle w:val="NoSpacing"/>
+                  <w:pStyle w:val="Sansinterligne"/>
                   <w:jc w:val="center"/>
                   <w:rPr>
                     <w:color w:val="4472C4" w:themeColor="accent1"/>
@@ -315,6 +315,15 @@
     </w:sdt>
     <w:sdt>
       <w:sdtPr>
+        <w:rPr>
+          <w:rFonts w:asciiTheme="minorHAnsi" w:eastAsiaTheme="minorHAnsi" w:hAnsiTheme="minorHAnsi" w:cstheme="minorBidi"/>
+          <w:color w:val="auto"/>
+          <w:kern w:val="2"/>
+          <w:sz w:val="22"/>
+          <w:szCs w:val="22"/>
+          <w:lang w:val="fr-FR"/>
+          <w14:ligatures w14:val="standardContextual"/>
+        </w:rPr>
         <w:id w:val="1927229637"/>
         <w:docPartObj>
           <w:docPartGallery w:val="Table of Contents"/>
@@ -323,22 +332,15 @@
       </w:sdtPr>
       <w:sdtEndPr>
         <w:rPr>
-          <w:rFonts w:asciiTheme="minorHAnsi" w:eastAsiaTheme="minorHAnsi" w:hAnsiTheme="minorHAnsi" w:cstheme="minorBidi"/>
           <w:b/>
           <w:bCs/>
           <w:noProof/>
-          <w:color w:val="auto"/>
-          <w:kern w:val="2"/>
-          <w:sz w:val="22"/>
-          <w:szCs w:val="22"/>
-          <w:lang w:val="fr-FR"/>
-          <w14:ligatures w14:val="standardContextual"/>
         </w:rPr>
       </w:sdtEndPr>
       <w:sdtContent>
         <w:p>
           <w:pPr>
-            <w:pStyle w:val="TOCHeading"/>
+            <w:pStyle w:val="En-ttedetabledesmatires"/>
           </w:pPr>
           <w:r>
             <w:t>Contents</w:t>
@@ -346,13 +348,15 @@
         </w:p>
         <w:p>
           <w:pPr>
-            <w:pStyle w:val="TOC1"/>
+            <w:pStyle w:val="TM1"/>
             <w:tabs>
               <w:tab w:val="right" w:leader="dot" w:pos="9062"/>
             </w:tabs>
             <w:rPr>
               <w:rFonts w:eastAsiaTheme="minorEastAsia"/>
               <w:noProof/>
+              <w:sz w:val="24"/>
+              <w:szCs w:val="24"/>
               <w:lang w:eastAsia="fr-FR"/>
             </w:rPr>
           </w:pPr>
@@ -368,10 +372,10 @@
           <w:r>
             <w:fldChar w:fldCharType="separate"/>
           </w:r>
-          <w:hyperlink w:anchor="_Toc179914111" w:history="1">
-            <w:r>
-              <w:rPr>
-                <w:rStyle w:val="Hyperlink"/>
+          <w:hyperlink w:anchor="_Toc180064774" w:history="1">
+            <w:r>
+              <w:rPr>
+                <w:rStyle w:val="Lienhypertexte"/>
                 <w:noProof/>
               </w:rPr>
               <w:t>Préambule :</w:t>
@@ -395,7 +399,7 @@
                 <w:noProof/>
                 <w:webHidden/>
               </w:rPr>
-              <w:instrText xml:space="preserve"> PAGEREF _Toc179914111 \h </w:instrText>
+              <w:instrText xml:space="preserve"> PAGEREF _Toc180064774 \h </w:instrText>
             </w:r>
             <w:r>
               <w:rPr>
@@ -428,20 +432,22 @@
         </w:p>
         <w:p>
           <w:pPr>
-            <w:pStyle w:val="TOC1"/>
+            <w:pStyle w:val="TM1"/>
             <w:tabs>
               <w:tab w:val="right" w:leader="dot" w:pos="9062"/>
             </w:tabs>
             <w:rPr>
               <w:rFonts w:eastAsiaTheme="minorEastAsia"/>
               <w:noProof/>
+              <w:sz w:val="24"/>
+              <w:szCs w:val="24"/>
               <w:lang w:eastAsia="fr-FR"/>
             </w:rPr>
           </w:pPr>
-          <w:hyperlink w:anchor="_Toc179914112" w:history="1">
-            <w:r>
-              <w:rPr>
-                <w:rStyle w:val="Hyperlink"/>
+          <w:hyperlink w:anchor="_Toc180064775" w:history="1">
+            <w:r>
+              <w:rPr>
+                <w:rStyle w:val="Lienhypertexte"/>
                 <w:noProof/>
               </w:rPr>
               <w:t>RAPPELS DE SÉCURITÉ</w:t>
@@ -465,7 +471,7 @@
                 <w:noProof/>
                 <w:webHidden/>
               </w:rPr>
-              <w:instrText xml:space="preserve"> PAGEREF _Toc179914112 \h </w:instrText>
+              <w:instrText xml:space="preserve"> PAGEREF _Toc180064775 \h </w:instrText>
             </w:r>
             <w:r>
               <w:rPr>
@@ -498,20 +504,22 @@
         </w:p>
         <w:p>
           <w:pPr>
-            <w:pStyle w:val="TOC1"/>
+            <w:pStyle w:val="TM1"/>
             <w:tabs>
               <w:tab w:val="right" w:leader="dot" w:pos="9062"/>
             </w:tabs>
             <w:rPr>
               <w:rFonts w:eastAsiaTheme="minorEastAsia"/>
               <w:noProof/>
+              <w:sz w:val="24"/>
+              <w:szCs w:val="24"/>
               <w:lang w:eastAsia="fr-FR"/>
             </w:rPr>
           </w:pPr>
-          <w:hyperlink w:anchor="_Toc179914113" w:history="1">
-            <w:r>
-              <w:rPr>
-                <w:rStyle w:val="Hyperlink"/>
+          <w:hyperlink w:anchor="_Toc180064776" w:history="1">
+            <w:r>
+              <w:rPr>
+                <w:rStyle w:val="Lienhypertexte"/>
                 <w:noProof/>
               </w:rPr>
               <w:t>IDENTIFIANTS</w:t>
@@ -535,7 +543,7 @@
                 <w:noProof/>
                 <w:webHidden/>
               </w:rPr>
-              <w:instrText xml:space="preserve"> PAGEREF _Toc179914113 \h </w:instrText>
+              <w:instrText xml:space="preserve"> PAGEREF _Toc180064776 \h </w:instrText>
             </w:r>
             <w:r>
               <w:rPr>
@@ -568,20 +576,22 @@
         </w:p>
         <w:p>
           <w:pPr>
-            <w:pStyle w:val="TOC2"/>
+            <w:pStyle w:val="TM2"/>
             <w:tabs>
               <w:tab w:val="right" w:leader="dot" w:pos="9062"/>
             </w:tabs>
             <w:rPr>
               <w:rFonts w:eastAsiaTheme="minorEastAsia"/>
               <w:noProof/>
+              <w:sz w:val="24"/>
+              <w:szCs w:val="24"/>
               <w:lang w:eastAsia="fr-FR"/>
             </w:rPr>
           </w:pPr>
-          <w:hyperlink w:anchor="_Toc179914114" w:history="1">
-            <w:r>
-              <w:rPr>
-                <w:rStyle w:val="Hyperlink"/>
+          <w:hyperlink w:anchor="_Toc180064777" w:history="1">
+            <w:r>
+              <w:rPr>
+                <w:rStyle w:val="Lienhypertexte"/>
                 <w:noProof/>
               </w:rPr>
               <w:t>Application</w:t>
@@ -605,7 +615,7 @@
                 <w:noProof/>
                 <w:webHidden/>
               </w:rPr>
-              <w:instrText xml:space="preserve"> PAGEREF _Toc179914114 \h </w:instrText>
+              <w:instrText xml:space="preserve"> PAGEREF _Toc180064777 \h </w:instrText>
             </w:r>
             <w:r>
               <w:rPr>
@@ -638,20 +648,22 @@
         </w:p>
         <w:p>
           <w:pPr>
-            <w:pStyle w:val="TOC2"/>
+            <w:pStyle w:val="TM2"/>
             <w:tabs>
               <w:tab w:val="right" w:leader="dot" w:pos="9062"/>
             </w:tabs>
             <w:rPr>
               <w:rFonts w:eastAsiaTheme="minorEastAsia"/>
               <w:noProof/>
+              <w:sz w:val="24"/>
+              <w:szCs w:val="24"/>
               <w:lang w:eastAsia="fr-FR"/>
             </w:rPr>
           </w:pPr>
-          <w:hyperlink w:anchor="_Toc179914115" w:history="1">
-            <w:r>
-              <w:rPr>
-                <w:rStyle w:val="Hyperlink"/>
+          <w:hyperlink w:anchor="_Toc180064778" w:history="1">
+            <w:r>
+              <w:rPr>
+                <w:rStyle w:val="Lienhypertexte"/>
                 <w:noProof/>
               </w:rPr>
               <w:t>WebMail Ionos</w:t>
@@ -675,7 +687,7 @@
                 <w:noProof/>
                 <w:webHidden/>
               </w:rPr>
-              <w:instrText xml:space="preserve"> PAGEREF _Toc179914115 \h </w:instrText>
+              <w:instrText xml:space="preserve"> PAGEREF _Toc180064778 \h </w:instrText>
             </w:r>
             <w:r>
               <w:rPr>
@@ -708,20 +720,22 @@
         </w:p>
         <w:p>
           <w:pPr>
-            <w:pStyle w:val="TOC3"/>
+            <w:pStyle w:val="TM3"/>
             <w:tabs>
               <w:tab w:val="right" w:leader="dot" w:pos="9062"/>
             </w:tabs>
             <w:rPr>
               <w:rFonts w:eastAsiaTheme="minorEastAsia"/>
               <w:noProof/>
+              <w:sz w:val="24"/>
+              <w:szCs w:val="24"/>
               <w:lang w:eastAsia="fr-FR"/>
             </w:rPr>
           </w:pPr>
-          <w:hyperlink w:anchor="_Toc179914116" w:history="1">
-            <w:r>
-              <w:rPr>
-                <w:rStyle w:val="Hyperlink"/>
+          <w:hyperlink w:anchor="_Toc180064779" w:history="1">
+            <w:r>
+              <w:rPr>
+                <w:rStyle w:val="Lienhypertexte"/>
                 <w:noProof/>
               </w:rPr>
               <w:t>Admin</w:t>
@@ -745,7 +759,7 @@
                 <w:noProof/>
                 <w:webHidden/>
               </w:rPr>
-              <w:instrText xml:space="preserve"> PAGEREF _Toc179914116 \h </w:instrText>
+              <w:instrText xml:space="preserve"> PAGEREF _Toc180064779 \h </w:instrText>
             </w:r>
             <w:r>
               <w:rPr>
@@ -778,20 +792,22 @@
         </w:p>
         <w:p>
           <w:pPr>
-            <w:pStyle w:val="TOC3"/>
+            <w:pStyle w:val="TM3"/>
             <w:tabs>
               <w:tab w:val="right" w:leader="dot" w:pos="9062"/>
             </w:tabs>
             <w:rPr>
               <w:rFonts w:eastAsiaTheme="minorEastAsia"/>
               <w:noProof/>
+              <w:sz w:val="24"/>
+              <w:szCs w:val="24"/>
               <w:lang w:eastAsia="fr-FR"/>
             </w:rPr>
           </w:pPr>
-          <w:hyperlink w:anchor="_Toc179914117" w:history="1">
-            <w:r>
-              <w:rPr>
-                <w:rStyle w:val="Hyperlink"/>
+          <w:hyperlink w:anchor="_Toc180064780" w:history="1">
+            <w:r>
+              <w:rPr>
+                <w:rStyle w:val="Lienhypertexte"/>
                 <w:noProof/>
               </w:rPr>
               <w:t>Employé</w:t>
@@ -815,7 +831,7 @@
                 <w:noProof/>
                 <w:webHidden/>
               </w:rPr>
-              <w:instrText xml:space="preserve"> PAGEREF _Toc179914117 \h </w:instrText>
+              <w:instrText xml:space="preserve"> PAGEREF _Toc180064780 \h </w:instrText>
             </w:r>
             <w:r>
               <w:rPr>
@@ -848,20 +864,22 @@
         </w:p>
         <w:p>
           <w:pPr>
-            <w:pStyle w:val="TOC3"/>
+            <w:pStyle w:val="TM3"/>
             <w:tabs>
               <w:tab w:val="right" w:leader="dot" w:pos="9062"/>
             </w:tabs>
             <w:rPr>
               <w:rFonts w:eastAsiaTheme="minorEastAsia"/>
               <w:noProof/>
+              <w:sz w:val="24"/>
+              <w:szCs w:val="24"/>
               <w:lang w:eastAsia="fr-FR"/>
             </w:rPr>
           </w:pPr>
-          <w:hyperlink w:anchor="_Toc179914118" w:history="1">
-            <w:r>
-              <w:rPr>
-                <w:rStyle w:val="Hyperlink"/>
+          <w:hyperlink w:anchor="_Toc180064781" w:history="1">
+            <w:r>
+              <w:rPr>
+                <w:rStyle w:val="Lienhypertexte"/>
                 <w:noProof/>
               </w:rPr>
               <w:t>Visiteur</w:t>
@@ -885,7 +903,7 @@
                 <w:noProof/>
                 <w:webHidden/>
               </w:rPr>
-              <w:instrText xml:space="preserve"> PAGEREF _Toc179914118 \h </w:instrText>
+              <w:instrText xml:space="preserve"> PAGEREF _Toc180064781 \h </w:instrText>
             </w:r>
             <w:r>
               <w:rPr>
@@ -918,20 +936,22 @@
         </w:p>
         <w:p>
           <w:pPr>
-            <w:pStyle w:val="TOC1"/>
+            <w:pStyle w:val="TM1"/>
             <w:tabs>
               <w:tab w:val="right" w:leader="dot" w:pos="9062"/>
             </w:tabs>
             <w:rPr>
               <w:rFonts w:eastAsiaTheme="minorEastAsia"/>
               <w:noProof/>
+              <w:sz w:val="24"/>
+              <w:szCs w:val="24"/>
               <w:lang w:eastAsia="fr-FR"/>
             </w:rPr>
           </w:pPr>
-          <w:hyperlink w:anchor="_Toc179914119" w:history="1">
-            <w:r>
-              <w:rPr>
-                <w:rStyle w:val="Hyperlink"/>
+          <w:hyperlink w:anchor="_Toc180064782" w:history="1">
+            <w:r>
+              <w:rPr>
+                <w:rStyle w:val="Lienhypertexte"/>
                 <w:noProof/>
               </w:rPr>
               <w:t>Le Visiteur</w:t>
@@ -955,7 +975,7 @@
                 <w:noProof/>
                 <w:webHidden/>
               </w:rPr>
-              <w:instrText xml:space="preserve"> PAGEREF _Toc179914119 \h </w:instrText>
+              <w:instrText xml:space="preserve"> PAGEREF _Toc180064782 \h </w:instrText>
             </w:r>
             <w:r>
               <w:rPr>
@@ -988,20 +1008,22 @@
         </w:p>
         <w:p>
           <w:pPr>
-            <w:pStyle w:val="TOC2"/>
+            <w:pStyle w:val="TM2"/>
             <w:tabs>
               <w:tab w:val="right" w:leader="dot" w:pos="9062"/>
             </w:tabs>
             <w:rPr>
               <w:rFonts w:eastAsiaTheme="minorEastAsia"/>
               <w:noProof/>
+              <w:sz w:val="24"/>
+              <w:szCs w:val="24"/>
               <w:lang w:eastAsia="fr-FR"/>
             </w:rPr>
           </w:pPr>
-          <w:hyperlink w:anchor="_Toc179914120" w:history="1">
-            <w:r>
-              <w:rPr>
-                <w:rStyle w:val="Hyperlink"/>
+          <w:hyperlink w:anchor="_Toc180064783" w:history="1">
+            <w:r>
+              <w:rPr>
+                <w:rStyle w:val="Lienhypertexte"/>
                 <w:noProof/>
               </w:rPr>
               <w:t>Accueil</w:t>
@@ -1025,7 +1047,7 @@
                 <w:noProof/>
                 <w:webHidden/>
               </w:rPr>
-              <w:instrText xml:space="preserve"> PAGEREF _Toc179914120 \h </w:instrText>
+              <w:instrText xml:space="preserve"> PAGEREF _Toc180064783 \h </w:instrText>
             </w:r>
             <w:r>
               <w:rPr>
@@ -1058,20 +1080,22 @@
         </w:p>
         <w:p>
           <w:pPr>
-            <w:pStyle w:val="TOC3"/>
+            <w:pStyle w:val="TM3"/>
             <w:tabs>
               <w:tab w:val="right" w:leader="dot" w:pos="9062"/>
             </w:tabs>
             <w:rPr>
               <w:rFonts w:eastAsiaTheme="minorEastAsia"/>
               <w:noProof/>
+              <w:sz w:val="24"/>
+              <w:szCs w:val="24"/>
               <w:lang w:eastAsia="fr-FR"/>
             </w:rPr>
           </w:pPr>
-          <w:hyperlink w:anchor="_Toc179914121" w:history="1">
-            <w:r>
-              <w:rPr>
-                <w:rStyle w:val="Hyperlink"/>
+          <w:hyperlink w:anchor="_Toc180064784" w:history="1">
+            <w:r>
+              <w:rPr>
+                <w:rStyle w:val="Lienhypertexte"/>
                 <w:noProof/>
               </w:rPr>
               <w:t>Laisser un Avis</w:t>
@@ -1095,7 +1119,7 @@
                 <w:noProof/>
                 <w:webHidden/>
               </w:rPr>
-              <w:instrText xml:space="preserve"> PAGEREF _Toc179914121 \h </w:instrText>
+              <w:instrText xml:space="preserve"> PAGEREF _Toc180064784 \h </w:instrText>
             </w:r>
             <w:r>
               <w:rPr>
@@ -1128,20 +1152,22 @@
         </w:p>
         <w:p>
           <w:pPr>
-            <w:pStyle w:val="TOC3"/>
+            <w:pStyle w:val="TM3"/>
             <w:tabs>
               <w:tab w:val="right" w:leader="dot" w:pos="9062"/>
             </w:tabs>
             <w:rPr>
               <w:rFonts w:eastAsiaTheme="minorEastAsia"/>
               <w:noProof/>
+              <w:sz w:val="24"/>
+              <w:szCs w:val="24"/>
               <w:lang w:eastAsia="fr-FR"/>
             </w:rPr>
           </w:pPr>
-          <w:hyperlink w:anchor="_Toc179914122" w:history="1">
-            <w:r>
-              <w:rPr>
-                <w:rStyle w:val="Hyperlink"/>
+          <w:hyperlink w:anchor="_Toc180064785" w:history="1">
+            <w:r>
+              <w:rPr>
+                <w:rStyle w:val="Lienhypertexte"/>
                 <w:noProof/>
               </w:rPr>
               <w:t>Footer</w:t>
@@ -1165,7 +1191,7 @@
                 <w:noProof/>
                 <w:webHidden/>
               </w:rPr>
-              <w:instrText xml:space="preserve"> PAGEREF _Toc179914122 \h </w:instrText>
+              <w:instrText xml:space="preserve"> PAGEREF _Toc180064785 \h </w:instrText>
             </w:r>
             <w:r>
               <w:rPr>
@@ -1198,20 +1224,22 @@
         </w:p>
         <w:p>
           <w:pPr>
-            <w:pStyle w:val="TOC3"/>
+            <w:pStyle w:val="TM3"/>
             <w:tabs>
               <w:tab w:val="right" w:leader="dot" w:pos="9062"/>
             </w:tabs>
             <w:rPr>
               <w:rFonts w:eastAsiaTheme="minorEastAsia"/>
               <w:noProof/>
+              <w:sz w:val="24"/>
+              <w:szCs w:val="24"/>
               <w:lang w:eastAsia="fr-FR"/>
             </w:rPr>
           </w:pPr>
-          <w:hyperlink w:anchor="_Toc179914123" w:history="1">
-            <w:r>
-              <w:rPr>
-                <w:rStyle w:val="Hyperlink"/>
+          <w:hyperlink w:anchor="_Toc180064786" w:history="1">
+            <w:r>
+              <w:rPr>
+                <w:rStyle w:val="Lienhypertexte"/>
                 <w:noProof/>
               </w:rPr>
               <w:t>Contact Mail</w:t>
@@ -1235,7 +1263,7 @@
                 <w:noProof/>
                 <w:webHidden/>
               </w:rPr>
-              <w:instrText xml:space="preserve"> PAGEREF _Toc179914123 \h </w:instrText>
+              <w:instrText xml:space="preserve"> PAGEREF _Toc180064786 \h </w:instrText>
             </w:r>
             <w:r>
               <w:rPr>
@@ -1268,20 +1296,22 @@
         </w:p>
         <w:p>
           <w:pPr>
-            <w:pStyle w:val="TOC2"/>
+            <w:pStyle w:val="TM2"/>
             <w:tabs>
               <w:tab w:val="right" w:leader="dot" w:pos="9062"/>
             </w:tabs>
             <w:rPr>
               <w:rFonts w:eastAsiaTheme="minorEastAsia"/>
               <w:noProof/>
+              <w:sz w:val="24"/>
+              <w:szCs w:val="24"/>
               <w:lang w:eastAsia="fr-FR"/>
             </w:rPr>
           </w:pPr>
-          <w:hyperlink w:anchor="_Toc179914124" w:history="1">
-            <w:r>
-              <w:rPr>
-                <w:rStyle w:val="Hyperlink"/>
+          <w:hyperlink w:anchor="_Toc180064787" w:history="1">
+            <w:r>
+              <w:rPr>
+                <w:rStyle w:val="Lienhypertexte"/>
                 <w:noProof/>
               </w:rPr>
               <w:t>Animaux &amp; Habitats</w:t>
@@ -1305,7 +1335,7 @@
                 <w:noProof/>
                 <w:webHidden/>
               </w:rPr>
-              <w:instrText xml:space="preserve"> PAGEREF _Toc179914124 \h </w:instrText>
+              <w:instrText xml:space="preserve"> PAGEREF _Toc180064787 \h </w:instrText>
             </w:r>
             <w:r>
               <w:rPr>
@@ -1338,20 +1368,22 @@
         </w:p>
         <w:p>
           <w:pPr>
-            <w:pStyle w:val="TOC2"/>
+            <w:pStyle w:val="TM2"/>
             <w:tabs>
               <w:tab w:val="right" w:leader="dot" w:pos="9062"/>
             </w:tabs>
             <w:rPr>
               <w:rFonts w:eastAsiaTheme="minorEastAsia"/>
               <w:noProof/>
+              <w:sz w:val="24"/>
+              <w:szCs w:val="24"/>
               <w:lang w:eastAsia="fr-FR"/>
             </w:rPr>
           </w:pPr>
-          <w:hyperlink w:anchor="_Toc179914125" w:history="1">
-            <w:r>
-              <w:rPr>
-                <w:rStyle w:val="Hyperlink"/>
+          <w:hyperlink w:anchor="_Toc180064788" w:history="1">
+            <w:r>
+              <w:rPr>
+                <w:rStyle w:val="Lienhypertexte"/>
                 <w:noProof/>
               </w:rPr>
               <w:t>Activités et Philosophie</w:t>
@@ -1375,7 +1407,7 @@
                 <w:noProof/>
                 <w:webHidden/>
               </w:rPr>
-              <w:instrText xml:space="preserve"> PAGEREF _Toc179914125 \h </w:instrText>
+              <w:instrText xml:space="preserve"> PAGEREF _Toc180064788 \h </w:instrText>
             </w:r>
             <w:r>
               <w:rPr>
@@ -1408,20 +1440,22 @@
         </w:p>
         <w:p>
           <w:pPr>
-            <w:pStyle w:val="TOC1"/>
+            <w:pStyle w:val="TM1"/>
             <w:tabs>
               <w:tab w:val="right" w:leader="dot" w:pos="9062"/>
             </w:tabs>
             <w:rPr>
               <w:rFonts w:eastAsiaTheme="minorEastAsia"/>
               <w:noProof/>
+              <w:sz w:val="24"/>
+              <w:szCs w:val="24"/>
               <w:lang w:eastAsia="fr-FR"/>
             </w:rPr>
           </w:pPr>
-          <w:hyperlink w:anchor="_Toc179914126" w:history="1">
-            <w:r>
-              <w:rPr>
-                <w:rStyle w:val="Hyperlink"/>
+          <w:hyperlink w:anchor="_Toc180064789" w:history="1">
+            <w:r>
+              <w:rPr>
+                <w:rStyle w:val="Lienhypertexte"/>
                 <w:noProof/>
               </w:rPr>
               <w:t>Les Utilisateurs Connectés</w:t>
@@ -1445,7 +1479,7 @@
                 <w:noProof/>
                 <w:webHidden/>
               </w:rPr>
-              <w:instrText xml:space="preserve"> PAGEREF _Toc179914126 \h </w:instrText>
+              <w:instrText xml:space="preserve"> PAGEREF _Toc180064789 \h </w:instrText>
             </w:r>
             <w:r>
               <w:rPr>
@@ -1478,20 +1512,22 @@
         </w:p>
         <w:p>
           <w:pPr>
-            <w:pStyle w:val="TOC2"/>
+            <w:pStyle w:val="TM2"/>
             <w:tabs>
               <w:tab w:val="right" w:leader="dot" w:pos="9062"/>
             </w:tabs>
             <w:rPr>
               <w:rFonts w:eastAsiaTheme="minorEastAsia"/>
               <w:noProof/>
+              <w:sz w:val="24"/>
+              <w:szCs w:val="24"/>
               <w:lang w:eastAsia="fr-FR"/>
             </w:rPr>
           </w:pPr>
-          <w:hyperlink w:anchor="_Toc179914127" w:history="1">
-            <w:r>
-              <w:rPr>
-                <w:rStyle w:val="Hyperlink"/>
+          <w:hyperlink w:anchor="_Toc180064790" w:history="1">
+            <w:r>
+              <w:rPr>
+                <w:rStyle w:val="Lienhypertexte"/>
                 <w:noProof/>
               </w:rPr>
               <w:t>Accueil (Admin, Employé, Vétérinaire)</w:t>
@@ -1515,7 +1551,7 @@
                 <w:noProof/>
                 <w:webHidden/>
               </w:rPr>
-              <w:instrText xml:space="preserve"> PAGEREF _Toc179914127 \h </w:instrText>
+              <w:instrText xml:space="preserve"> PAGEREF _Toc180064790 \h </w:instrText>
             </w:r>
             <w:r>
               <w:rPr>
@@ -1548,20 +1584,22 @@
         </w:p>
         <w:p>
           <w:pPr>
-            <w:pStyle w:val="TOC3"/>
+            <w:pStyle w:val="TM3"/>
             <w:tabs>
               <w:tab w:val="right" w:leader="dot" w:pos="9062"/>
             </w:tabs>
             <w:rPr>
               <w:rFonts w:eastAsiaTheme="minorEastAsia"/>
               <w:noProof/>
+              <w:sz w:val="24"/>
+              <w:szCs w:val="24"/>
               <w:lang w:eastAsia="fr-FR"/>
             </w:rPr>
           </w:pPr>
-          <w:hyperlink w:anchor="_Toc179914128" w:history="1">
-            <w:r>
-              <w:rPr>
-                <w:rStyle w:val="Hyperlink"/>
+          <w:hyperlink w:anchor="_Toc180064791" w:history="1">
+            <w:r>
+              <w:rPr>
+                <w:rStyle w:val="Lienhypertexte"/>
                 <w:noProof/>
               </w:rPr>
               <w:t>Changement de mot de passe</w:t>
@@ -1585,7 +1623,7 @@
                 <w:noProof/>
                 <w:webHidden/>
               </w:rPr>
-              <w:instrText xml:space="preserve"> PAGEREF _Toc179914128 \h </w:instrText>
+              <w:instrText xml:space="preserve"> PAGEREF _Toc180064791 \h </w:instrText>
             </w:r>
             <w:r>
               <w:rPr>
@@ -1618,22 +1656,23 @@
         </w:p>
         <w:p>
           <w:pPr>
-            <w:pStyle w:val="TOC2"/>
+            <w:pStyle w:val="TM2"/>
             <w:tabs>
               <w:tab w:val="right" w:leader="dot" w:pos="9062"/>
             </w:tabs>
             <w:rPr>
               <w:rFonts w:eastAsiaTheme="minorEastAsia"/>
               <w:noProof/>
+              <w:sz w:val="24"/>
+              <w:szCs w:val="24"/>
               <w:lang w:eastAsia="fr-FR"/>
             </w:rPr>
           </w:pPr>
-          <w:hyperlink w:anchor="_Toc179914129" w:history="1">
-            <w:r>
-              <w:rPr>
-                <w:rStyle w:val="Hyperlink"/>
-                <w:noProof/>
-                <w:lang w:val="en-US"/>
+          <w:hyperlink w:anchor="_Toc180064792" w:history="1">
+            <w:r>
+              <w:rPr>
+                <w:rStyle w:val="Lienhypertexte"/>
+                <w:noProof/>
               </w:rPr>
               <w:t>Dashboard (Admin)</w:t>
             </w:r>
@@ -1656,7 +1695,7 @@
                 <w:noProof/>
                 <w:webHidden/>
               </w:rPr>
-              <w:instrText xml:space="preserve"> PAGEREF _Toc179914129 \h </w:instrText>
+              <w:instrText xml:space="preserve"> PAGEREF _Toc180064792 \h </w:instrText>
             </w:r>
             <w:r>
               <w:rPr>
@@ -1689,20 +1728,22 @@
         </w:p>
         <w:p>
           <w:pPr>
-            <w:pStyle w:val="TOC2"/>
+            <w:pStyle w:val="TM2"/>
             <w:tabs>
               <w:tab w:val="right" w:leader="dot" w:pos="9062"/>
             </w:tabs>
             <w:rPr>
               <w:rFonts w:eastAsiaTheme="minorEastAsia"/>
               <w:noProof/>
+              <w:sz w:val="24"/>
+              <w:szCs w:val="24"/>
               <w:lang w:eastAsia="fr-FR"/>
             </w:rPr>
           </w:pPr>
-          <w:hyperlink w:anchor="_Toc179914130" w:history="1">
-            <w:r>
-              <w:rPr>
-                <w:rStyle w:val="Hyperlink"/>
+          <w:hyperlink w:anchor="_Toc180064793" w:history="1">
+            <w:r>
+              <w:rPr>
+                <w:rStyle w:val="Lienhypertexte"/>
                 <w:noProof/>
               </w:rPr>
               <w:t>Gestion des Employés (Admin)</w:t>
@@ -1726,7 +1767,7 @@
                 <w:noProof/>
                 <w:webHidden/>
               </w:rPr>
-              <w:instrText xml:space="preserve"> PAGEREF _Toc179914130 \h </w:instrText>
+              <w:instrText xml:space="preserve"> PAGEREF _Toc180064793 \h </w:instrText>
             </w:r>
             <w:r>
               <w:rPr>
@@ -1747,6 +1788,150 @@
                 <w:webHidden/>
               </w:rPr>
               <w:t>5</w:t>
+            </w:r>
+            <w:r>
+              <w:rPr>
+                <w:noProof/>
+                <w:webHidden/>
+              </w:rPr>
+              <w:fldChar w:fldCharType="end"/>
+            </w:r>
+          </w:hyperlink>
+        </w:p>
+        <w:p>
+          <w:pPr>
+            <w:pStyle w:val="TM2"/>
+            <w:tabs>
+              <w:tab w:val="right" w:leader="dot" w:pos="9062"/>
+            </w:tabs>
+            <w:rPr>
+              <w:rFonts w:eastAsiaTheme="minorEastAsia"/>
+              <w:noProof/>
+              <w:sz w:val="24"/>
+              <w:szCs w:val="24"/>
+              <w:lang w:eastAsia="fr-FR"/>
+            </w:rPr>
+          </w:pPr>
+          <w:hyperlink w:anchor="_Toc180064794" w:history="1">
+            <w:r>
+              <w:rPr>
+                <w:rStyle w:val="Lienhypertexte"/>
+                <w:noProof/>
+              </w:rPr>
+              <w:t>Gestion du Parc (Admin, Employé, Vétérinaire)</w:t>
+            </w:r>
+            <w:r>
+              <w:rPr>
+                <w:noProof/>
+                <w:webHidden/>
+              </w:rPr>
+              <w:tab/>
+            </w:r>
+            <w:r>
+              <w:rPr>
+                <w:noProof/>
+                <w:webHidden/>
+              </w:rPr>
+              <w:fldChar w:fldCharType="begin"/>
+            </w:r>
+            <w:r>
+              <w:rPr>
+                <w:noProof/>
+                <w:webHidden/>
+              </w:rPr>
+              <w:instrText xml:space="preserve"> PAGEREF _Toc180064794 \h </w:instrText>
+            </w:r>
+            <w:r>
+              <w:rPr>
+                <w:noProof/>
+                <w:webHidden/>
+              </w:rPr>
+            </w:r>
+            <w:r>
+              <w:rPr>
+                <w:noProof/>
+                <w:webHidden/>
+              </w:rPr>
+              <w:fldChar w:fldCharType="separate"/>
+            </w:r>
+            <w:r>
+              <w:rPr>
+                <w:noProof/>
+                <w:webHidden/>
+              </w:rPr>
+              <w:t>6</w:t>
+            </w:r>
+            <w:r>
+              <w:rPr>
+                <w:noProof/>
+                <w:webHidden/>
+              </w:rPr>
+              <w:fldChar w:fldCharType="end"/>
+            </w:r>
+          </w:hyperlink>
+        </w:p>
+        <w:p>
+          <w:pPr>
+            <w:pStyle w:val="TM3"/>
+            <w:tabs>
+              <w:tab w:val="right" w:leader="dot" w:pos="9062"/>
+            </w:tabs>
+            <w:rPr>
+              <w:rFonts w:eastAsiaTheme="minorEastAsia"/>
+              <w:noProof/>
+              <w:sz w:val="24"/>
+              <w:szCs w:val="24"/>
+              <w:lang w:eastAsia="fr-FR"/>
+            </w:rPr>
+          </w:pPr>
+          <w:hyperlink w:anchor="_Toc180064795" w:history="1">
+            <w:r>
+              <w:rPr>
+                <w:rStyle w:val="Lienhypertexte"/>
+                <w:noProof/>
+              </w:rPr>
+              <w:t>Gérer les animaux (Admin, Employé)</w:t>
+            </w:r>
+            <w:r>
+              <w:rPr>
+                <w:noProof/>
+                <w:webHidden/>
+              </w:rPr>
+              <w:tab/>
+            </w:r>
+            <w:r>
+              <w:rPr>
+                <w:noProof/>
+                <w:webHidden/>
+              </w:rPr>
+              <w:fldChar w:fldCharType="begin"/>
+            </w:r>
+            <w:r>
+              <w:rPr>
+                <w:noProof/>
+                <w:webHidden/>
+              </w:rPr>
+              <w:instrText xml:space="preserve"> PAGEREF _Toc180064795 \h </w:instrText>
+            </w:r>
+            <w:r>
+              <w:rPr>
+                <w:noProof/>
+                <w:webHidden/>
+              </w:rPr>
+            </w:r>
+            <w:r>
+              <w:rPr>
+                <w:noProof/>
+                <w:webHidden/>
+              </w:rPr>
+              <w:fldChar w:fldCharType="separate"/>
+            </w:r>
+            <w:r>
+              <w:rPr>
+                <w:noProof/>
+                <w:webHidden/>
+              </w:rPr>
+              <w:t>6</w:t>
             </w:r>
             <w:r>
               <w:rPr>
@@ -1790,7 +1975,7 @@
     </w:p>
     <w:p>
       <w:pPr>
-        <w:pStyle w:val="Title"/>
+        <w:pStyle w:val="Titre"/>
         <w:jc w:val="center"/>
         <w:rPr>
           <w:lang w:val="en-US"/>
@@ -1799,9 +1984,9 @@
     </w:p>
     <w:p>
       <w:pPr>
-        <w:pStyle w:val="Heading1"/>
-      </w:pPr>
-      <w:bookmarkStart w:id="0" w:name="_Toc179914111"/>
+        <w:pStyle w:val="Titre1"/>
+      </w:pPr>
+      <w:bookmarkStart w:id="0" w:name="_Toc180064774"/>
       <w:r>
         <w:t>Préambule</w:t>
       </w:r>
@@ -1862,9 +2047,9 @@
     </w:p>
     <w:p>
       <w:pPr>
-        <w:pStyle w:val="Heading1"/>
-      </w:pPr>
-      <w:bookmarkStart w:id="1" w:name="_Toc179914112"/>
+        <w:pStyle w:val="Titre1"/>
+      </w:pPr>
+      <w:bookmarkStart w:id="1" w:name="_Toc180064775"/>
       <w:r>
         <w:t>RAPPELS DE SÉCURITÉ</w:t>
       </w:r>
@@ -1996,14 +2181,14 @@
     </w:p>
     <w:p>
       <w:pPr>
-        <w:pStyle w:val="Heading1"/>
+        <w:pStyle w:val="Titre1"/>
         <w:jc w:val="center"/>
         <w:rPr>
           <w:sz w:val="52"/>
           <w:szCs w:val="52"/>
         </w:rPr>
       </w:pPr>
-      <w:bookmarkStart w:id="2" w:name="_Toc179914113"/>
+      <w:bookmarkStart w:id="2" w:name="_Toc180064776"/>
       <w:r>
         <w:rPr>
           <w:sz w:val="52"/>
@@ -2017,11 +2202,11 @@
     <w:p/>
     <w:p>
       <w:pPr>
-        <w:pStyle w:val="Heading2"/>
+        <w:pStyle w:val="Titre2"/>
         <w:spacing w:line="480" w:lineRule="auto"/>
         <w:jc w:val="center"/>
       </w:pPr>
-      <w:bookmarkStart w:id="3" w:name="_Toc179914114"/>
+      <w:bookmarkStart w:id="3" w:name="_Toc180064777"/>
       <w:r>
         <w:t>Application</w:t>
       </w:r>
@@ -2132,7 +2317,7 @@
       <w:hyperlink r:id="rId9" w:history="1">
         <w:r>
           <w:rPr>
-            <w:rStyle w:val="Hyperlink"/>
+            <w:rStyle w:val="Lienhypertexte"/>
             <w:sz w:val="36"/>
             <w:szCs w:val="36"/>
           </w:rPr>
@@ -2183,21 +2368,21 @@
     </w:p>
     <w:p>
       <w:pPr>
-        <w:pStyle w:val="Heading2"/>
-      </w:pPr>
-    </w:p>
-    <w:p>
-      <w:pPr>
-        <w:pStyle w:val="Heading2"/>
-      </w:pPr>
-    </w:p>
-    <w:p>
-      <w:pPr>
-        <w:pStyle w:val="Heading2"/>
+        <w:pStyle w:val="Titre2"/>
+      </w:pPr>
+    </w:p>
+    <w:p>
+      <w:pPr>
+        <w:pStyle w:val="Titre2"/>
+      </w:pPr>
+    </w:p>
+    <w:p>
+      <w:pPr>
+        <w:pStyle w:val="Titre2"/>
         <w:spacing w:line="480" w:lineRule="auto"/>
         <w:jc w:val="center"/>
       </w:pPr>
-      <w:bookmarkStart w:id="4" w:name="_Toc179914115"/>
+      <w:bookmarkStart w:id="4" w:name="_Toc180064778"/>
       <w:proofErr w:type="spellStart"/>
       <w:r>
         <w:t>WebMail</w:t>
@@ -2226,9 +2411,9 @@
     </w:p>
     <w:p>
       <w:pPr>
-        <w:pStyle w:val="Heading3"/>
-      </w:pPr>
-      <w:bookmarkStart w:id="5" w:name="_Toc179914116"/>
+        <w:pStyle w:val="Titre3"/>
+      </w:pPr>
+      <w:bookmarkStart w:id="5" w:name="_Toc180064779"/>
       <w:r>
         <w:t>Admin</w:t>
       </w:r>
@@ -2340,9 +2525,9 @@
     </w:p>
     <w:p>
       <w:pPr>
-        <w:pStyle w:val="Heading3"/>
-      </w:pPr>
-      <w:bookmarkStart w:id="6" w:name="_Toc179914117"/>
+        <w:pStyle w:val="Titre3"/>
+      </w:pPr>
+      <w:bookmarkStart w:id="6" w:name="_Toc180064780"/>
       <w:r>
         <w:t>Employé</w:t>
       </w:r>
@@ -2470,9 +2655,9 @@
     </w:p>
     <w:p>
       <w:pPr>
-        <w:pStyle w:val="Heading3"/>
-      </w:pPr>
-      <w:bookmarkStart w:id="7" w:name="_Toc179914118"/>
+        <w:pStyle w:val="Titre3"/>
+      </w:pPr>
+      <w:bookmarkStart w:id="7" w:name="_Toc180064781"/>
       <w:r>
         <w:t>Visiteur</w:t>
       </w:r>
@@ -2591,9 +2776,9 @@
     </w:p>
     <w:p>
       <w:pPr>
-        <w:pStyle w:val="Heading1"/>
-      </w:pPr>
-      <w:bookmarkStart w:id="8" w:name="_Toc179914119"/>
+        <w:pStyle w:val="Titre1"/>
+      </w:pPr>
+      <w:bookmarkStart w:id="8" w:name="_Toc180064782"/>
       <w:r>
         <w:lastRenderedPageBreak/>
         <w:t>Le Visiteur</w:t>
@@ -2611,10 +2796,10 @@
     <w:p/>
     <w:p>
       <w:pPr>
-        <w:pStyle w:val="Heading2"/>
+        <w:pStyle w:val="Titre2"/>
         <w:spacing w:line="360" w:lineRule="auto"/>
       </w:pPr>
-      <w:bookmarkStart w:id="9" w:name="_Toc179914120"/>
+      <w:bookmarkStart w:id="9" w:name="_Toc180064783"/>
       <w:r>
         <w:t>Accueil</w:t>
       </w:r>
@@ -2630,7 +2815,7 @@
     </w:p>
     <w:p>
       <w:pPr>
-        <w:pStyle w:val="ListParagraph"/>
+        <w:pStyle w:val="Paragraphedeliste"/>
         <w:numPr>
           <w:ilvl w:val="0"/>
           <w:numId w:val="3"/>
@@ -2645,7 +2830,7 @@
     </w:p>
     <w:p>
       <w:pPr>
-        <w:pStyle w:val="ListParagraph"/>
+        <w:pStyle w:val="Paragraphedeliste"/>
         <w:numPr>
           <w:ilvl w:val="0"/>
           <w:numId w:val="3"/>
@@ -2657,7 +2842,7 @@
     </w:p>
     <w:p>
       <w:pPr>
-        <w:pStyle w:val="ListParagraph"/>
+        <w:pStyle w:val="Paragraphedeliste"/>
         <w:numPr>
           <w:ilvl w:val="0"/>
           <w:numId w:val="3"/>
@@ -2669,7 +2854,7 @@
     </w:p>
     <w:p>
       <w:pPr>
-        <w:pStyle w:val="ListParagraph"/>
+        <w:pStyle w:val="Paragraphedeliste"/>
         <w:numPr>
           <w:ilvl w:val="0"/>
           <w:numId w:val="3"/>
@@ -2681,7 +2866,7 @@
     </w:p>
     <w:p>
       <w:pPr>
-        <w:pStyle w:val="ListParagraph"/>
+        <w:pStyle w:val="Paragraphedeliste"/>
         <w:numPr>
           <w:ilvl w:val="0"/>
           <w:numId w:val="3"/>
@@ -2699,7 +2884,7 @@
     </w:p>
     <w:p>
       <w:pPr>
-        <w:pStyle w:val="ListParagraph"/>
+        <w:pStyle w:val="Paragraphedeliste"/>
         <w:numPr>
           <w:ilvl w:val="0"/>
           <w:numId w:val="3"/>
@@ -2716,15 +2901,15 @@
     </w:p>
     <w:p>
       <w:pPr>
-        <w:pStyle w:val="ListParagraph"/>
-      </w:pPr>
-    </w:p>
-    <w:p>
-      <w:pPr>
-        <w:pStyle w:val="Heading3"/>
+        <w:pStyle w:val="Paragraphedeliste"/>
+      </w:pPr>
+    </w:p>
+    <w:p>
+      <w:pPr>
+        <w:pStyle w:val="Titre3"/>
         <w:spacing w:line="360" w:lineRule="auto"/>
       </w:pPr>
-      <w:bookmarkStart w:id="10" w:name="_Toc179914121"/>
+      <w:bookmarkStart w:id="10" w:name="_Toc180064784"/>
       <w:r>
         <w:t>Laisser un Avis</w:t>
       </w:r>
@@ -2748,9 +2933,9 @@
     </w:p>
     <w:p>
       <w:pPr>
-        <w:pStyle w:val="Heading3"/>
-      </w:pPr>
-      <w:bookmarkStart w:id="11" w:name="_Toc179914122"/>
+        <w:pStyle w:val="Titre3"/>
+      </w:pPr>
+      <w:bookmarkStart w:id="11" w:name="_Toc180064785"/>
       <w:proofErr w:type="spellStart"/>
       <w:r>
         <w:t>Footer</w:t>
@@ -2784,9 +2969,9 @@
     </w:p>
     <w:p>
       <w:pPr>
-        <w:pStyle w:val="Heading3"/>
-      </w:pPr>
-      <w:bookmarkStart w:id="12" w:name="_Toc179914123"/>
+        <w:pStyle w:val="Titre3"/>
+      </w:pPr>
+      <w:bookmarkStart w:id="12" w:name="_Toc180064786"/>
       <w:r>
         <w:t>Contact Mail</w:t>
       </w:r>
@@ -2805,15 +2990,9 @@
       <w:hyperlink r:id="rId10" w:history="1">
         <w:r>
           <w:rPr>
-            <w:rStyle w:val="Hyperlink"/>
+            <w:rStyle w:val="Lienhypertexte"/>
           </w:rPr>
-          <w:t>contact</w:t>
-        </w:r>
-        <w:r>
-          <w:rPr>
-            <w:rStyle w:val="Hyperlink"/>
-          </w:rPr>
-          <w:t>@arcadia-zoo-broceliande.fr</w:t>
+          <w:t>contact@arcadia-zoo-broceliande.fr</w:t>
         </w:r>
       </w:hyperlink>
       <w:r>
@@ -2822,15 +3001,9 @@
       <w:hyperlink r:id="rId11" w:history="1">
         <w:r>
           <w:rPr>
-            <w:rStyle w:val="Hyperlink"/>
+            <w:rStyle w:val="Lienhypertexte"/>
           </w:rPr>
-          <w:t>visiteur</w:t>
-        </w:r>
-        <w:r>
-          <w:rPr>
-            <w:rStyle w:val="Hyperlink"/>
-          </w:rPr>
-          <w:t>@arcadia-zoo-broceliande.fr</w:t>
+          <w:t>visiteur@arcadia-zoo-broceliande.fr</w:t>
         </w:r>
       </w:hyperlink>
       <w:r>
@@ -2852,10 +3025,10 @@
     </w:p>
     <w:p>
       <w:pPr>
-        <w:pStyle w:val="Heading2"/>
+        <w:pStyle w:val="Titre2"/>
         <w:spacing w:line="360" w:lineRule="auto"/>
       </w:pPr>
-      <w:bookmarkStart w:id="13" w:name="_Toc179914124"/>
+      <w:bookmarkStart w:id="13" w:name="_Toc180064787"/>
       <w:r>
         <w:t>Animaux</w:t>
       </w:r>
@@ -2886,9 +3059,9 @@
     </w:p>
     <w:p>
       <w:pPr>
-        <w:pStyle w:val="Heading2"/>
-      </w:pPr>
-      <w:bookmarkStart w:id="14" w:name="_Toc179914125"/>
+        <w:pStyle w:val="Titre2"/>
+      </w:pPr>
+      <w:bookmarkStart w:id="14" w:name="_Toc180064788"/>
       <w:r>
         <w:t>Activités et Philosophie</w:t>
       </w:r>
@@ -2910,9 +3083,9 @@
     <w:p/>
     <w:p>
       <w:pPr>
-        <w:pStyle w:val="Heading1"/>
-      </w:pPr>
-      <w:bookmarkStart w:id="15" w:name="_Toc179914126"/>
+        <w:pStyle w:val="Titre1"/>
+      </w:pPr>
+      <w:bookmarkStart w:id="15" w:name="_Toc180064789"/>
       <w:r>
         <w:t>Les Utilisateurs Connectés</w:t>
       </w:r>
@@ -2945,9 +3118,9 @@
     </w:p>
     <w:p>
       <w:pPr>
-        <w:pStyle w:val="Heading2"/>
-      </w:pPr>
-      <w:bookmarkStart w:id="16" w:name="_Toc179914127"/>
+        <w:pStyle w:val="Titre2"/>
+      </w:pPr>
+      <w:bookmarkStart w:id="16" w:name="_Toc180064790"/>
       <w:r>
         <w:t>Accueil</w:t>
       </w:r>
@@ -2974,9 +3147,9 @@
     </w:p>
     <w:p>
       <w:pPr>
-        <w:pStyle w:val="Heading3"/>
-      </w:pPr>
-      <w:bookmarkStart w:id="17" w:name="_Toc179914128"/>
+        <w:pStyle w:val="Titre3"/>
+      </w:pPr>
+      <w:bookmarkStart w:id="17" w:name="_Toc180064791"/>
       <w:r>
         <w:t>Changement de mot de passe</w:t>
       </w:r>
@@ -3003,16 +3176,10 @@
     <w:p/>
     <w:p>
       <w:pPr>
-        <w:pStyle w:val="Heading2"/>
-        <w:rPr>
-          <w:lang w:val="en-US"/>
-        </w:rPr>
-      </w:pPr>
-      <w:bookmarkStart w:id="18" w:name="_Toc179914129"/>
-      <w:r>
-        <w:rPr>
-          <w:lang w:val="en-US"/>
-        </w:rPr>
+        <w:pStyle w:val="Titre2"/>
+      </w:pPr>
+      <w:bookmarkStart w:id="18" w:name="_Toc180064792"/>
+      <w:r>
         <w:t>Dashboard (Admin)</w:t>
       </w:r>
       <w:bookmarkEnd w:id="18"/>
@@ -3031,9 +3198,9 @@
     <w:p/>
     <w:p>
       <w:pPr>
-        <w:pStyle w:val="Heading2"/>
-      </w:pPr>
-      <w:bookmarkStart w:id="19" w:name="_Toc179914130"/>
+        <w:pStyle w:val="Titre2"/>
+      </w:pPr>
+      <w:bookmarkStart w:id="19" w:name="_Toc180064793"/>
       <w:r>
         <w:t>Gestion des Employés (Admin)</w:t>
       </w:r>
@@ -3086,9 +3253,251 @@
         <w:t xml:space="preserve"> un nouvel Employé ». L’administrateur doit alors saisir l’adresse mail, créer un mot de passe ou utiliser celui proposé par le générateur, attribuer le ou les rôles et cliquer sur Enregistrer.  Une notification signalera alors la réussite ou l’échec de la création de l’utilisateur et de la réussite ou du succès de l’envoie du mail de bienvenue.  </w:t>
       </w:r>
     </w:p>
+    <w:p/>
+    <w:p>
+      <w:pPr>
+        <w:pStyle w:val="Titre2"/>
+      </w:pPr>
+      <w:bookmarkStart w:id="20" w:name="_Toc180064794"/>
+      <w:r>
+        <w:t>Gestion du Parc (Admin, Employé, Vétérinaire)</w:t>
+      </w:r>
+      <w:bookmarkEnd w:id="20"/>
+    </w:p>
+    <w:p>
+      <w:pPr>
+        <w:ind w:firstLine="708"/>
+      </w:pPr>
+      <w:r>
+        <w:t>Cet espace regroupe toutes les tâches relatives à la gestion du parc en lui-même. Là encore l’affichage et les fonctionnalités accessibles varieront en fonction des rôles de l’utilisateur connecté.</w:t>
+      </w:r>
+    </w:p>
+    <w:p>
+      <w:pPr>
+        <w:pStyle w:val="Titre3"/>
+      </w:pPr>
+      <w:bookmarkStart w:id="21" w:name="_Toc180064795"/>
+      <w:r>
+        <w:t>Gérer les animaux (Admin, Employé)</w:t>
+      </w:r>
+      <w:bookmarkEnd w:id="21"/>
+    </w:p>
+    <w:p>
+      <w:pPr>
+        <w:ind w:firstLine="708"/>
+      </w:pPr>
+      <w:r>
+        <w:t xml:space="preserve">Cet espace permet d’afficher la liste de tous les animaux du parc, filtrable à l’instar de la partie Visiteur, par habitats. Chaque animal peut être supprimé en cliquant sur le bouton approprié </w:t>
+      </w:r>
+      <w:r>
+        <w:t>et en validant le message qui s’affiche. Il peut également être modifié en cliquant sur le bouton Modifier ; il est alors possible de modifier le nom, le sexe, l’espèce et les photos de l’animal. Il est possible de supprimer des images et d’en ajouter de nouvelles.</w:t>
+      </w:r>
+    </w:p>
+    <w:p>
+      <w:pPr>
+        <w:ind w:firstLine="708"/>
+      </w:pPr>
+      <w:r>
+        <w:t>Il est enfin possible de créer un nouvel animal. Attention cependant, la création d’un animal implique de suivre une procédure bien précise !</w:t>
+      </w:r>
+    </w:p>
+    <w:p>
+      <w:pPr>
+        <w:pStyle w:val="Titre4"/>
+      </w:pPr>
+      <w:r>
+        <w:t>Création d’un nouvel Animal</w:t>
+      </w:r>
+    </w:p>
+    <w:p>
+      <w:pPr>
+        <w:ind w:firstLine="708"/>
+      </w:pPr>
+      <w:r>
+        <w:rPr>
+          <w:noProof/>
+        </w:rPr>
+        <mc:AlternateContent>
+          <mc:Choice Requires="wps">
+            <w:drawing>
+              <wp:anchor distT="0" distB="0" distL="114300" distR="114300" simplePos="0" relativeHeight="251660288" behindDoc="0" locked="0" layoutInCell="1" allowOverlap="1" wp14:anchorId="5F061B28" wp14:editId="2F5A9818">
+                <wp:simplePos x="0" y="0"/>
+                <wp:positionH relativeFrom="column">
+                  <wp:posOffset>119380</wp:posOffset>
+                </wp:positionH>
+                <wp:positionV relativeFrom="paragraph">
+                  <wp:posOffset>3920489</wp:posOffset>
+                </wp:positionV>
+                <wp:extent cx="5514975" cy="180975"/>
+                <wp:effectExtent l="0" t="0" r="9525" b="9525"/>
+                <wp:wrapSquare wrapText="bothSides"/>
+                <wp:docPr id="389890548" name="Zone de texte 1"/>
+                <wp:cNvGraphicFramePr/>
+                <a:graphic xmlns:a="http://schemas.openxmlformats.org/drawingml/2006/main">
+                  <a:graphicData uri="http://schemas.microsoft.com/office/word/2010/wordprocessingShape">
+                    <wps:wsp>
+                      <wps:cNvSpPr txBox="1"/>
+                      <wps:spPr>
+                        <a:xfrm>
+                          <a:off x="0" y="0"/>
+                          <a:ext cx="5514975" cy="180975"/>
+                        </a:xfrm>
+                        <a:prstGeom prst="rect">
+                          <a:avLst/>
+                        </a:prstGeom>
+                        <a:solidFill>
+                          <a:prstClr val="white"/>
+                        </a:solidFill>
+                        <a:ln>
+                          <a:noFill/>
+                        </a:ln>
+                      </wps:spPr>
+                      <wps:txbx>
+                        <w:txbxContent>
+                          <w:p>
+                            <w:pPr>
+                              <w:pStyle w:val="Lgende"/>
+                              <w:rPr>
+                                <w:sz w:val="22"/>
+                                <w:szCs w:val="22"/>
+                              </w:rPr>
+                            </w:pPr>
+                            <w:r>
+                              <w:t xml:space="preserve">Figure </w:t>
+                            </w:r>
+                            <w:fldSimple w:instr=" SEQ Figure \* ARABIC ">
+                              <w:r>
+                                <w:rPr>
+                                  <w:noProof/>
+                                </w:rPr>
+                                <w:t>1</w:t>
+                              </w:r>
+                            </w:fldSimple>
+                            <w:r>
+                              <w:t>: Procédure de Création d'Animal</w:t>
+                            </w:r>
+                          </w:p>
+                        </w:txbxContent>
+                      </wps:txbx>
+                      <wps:bodyPr rot="0" spcFirstLastPara="0" vertOverflow="overflow" horzOverflow="overflow" vert="horz" wrap="square" lIns="0" tIns="0" rIns="0" bIns="0" numCol="1" spcCol="0" rtlCol="0" fromWordArt="0" anchor="t" anchorCtr="0" forceAA="0" compatLnSpc="1">
+                        <a:prstTxWarp prst="textNoShape">
+                          <a:avLst/>
+                        </a:prstTxWarp>
+                        <a:noAutofit/>
+                      </wps:bodyPr>
+                    </wps:wsp>
+                  </a:graphicData>
+                </a:graphic>
+                <wp14:sizeRelV relativeFrom="margin">
+                  <wp14:pctHeight>0</wp14:pctHeight>
+                </wp14:sizeRelV>
+              </wp:anchor>
+            </w:drawing>
+          </mc:Choice>
+          <mc:Fallback>
+            <w:pict>
+              <v:shapetype w14:anchorId="5F061B28" id="_x0000_t202" coordsize="21600,21600" o:spt="202" path="m,l,21600r21600,l21600,xe">
+                <v:stroke joinstyle="miter"/>
+                <v:path gradientshapeok="t" o:connecttype="rect"/>
+              </v:shapetype>
+              <v:shape id="Zone de texte 1" o:spid="_x0000_s1026" type="#_x0000_t202" style="position:absolute;left:0;text-align:left;margin-left:9.4pt;margin-top:308.7pt;width:434.25pt;height:14.25pt;z-index:251660288;visibility:visible;mso-wrap-style:square;mso-height-percent:0;mso-wrap-distance-left:9pt;mso-wrap-distance-top:0;mso-wrap-distance-right:9pt;mso-wrap-distance-bottom:0;mso-position-horizontal:absolute;mso-position-horizontal-relative:text;mso-position-vertical:absolute;mso-position-vertical-relative:text;mso-height-percent:0;mso-height-relative:margin;v-text-anchor:top" o:gfxdata="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" stroked="f">
+                <v:textbox inset="0,0,0,0">
+                  <w:txbxContent>
+                    <w:p>
+                      <w:pPr>
+                        <w:pStyle w:val="Lgende"/>
+                        <w:rPr>
+                          <w:sz w:val="22"/>
+                          <w:szCs w:val="22"/>
+                        </w:rPr>
+                      </w:pPr>
+                      <w:r>
+                        <w:t xml:space="preserve">Figure </w:t>
+                      </w:r>
+                      <w:fldSimple w:instr=" SEQ Figure \* ARABIC ">
+                        <w:r>
+                          <w:rPr>
+                            <w:noProof/>
+                          </w:rPr>
+                          <w:t>1</w:t>
+                        </w:r>
+                      </w:fldSimple>
+                      <w:r>
+                        <w:t>: Procédure de Création d'Animal</w:t>
+                      </w:r>
+                    </w:p>
+                  </w:txbxContent>
+                </v:textbox>
+                <w10:wrap type="square"/>
+              </v:shape>
+            </w:pict>
+          </mc:Fallback>
+        </mc:AlternateContent>
+      </w:r>
+      <w:r>
+        <w:drawing>
+          <wp:anchor distT="0" distB="0" distL="114300" distR="114300" simplePos="0" relativeHeight="251658240" behindDoc="0" locked="0" layoutInCell="1" allowOverlap="1" wp14:anchorId="33FCCA0F" wp14:editId="7A1499A5">
+            <wp:simplePos x="0" y="0"/>
+            <wp:positionH relativeFrom="margin">
+              <wp:align>center</wp:align>
+            </wp:positionH>
+            <wp:positionV relativeFrom="paragraph">
+              <wp:posOffset>548640</wp:posOffset>
+            </wp:positionV>
+            <wp:extent cx="5514975" cy="3552636"/>
+            <wp:effectExtent l="0" t="0" r="0" b="0"/>
+            <wp:wrapSquare wrapText="bothSides"/>
+            <wp:docPr id="1416829213" name="Image 1" descr="Une image contenant texte, diagramme, ligne, écriture manuscrite&#10;&#10;Description générée automatiquement"/>
+            <wp:cNvGraphicFramePr>
+              <a:graphicFrameLocks xmlns:a="http://schemas.openxmlformats.org/drawingml/2006/main" noChangeAspect="1"/>
+            </wp:cNvGraphicFramePr>
+            <a:graphic xmlns:a="http://schemas.openxmlformats.org/drawingml/2006/main">
+              <a:graphicData uri="http://schemas.openxmlformats.org/drawingml/2006/picture">
+                <pic:pic xmlns:pic="http://schemas.openxmlformats.org/drawingml/2006/picture">
+                  <pic:nvPicPr>
+                    <pic:cNvPr id="1416829213" name="Image 1" descr="Une image contenant texte, diagramme, ligne, écriture manuscrite&#10;&#10;Description générée automatiquement"/>
+                    <pic:cNvPicPr/>
+                  </pic:nvPicPr>
+                  <pic:blipFill>
+                    <a:blip r:embed="rId12">
+                      <a:extLst>
+                        <a:ext uri="{28A0092B-C50C-407E-A947-70E740481C1C}">
+                          <a14:useLocalDpi xmlns:a14="http://schemas.microsoft.com/office/drawing/2010/main" val="0"/>
+                        </a:ext>
+                      </a:extLst>
+                    </a:blip>
+                    <a:stretch>
+                      <a:fillRect/>
+                    </a:stretch>
+                  </pic:blipFill>
+                  <pic:spPr>
+                    <a:xfrm>
+                      <a:off x="0" y="0"/>
+                      <a:ext cx="5514975" cy="3552636"/>
+                    </a:xfrm>
+                    <a:prstGeom prst="rect">
+                      <a:avLst/>
+                    </a:prstGeom>
+                  </pic:spPr>
+                </pic:pic>
+              </a:graphicData>
+            </a:graphic>
+          </wp:anchor>
+        </w:drawing>
+      </w:r>
+      <w:r>
+        <w:t>Chaque animal appartient à une espèce, qui elle-même se définit entre autres par son ou ses habitat(s). Il est donc essentiel lors de la création d’un nouvel animal de suivre la procédure suivante :</w:t>
+      </w:r>
+    </w:p>
+    <w:p>
+      <w:pPr>
+        <w:pStyle w:val="Paragraphedeliste"/>
+        <w:jc w:val="center"/>
+      </w:pPr>
+    </w:p>
     <w:sectPr>
-      <w:headerReference w:type="default" r:id="rId12"/>
-      <w:footerReference w:type="default" r:id="rId13"/>
+      <w:headerReference w:type="default" r:id="rId13"/>
+      <w:footerReference w:type="default" r:id="rId14"/>
       <w:pgSz w:w="11906" w:h="16838"/>
       <w:pgMar w:top="1417" w:right="1417" w:bottom="1417" w:left="1417" w:header="708" w:footer="708" w:gutter="0"/>
       <w:pgNumType w:start="0"/>
@@ -3129,7 +3538,7 @@
 <w:ftr xmlns:wpc="http://schemas.microsoft.com/office/word/2010/wordprocessingCanvas" xmlns:cx="http://schemas.microsoft.com/office/drawing/2014/chartex" xmlns:cx1="http://schemas.microsoft.com/office/drawing/2015/9/8/chartex" xmlns:cx2="http://schemas.microsoft.com/office/drawing/2015/10/21/chartex" xmlns:cx3="http://schemas.microsoft.com/office/drawing/2016/5/9/chartex" xmlns:cx4="http://schemas.microsoft.com/office/drawing/2016/5/10/chartex" xmlns:cx5="http://schemas.microsoft.com/office/drawing/2016/5/11/chartex" xmlns:cx6="http://schemas.microsoft.com/office/drawing/2016/5/12/chartex" xmlns:cx7="http://schemas.microsoft.com/office/drawing/2016/5/13/chartex" xmlns:cx8="http://schemas.microsoft.com/office/drawing/2016/5/14/chartex" xmlns:mc="http://schemas.openxmlformats.org/markup-compatibility/2006" xmlns:aink="http://schemas.microsoft.com/office/drawing/2016/ink" xmlns:am3d="http://schemas.microsoft.com/office/drawing/2017/model3d" xmlns:o="urn:schemas-microsoft-com:office:office" xmlns:oel="http://schemas.microsoft.com/office/2019/extlst" xmlns:r="http://schemas.openxmlformats.org/officeDocument/2006/relationships" xmlns:m="http://schemas.openxmlformats.org/officeDocument/2006/math" xmlns:v="urn:schemas-microsoft-com:vml" xmlns:wp14="http://schemas.microsoft.com/office/word/2010/wordprocessingDrawing" xmlns:wp="http://schemas.openxmlformats.org/drawingml/2006/wordprocessingDrawing" xmlns:w10="urn:schemas-microsoft-com:office:word" xmlns:w="http://schemas.openxmlformats.org/wordprocessingml/2006/main" xmlns:w14="http://schemas.microsoft.com/office/word/2010/wordml" xmlns:w15="http://schemas.microsoft.com/office/word/2012/wordml" xmlns:w16cex="http://schemas.microsoft.com/office/word/2018/wordml/cex" xmlns:w16cid="http://schemas.microsoft.com/office/word/2016/wordml/cid" xmlns:w16="http://schemas.microsoft.com/office/word/2018/wordml" xmlns:w16du="http://schemas.microsoft.com/office/word/2023/wordml/word16du" xmlns:w16sdtdh="http://schemas.microsoft.com/office/word/2020/wordml/sdtdatahash" xmlns:w16se="http://schemas.microsoft.com/office/word/2015/wordml/symex" xmlns:wpg="http://schemas.microsoft.com/office/word/2010/wordprocessingGroup" xmlns:wpi="http://schemas.microsoft.com/office/word/2010/wordprocessingInk" xmlns:wne="http://schemas.microsoft.com/office/word/2006/wordml" xmlns:wps="http://schemas.microsoft.com/office/word/2010/wordprocessingShape" mc:Ignorable="w14 w15 w16se w16cid w16 w16cex w16sdtdh w16du wp14">
   <w:p>
     <w:pPr>
-      <w:pStyle w:val="Footer"/>
+      <w:pStyle w:val="Pieddepage"/>
     </w:pPr>
     <w:r>
       <w:rPr>
@@ -3439,7 +3848,7 @@
   </w:p>
   <w:p>
     <w:pPr>
-      <w:pStyle w:val="Header"/>
+      <w:pStyle w:val="En-tte"/>
     </w:pPr>
   </w:p>
 </w:hdr>
@@ -4151,11 +4560,11 @@
     <w:name w:val="Normal"/>
     <w:qFormat/>
   </w:style>
-  <w:style w:type="paragraph" w:styleId="Heading1">
+  <w:style w:type="paragraph" w:styleId="Titre1">
     <w:name w:val="heading 1"/>
     <w:basedOn w:val="Normal"/>
     <w:next w:val="Normal"/>
-    <w:link w:val="Heading1Char"/>
+    <w:link w:val="Titre1Car"/>
     <w:uiPriority w:val="9"/>
     <w:qFormat/>
     <w:rsid w:val="002E6E81"/>
@@ -4172,11 +4581,11 @@
       <w:szCs w:val="32"/>
     </w:rPr>
   </w:style>
-  <w:style w:type="paragraph" w:styleId="Heading2">
+  <w:style w:type="paragraph" w:styleId="Titre2">
     <w:name w:val="heading 2"/>
     <w:basedOn w:val="Normal"/>
     <w:next w:val="Normal"/>
-    <w:link w:val="Heading2Char"/>
+    <w:link w:val="Titre2Car"/>
     <w:uiPriority w:val="9"/>
     <w:unhideWhenUsed/>
     <w:qFormat/>
@@ -4194,11 +4603,11 @@
       <w:szCs w:val="26"/>
     </w:rPr>
   </w:style>
-  <w:style w:type="paragraph" w:styleId="Heading3">
+  <w:style w:type="paragraph" w:styleId="Titre3">
     <w:name w:val="heading 3"/>
     <w:basedOn w:val="Normal"/>
     <w:next w:val="Normal"/>
-    <w:link w:val="Heading3Char"/>
+    <w:link w:val="Titre3Car"/>
     <w:uiPriority w:val="9"/>
     <w:unhideWhenUsed/>
     <w:qFormat/>
@@ -4216,12 +4625,35 @@
       <w:szCs w:val="24"/>
     </w:rPr>
   </w:style>
-  <w:style w:type="character" w:default="1" w:styleId="DefaultParagraphFont">
+  <w:style w:type="paragraph" w:styleId="Titre4">
+    <w:name w:val="heading 4"/>
+    <w:basedOn w:val="Normal"/>
+    <w:next w:val="Normal"/>
+    <w:link w:val="Titre4Car"/>
+    <w:uiPriority w:val="9"/>
+    <w:unhideWhenUsed/>
+    <w:qFormat/>
+    <w:rsid w:val="00C545DE"/>
+    <w:pPr>
+      <w:keepNext/>
+      <w:keepLines/>
+      <w:spacing w:before="40" w:after="0"/>
+      <w:outlineLvl w:val="3"/>
+    </w:pPr>
+    <w:rPr>
+      <w:rFonts w:asciiTheme="majorHAnsi" w:eastAsiaTheme="majorEastAsia" w:hAnsiTheme="majorHAnsi" w:cstheme="majorBidi"/>
+      <w:i/>
+      <w:iCs/>
+      <w:color w:val="2F5496" w:themeColor="accent1" w:themeShade="BF"/>
+    </w:rPr>
+  </w:style>
+  <w:style w:type="character" w:default="1" w:styleId="Policepardfaut">
     <w:name w:val="Default Paragraph Font"/>
     <w:uiPriority w:val="1"/>
+    <w:semiHidden/>
     <w:unhideWhenUsed/>
   </w:style>
-  <w:style w:type="table" w:default="1" w:styleId="TableNormal">
+  <w:style w:type="table" w:default="1" w:styleId="TableauNormal">
     <w:name w:val="Normal Table"/>
     <w:uiPriority w:val="99"/>
     <w:semiHidden/>
@@ -4236,15 +4668,15 @@
       </w:tblCellMar>
     </w:tblPr>
   </w:style>
-  <w:style w:type="numbering" w:default="1" w:styleId="NoList">
+  <w:style w:type="numbering" w:default="1" w:styleId="Aucuneliste">
     <w:name w:val="No List"/>
     <w:uiPriority w:val="99"/>
     <w:semiHidden/>
     <w:unhideWhenUsed/>
   </w:style>
-  <w:style w:type="paragraph" w:styleId="NoSpacing">
+  <w:style w:type="paragraph" w:styleId="Sansinterligne">
     <w:name w:val="No Spacing"/>
-    <w:link w:val="NoSpacingChar"/>
+    <w:link w:val="SansinterligneCar"/>
     <w:uiPriority w:val="1"/>
     <w:qFormat/>
     <w:rsid w:val="002905BC"/>
@@ -4258,10 +4690,10 @@
       <w14:ligatures w14:val="none"/>
     </w:rPr>
   </w:style>
-  <w:style w:type="character" w:customStyle="1" w:styleId="NoSpacingChar">
-    <w:name w:val="No Spacing Char"/>
-    <w:basedOn w:val="DefaultParagraphFont"/>
-    <w:link w:val="NoSpacing"/>
+  <w:style w:type="character" w:customStyle="1" w:styleId="SansinterligneCar">
+    <w:name w:val="Sans interligne Car"/>
+    <w:basedOn w:val="Policepardfaut"/>
+    <w:link w:val="Sansinterligne"/>
     <w:uiPriority w:val="1"/>
     <w:rsid w:val="002905BC"/>
     <w:rPr>
@@ -4271,11 +4703,11 @@
       <w14:ligatures w14:val="none"/>
     </w:rPr>
   </w:style>
-  <w:style w:type="paragraph" w:styleId="Title">
+  <w:style w:type="paragraph" w:styleId="Titre">
     <w:name w:val="Title"/>
     <w:basedOn w:val="Normal"/>
     <w:next w:val="Normal"/>
-    <w:link w:val="TitleChar"/>
+    <w:link w:val="TitreCar"/>
     <w:uiPriority w:val="10"/>
     <w:qFormat/>
     <w:rsid w:val="002E6E81"/>
@@ -4291,10 +4723,10 @@
       <w:szCs w:val="56"/>
     </w:rPr>
   </w:style>
-  <w:style w:type="character" w:customStyle="1" w:styleId="TitleChar">
-    <w:name w:val="Title Char"/>
-    <w:basedOn w:val="DefaultParagraphFont"/>
-    <w:link w:val="Title"/>
+  <w:style w:type="character" w:customStyle="1" w:styleId="TitreCar">
+    <w:name w:val="Titre Car"/>
+    <w:basedOn w:val="Policepardfaut"/>
+    <w:link w:val="Titre"/>
     <w:uiPriority w:val="10"/>
     <w:rsid w:val="002E6E81"/>
     <w:rPr>
@@ -4305,10 +4737,10 @@
       <w:szCs w:val="56"/>
     </w:rPr>
   </w:style>
-  <w:style w:type="paragraph" w:styleId="Header">
+  <w:style w:type="paragraph" w:styleId="En-tte">
     <w:name w:val="header"/>
     <w:basedOn w:val="Normal"/>
-    <w:link w:val="HeaderChar"/>
+    <w:link w:val="En-tteCar"/>
     <w:uiPriority w:val="99"/>
     <w:unhideWhenUsed/>
     <w:rsid w:val="002E6E81"/>
@@ -4320,17 +4752,17 @@
       <w:spacing w:after="0" w:line="240" w:lineRule="auto"/>
     </w:pPr>
   </w:style>
-  <w:style w:type="character" w:customStyle="1" w:styleId="HeaderChar">
-    <w:name w:val="Header Char"/>
-    <w:basedOn w:val="DefaultParagraphFont"/>
-    <w:link w:val="Header"/>
+  <w:style w:type="character" w:customStyle="1" w:styleId="En-tteCar">
+    <w:name w:val="En-tête Car"/>
+    <w:basedOn w:val="Policepardfaut"/>
+    <w:link w:val="En-tte"/>
     <w:uiPriority w:val="99"/>
     <w:rsid w:val="002E6E81"/>
   </w:style>
-  <w:style w:type="paragraph" w:styleId="Footer">
+  <w:style w:type="paragraph" w:styleId="Pieddepage">
     <w:name w:val="footer"/>
     <w:basedOn w:val="Normal"/>
-    <w:link w:val="FooterChar"/>
+    <w:link w:val="PieddepageCar"/>
     <w:uiPriority w:val="99"/>
     <w:unhideWhenUsed/>
     <w:rsid w:val="002E6E81"/>
@@ -4342,14 +4774,14 @@
       <w:spacing w:after="0" w:line="240" w:lineRule="auto"/>
     </w:pPr>
   </w:style>
-  <w:style w:type="character" w:customStyle="1" w:styleId="FooterChar">
-    <w:name w:val="Footer Char"/>
-    <w:basedOn w:val="DefaultParagraphFont"/>
-    <w:link w:val="Footer"/>
+  <w:style w:type="character" w:customStyle="1" w:styleId="PieddepageCar">
+    <w:name w:val="Pied de page Car"/>
+    <w:basedOn w:val="Policepardfaut"/>
+    <w:link w:val="Pieddepage"/>
     <w:uiPriority w:val="99"/>
     <w:rsid w:val="002E6E81"/>
   </w:style>
-  <w:style w:type="paragraph" w:styleId="ListParagraph">
+  <w:style w:type="paragraph" w:styleId="Paragraphedeliste">
     <w:name w:val="List Paragraph"/>
     <w:basedOn w:val="Normal"/>
     <w:uiPriority w:val="34"/>
@@ -4360,9 +4792,9 @@
       <w:contextualSpacing/>
     </w:pPr>
   </w:style>
-  <w:style w:type="character" w:styleId="Hyperlink">
+  <w:style w:type="character" w:styleId="Lienhypertexte">
     <w:name w:val="Hyperlink"/>
-    <w:basedOn w:val="DefaultParagraphFont"/>
+    <w:basedOn w:val="Policepardfaut"/>
     <w:uiPriority w:val="99"/>
     <w:unhideWhenUsed/>
     <w:rsid w:val="002E6E81"/>
@@ -4371,9 +4803,9 @@
       <w:u w:val="single"/>
     </w:rPr>
   </w:style>
-  <w:style w:type="character" w:styleId="UnresolvedMention">
+  <w:style w:type="character" w:styleId="Mentionnonrsolue">
     <w:name w:val="Unresolved Mention"/>
-    <w:basedOn w:val="DefaultParagraphFont"/>
+    <w:basedOn w:val="Policepardfaut"/>
     <w:uiPriority w:val="99"/>
     <w:semiHidden/>
     <w:unhideWhenUsed/>
@@ -4383,10 +4815,10 @@
       <w:shd w:val="clear" w:color="auto" w:fill="E1DFDD"/>
     </w:rPr>
   </w:style>
-  <w:style w:type="character" w:customStyle="1" w:styleId="Heading1Char">
-    <w:name w:val="Heading 1 Char"/>
-    <w:basedOn w:val="DefaultParagraphFont"/>
-    <w:link w:val="Heading1"/>
+  <w:style w:type="character" w:customStyle="1" w:styleId="Titre1Car">
+    <w:name w:val="Titre 1 Car"/>
+    <w:basedOn w:val="Policepardfaut"/>
+    <w:link w:val="Titre1"/>
     <w:uiPriority w:val="9"/>
     <w:rsid w:val="002E6E81"/>
     <w:rPr>
@@ -4396,9 +4828,9 @@
       <w:szCs w:val="32"/>
     </w:rPr>
   </w:style>
-  <w:style w:type="paragraph" w:styleId="TOCHeading">
+  <w:style w:type="paragraph" w:styleId="En-ttedetabledesmatires">
     <w:name w:val="TOC Heading"/>
-    <w:basedOn w:val="Heading1"/>
+    <w:basedOn w:val="Titre1"/>
     <w:next w:val="Normal"/>
     <w:uiPriority w:val="39"/>
     <w:unhideWhenUsed/>
@@ -4413,7 +4845,7 @@
       <w14:ligatures w14:val="none"/>
     </w:rPr>
   </w:style>
-  <w:style w:type="paragraph" w:styleId="TOC1">
+  <w:style w:type="paragraph" w:styleId="TM1">
     <w:name w:val="toc 1"/>
     <w:basedOn w:val="Normal"/>
     <w:next w:val="Normal"/>
@@ -4425,10 +4857,10 @@
       <w:spacing w:after="100"/>
     </w:pPr>
   </w:style>
-  <w:style w:type="character" w:customStyle="1" w:styleId="Heading2Char">
-    <w:name w:val="Heading 2 Char"/>
-    <w:basedOn w:val="DefaultParagraphFont"/>
-    <w:link w:val="Heading2"/>
+  <w:style w:type="character" w:customStyle="1" w:styleId="Titre2Car">
+    <w:name w:val="Titre 2 Car"/>
+    <w:basedOn w:val="Policepardfaut"/>
+    <w:link w:val="Titre2"/>
     <w:uiPriority w:val="9"/>
     <w:rsid w:val="00E20949"/>
     <w:rPr>
@@ -4438,10 +4870,10 @@
       <w:szCs w:val="26"/>
     </w:rPr>
   </w:style>
-  <w:style w:type="character" w:customStyle="1" w:styleId="Heading3Char">
-    <w:name w:val="Heading 3 Char"/>
-    <w:basedOn w:val="DefaultParagraphFont"/>
-    <w:link w:val="Heading3"/>
+  <w:style w:type="character" w:customStyle="1" w:styleId="Titre3Car">
+    <w:name w:val="Titre 3 Car"/>
+    <w:basedOn w:val="Policepardfaut"/>
+    <w:link w:val="Titre3"/>
     <w:uiPriority w:val="9"/>
     <w:rsid w:val="00E20949"/>
     <w:rPr>
@@ -4451,7 +4883,7 @@
       <w:szCs w:val="24"/>
     </w:rPr>
   </w:style>
-  <w:style w:type="paragraph" w:styleId="TOC2">
+  <w:style w:type="paragraph" w:styleId="TM2">
     <w:name w:val="toc 2"/>
     <w:basedOn w:val="Normal"/>
     <w:next w:val="Normal"/>
@@ -4464,7 +4896,7 @@
       <w:ind w:left="220"/>
     </w:pPr>
   </w:style>
-  <w:style w:type="paragraph" w:styleId="TOC3">
+  <w:style w:type="paragraph" w:styleId="TM3">
     <w:name w:val="toc 3"/>
     <w:basedOn w:val="Normal"/>
     <w:next w:val="Normal"/>
@@ -4476,6 +4908,38 @@
       <w:spacing w:after="100"/>
       <w:ind w:left="440"/>
     </w:pPr>
+  </w:style>
+  <w:style w:type="paragraph" w:styleId="Lgende">
+    <w:name w:val="caption"/>
+    <w:basedOn w:val="Normal"/>
+    <w:next w:val="Normal"/>
+    <w:uiPriority w:val="35"/>
+    <w:unhideWhenUsed/>
+    <w:qFormat/>
+    <w:rsid w:val="00A62E92"/>
+    <w:pPr>
+      <w:spacing w:after="200" w:line="240" w:lineRule="auto"/>
+    </w:pPr>
+    <w:rPr>
+      <w:i/>
+      <w:iCs/>
+      <w:color w:val="44546A" w:themeColor="text2"/>
+      <w:sz w:val="18"/>
+      <w:szCs w:val="18"/>
+    </w:rPr>
+  </w:style>
+  <w:style w:type="character" w:customStyle="1" w:styleId="Titre4Car">
+    <w:name w:val="Titre 4 Car"/>
+    <w:basedOn w:val="Policepardfaut"/>
+    <w:link w:val="Titre4"/>
+    <w:uiPriority w:val="9"/>
+    <w:rsid w:val="00C545DE"/>
+    <w:rPr>
+      <w:rFonts w:asciiTheme="majorHAnsi" w:eastAsiaTheme="majorEastAsia" w:hAnsiTheme="majorHAnsi" w:cstheme="majorBidi"/>
+      <w:i/>
+      <w:iCs/>
+      <w:color w:val="2F5496" w:themeColor="accent1" w:themeShade="BF"/>
+    </w:rPr>
   </w:style>
 </w:styles>
 </file>
@@ -4505,7 +4969,7 @@
           </w:pPr>
           <w:r>
             <w:rPr>
-              <w:color w:val="2F5496" w:themeColor="accent1" w:themeShade="BF"/>
+              <w:color w:val="0F4761" w:themeColor="accent1" w:themeShade="BF"/>
               <w:sz w:val="24"/>
               <w:szCs w:val="24"/>
             </w:rPr>
@@ -4537,7 +5001,7 @@
           <w:r>
             <w:rPr>
               <w:rFonts w:asciiTheme="majorHAnsi" w:eastAsiaTheme="majorEastAsia" w:hAnsiTheme="majorHAnsi" w:cstheme="majorBidi"/>
-              <w:color w:val="4472C4" w:themeColor="accent1"/>
+              <w:color w:val="156082" w:themeColor="accent1"/>
               <w:sz w:val="88"/>
               <w:szCs w:val="88"/>
             </w:rPr>
@@ -4568,7 +5032,7 @@
           </w:pPr>
           <w:r>
             <w:rPr>
-              <w:color w:val="2F5496" w:themeColor="accent1" w:themeShade="BF"/>
+              <w:color w:val="0F4761" w:themeColor="accent1" w:themeShade="BF"/>
               <w:sz w:val="24"/>
               <w:szCs w:val="24"/>
             </w:rPr>
@@ -4599,7 +5063,7 @@
           </w:pPr>
           <w:r>
             <w:rPr>
-              <w:color w:val="4472C4" w:themeColor="accent1"/>
+              <w:color w:val="156082" w:themeColor="accent1"/>
               <w:sz w:val="28"/>
               <w:szCs w:val="28"/>
             </w:rPr>
@@ -4630,7 +5094,7 @@
           </w:pPr>
           <w:r>
             <w:rPr>
-              <w:color w:val="4472C4" w:themeColor="accent1"/>
+              <w:color w:val="156082" w:themeColor="accent1"/>
               <w:sz w:val="28"/>
               <w:szCs w:val="28"/>
             </w:rPr>
@@ -4661,7 +5125,7 @@
           </w:pPr>
           <w:r>
             <w:rPr>
-              <w:color w:val="4472C4" w:themeColor="accent1"/>
+              <w:color w:val="156082" w:themeColor="accent1"/>
               <w:sz w:val="20"/>
               <w:szCs w:val="20"/>
             </w:rPr>
@@ -4688,7 +5152,7 @@
     <w:charset w:val="00"/>
     <w:family w:val="swiss"/>
     <w:pitch w:val="variable"/>
-    <w:sig w:usb0="E4002EFF" w:usb1="C200247B" w:usb2="00000009" w:usb3="00000000" w:csb0="000001FF" w:csb1="00000000"/>
+    <w:sig w:usb0="E4002EFF" w:usb1="C000247B" w:usb2="00000009" w:usb3="00000000" w:csb0="000001FF" w:csb1="00000000"/>
   </w:font>
   <w:font w:name="Courier New">
     <w:panose1 w:val="02070309020205020404"/>
@@ -4716,7 +5180,19 @@
     <w:charset w:val="00"/>
     <w:family w:val="swiss"/>
     <w:pitch w:val="variable"/>
-    <w:sig w:usb0="E4002EFF" w:usb1="C200247B" w:usb2="00000009" w:usb3="00000000" w:csb0="000001FF" w:csb1="00000000"/>
+    <w:sig w:usb0="E4002EFF" w:usb1="C000247B" w:usb2="00000009" w:usb3="00000000" w:csb0="000001FF" w:csb1="00000000"/>
+  </w:font>
+  <w:font w:name="Aptos">
+    <w:charset w:val="00"/>
+    <w:family w:val="swiss"/>
+    <w:pitch w:val="variable"/>
+    <w:sig w:usb0="20000287" w:usb1="00000003" w:usb2="00000000" w:usb3="00000000" w:csb0="0000019F" w:csb1="00000000"/>
+  </w:font>
+  <w:font w:name="Aptos Display">
+    <w:charset w:val="00"/>
+    <w:family w:val="swiss"/>
+    <w:pitch w:val="variable"/>
+    <w:sig w:usb0="20000287" w:usb1="00000003" w:usb2="00000000" w:usb3="00000000" w:csb0="0000019F" w:csb1="00000000"/>
   </w:font>
 </w:fonts>
 </file>
@@ -4738,7 +5214,10 @@
   </w:compat>
   <w:rsids>
     <w:rsidRoot w:val="00D954CB"/>
+    <w:rsid w:val="001F0B36"/>
     <w:rsid w:val="00421A4E"/>
+    <w:rsid w:val="004C14E7"/>
+    <w:rsid w:val="009F2B39"/>
     <w:rsid w:val="00D954CB"/>
     <w:rsid w:val="00F74C3B"/>
   </w:rsids>
@@ -5164,13 +5643,13 @@
     <w:name w:val="Normal"/>
     <w:qFormat/>
   </w:style>
-  <w:style w:type="character" w:default="1" w:styleId="DefaultParagraphFont">
+  <w:style w:type="character" w:default="1" w:styleId="Policepardfaut">
     <w:name w:val="Default Paragraph Font"/>
     <w:uiPriority w:val="1"/>
     <w:semiHidden/>
     <w:unhideWhenUsed/>
   </w:style>
-  <w:style w:type="table" w:default="1" w:styleId="TableNormal">
+  <w:style w:type="table" w:default="1" w:styleId="TableauNormal">
     <w:name w:val="Normal Table"/>
     <w:uiPriority w:val="99"/>
     <w:semiHidden/>
@@ -5185,7 +5664,7 @@
       </w:tblCellMar>
     </w:tblPr>
   </w:style>
-  <w:style w:type="numbering" w:default="1" w:styleId="NoList">
+  <w:style w:type="numbering" w:default="1" w:styleId="Aucuneliste">
     <w:name w:val="No List"/>
     <w:uiPriority w:val="99"/>
     <w:semiHidden/>

</xml_diff>

<commit_message>
Chores: Finalisation du Manuel
</commit_message>
<xml_diff>
--- a/Manuel/AppliArcadiaManuel.docx
+++ b/Manuel/AppliArcadiaManuel.docx
@@ -61,7 +61,7 @@
                   </w:tcPr>
                   <w:p>
                     <w:pPr>
-                      <w:pStyle w:val="Sansinterligne"/>
+                      <w:pStyle w:val="NoSpacing"/>
                       <w:jc w:val="center"/>
                       <w:rPr>
                         <w:color w:val="2F5496" w:themeColor="accent1" w:themeShade="BF"/>
@@ -107,7 +107,7 @@
                 <w:sdtContent>
                   <w:p>
                     <w:pPr>
-                      <w:pStyle w:val="Sansinterligne"/>
+                      <w:pStyle w:val="NoSpacing"/>
                       <w:spacing w:line="216" w:lineRule="auto"/>
                       <w:jc w:val="center"/>
                       <w:rPr>
@@ -124,8 +124,19 @@
                         <w:sz w:val="88"/>
                         <w:szCs w:val="88"/>
                       </w:rPr>
-                      <w:t>Application ARCADIA</w:t>
+                      <w:t xml:space="preserve">Application ARCADIA par </w:t>
                     </w:r>
+                    <w:proofErr w:type="spellStart"/>
+                    <w:r>
+                      <w:rPr>
+                        <w:rFonts w:asciiTheme="majorHAnsi" w:eastAsiaTheme="majorEastAsia" w:hAnsiTheme="majorHAnsi" w:cstheme="majorBidi"/>
+                        <w:color w:val="4472C4" w:themeColor="accent1"/>
+                        <w:sz w:val="88"/>
+                        <w:szCs w:val="88"/>
+                      </w:rPr>
+                      <w:t>DevSoft</w:t>
+                    </w:r>
+                    <w:proofErr w:type="spellEnd"/>
                   </w:p>
                 </w:sdtContent>
               </w:sdt>
@@ -160,7 +171,7 @@
                   </w:tcPr>
                   <w:p>
                     <w:pPr>
-                      <w:pStyle w:val="Sansinterligne"/>
+                      <w:pStyle w:val="NoSpacing"/>
                       <w:jc w:val="center"/>
                       <w:rPr>
                         <w:color w:val="2F5496" w:themeColor="accent1" w:themeShade="BF"/>
@@ -229,7 +240,7 @@
                 <w:sdtContent>
                   <w:p>
                     <w:pPr>
-                      <w:pStyle w:val="Sansinterligne"/>
+                      <w:pStyle w:val="NoSpacing"/>
                       <w:jc w:val="center"/>
                       <w:rPr>
                         <w:color w:val="4472C4" w:themeColor="accent1"/>
@@ -237,14 +248,16 @@
                         <w:szCs w:val="28"/>
                       </w:rPr>
                     </w:pPr>
+                    <w:proofErr w:type="spellStart"/>
                     <w:r>
                       <w:rPr>
                         <w:color w:val="4472C4" w:themeColor="accent1"/>
                         <w:sz w:val="28"/>
                         <w:szCs w:val="28"/>
                       </w:rPr>
-                      <w:t>Nicolas Frotey</w:t>
+                      <w:t>DevSoft</w:t>
                     </w:r>
+                    <w:proofErr w:type="spellEnd"/>
                   </w:p>
                 </w:sdtContent>
               </w:sdt>
@@ -272,7 +285,7 @@
                 <w:sdtContent>
                   <w:p>
                     <w:pPr>
-                      <w:pStyle w:val="Sansinterligne"/>
+                      <w:pStyle w:val="NoSpacing"/>
                       <w:jc w:val="center"/>
                       <w:rPr>
                         <w:color w:val="4472C4" w:themeColor="accent1"/>
@@ -293,7 +306,7 @@
               </w:sdt>
               <w:p>
                 <w:pPr>
-                  <w:pStyle w:val="Sansinterligne"/>
+                  <w:pStyle w:val="NoSpacing"/>
                   <w:jc w:val="center"/>
                   <w:rPr>
                     <w:color w:val="4472C4" w:themeColor="accent1"/>
@@ -332,7 +345,6 @@
       </w:sdtPr>
       <w:sdtEndPr>
         <w:rPr>
-          <w:b/>
           <w:bCs/>
           <w:noProof/>
         </w:rPr>
@@ -340,23 +352,28 @@
       <w:sdtContent>
         <w:p>
           <w:pPr>
-            <w:pStyle w:val="En-ttedetabledesmatires"/>
+            <w:pStyle w:val="TOCHeading"/>
           </w:pPr>
           <w:r>
-            <w:t>Contents</w:t>
+            <w:t>SOMMAIRE</w:t>
           </w:r>
         </w:p>
         <w:p>
           <w:pPr>
-            <w:pStyle w:val="TM1"/>
+            <w:rPr>
+              <w:lang w:val="en-US"/>
+            </w:rPr>
+          </w:pPr>
+        </w:p>
+        <w:p>
+          <w:pPr>
+            <w:pStyle w:val="TOC1"/>
             <w:tabs>
               <w:tab w:val="right" w:leader="dot" w:pos="9062"/>
             </w:tabs>
             <w:rPr>
               <w:rFonts w:eastAsiaTheme="minorEastAsia"/>
               <w:noProof/>
-              <w:sz w:val="24"/>
-              <w:szCs w:val="24"/>
               <w:lang w:eastAsia="fr-FR"/>
             </w:rPr>
           </w:pPr>
@@ -372,10 +389,10 @@
           <w:r>
             <w:fldChar w:fldCharType="separate"/>
           </w:r>
-          <w:hyperlink w:anchor="_Toc180064774" w:history="1">
-            <w:r>
-              <w:rPr>
-                <w:rStyle w:val="Lienhypertexte"/>
+          <w:hyperlink w:anchor="_Toc180417655" w:history="1">
+            <w:r>
+              <w:rPr>
+                <w:rStyle w:val="Hyperlink"/>
                 <w:noProof/>
               </w:rPr>
               <w:t>Préambule :</w:t>
@@ -399,7 +416,7 @@
                 <w:noProof/>
                 <w:webHidden/>
               </w:rPr>
-              <w:instrText xml:space="preserve"> PAGEREF _Toc180064774 \h </w:instrText>
+              <w:instrText xml:space="preserve"> PAGEREF _Toc180417655 \h </w:instrText>
             </w:r>
             <w:r>
               <w:rPr>
@@ -432,22 +449,20 @@
         </w:p>
         <w:p>
           <w:pPr>
-            <w:pStyle w:val="TM1"/>
+            <w:pStyle w:val="TOC1"/>
             <w:tabs>
               <w:tab w:val="right" w:leader="dot" w:pos="9062"/>
             </w:tabs>
             <w:rPr>
               <w:rFonts w:eastAsiaTheme="minorEastAsia"/>
               <w:noProof/>
-              <w:sz w:val="24"/>
-              <w:szCs w:val="24"/>
               <w:lang w:eastAsia="fr-FR"/>
             </w:rPr>
           </w:pPr>
-          <w:hyperlink w:anchor="_Toc180064775" w:history="1">
-            <w:r>
-              <w:rPr>
-                <w:rStyle w:val="Lienhypertexte"/>
+          <w:hyperlink w:anchor="_Toc180417656" w:history="1">
+            <w:r>
+              <w:rPr>
+                <w:rStyle w:val="Hyperlink"/>
                 <w:noProof/>
               </w:rPr>
               <w:t>RAPPELS DE SÉCURITÉ</w:t>
@@ -471,7 +486,7 @@
                 <w:noProof/>
                 <w:webHidden/>
               </w:rPr>
-              <w:instrText xml:space="preserve"> PAGEREF _Toc180064775 \h </w:instrText>
+              <w:instrText xml:space="preserve"> PAGEREF _Toc180417656 \h </w:instrText>
             </w:r>
             <w:r>
               <w:rPr>
@@ -504,22 +519,20 @@
         </w:p>
         <w:p>
           <w:pPr>
-            <w:pStyle w:val="TM1"/>
+            <w:pStyle w:val="TOC1"/>
             <w:tabs>
               <w:tab w:val="right" w:leader="dot" w:pos="9062"/>
             </w:tabs>
             <w:rPr>
               <w:rFonts w:eastAsiaTheme="minorEastAsia"/>
               <w:noProof/>
-              <w:sz w:val="24"/>
-              <w:szCs w:val="24"/>
               <w:lang w:eastAsia="fr-FR"/>
             </w:rPr>
           </w:pPr>
-          <w:hyperlink w:anchor="_Toc180064776" w:history="1">
-            <w:r>
-              <w:rPr>
-                <w:rStyle w:val="Lienhypertexte"/>
+          <w:hyperlink w:anchor="_Toc180417657" w:history="1">
+            <w:r>
+              <w:rPr>
+                <w:rStyle w:val="Hyperlink"/>
                 <w:noProof/>
               </w:rPr>
               <w:t>IDENTIFIANTS</w:t>
@@ -543,7 +556,7 @@
                 <w:noProof/>
                 <w:webHidden/>
               </w:rPr>
-              <w:instrText xml:space="preserve"> PAGEREF _Toc180064776 \h </w:instrText>
+              <w:instrText xml:space="preserve"> PAGEREF _Toc180417657 \h </w:instrText>
             </w:r>
             <w:r>
               <w:rPr>
@@ -576,22 +589,20 @@
         </w:p>
         <w:p>
           <w:pPr>
-            <w:pStyle w:val="TM2"/>
+            <w:pStyle w:val="TOC2"/>
             <w:tabs>
               <w:tab w:val="right" w:leader="dot" w:pos="9062"/>
             </w:tabs>
             <w:rPr>
               <w:rFonts w:eastAsiaTheme="minorEastAsia"/>
               <w:noProof/>
-              <w:sz w:val="24"/>
-              <w:szCs w:val="24"/>
               <w:lang w:eastAsia="fr-FR"/>
             </w:rPr>
           </w:pPr>
-          <w:hyperlink w:anchor="_Toc180064777" w:history="1">
-            <w:r>
-              <w:rPr>
-                <w:rStyle w:val="Lienhypertexte"/>
+          <w:hyperlink w:anchor="_Toc180417658" w:history="1">
+            <w:r>
+              <w:rPr>
+                <w:rStyle w:val="Hyperlink"/>
                 <w:noProof/>
               </w:rPr>
               <w:t>Application</w:t>
@@ -615,7 +626,7 @@
                 <w:noProof/>
                 <w:webHidden/>
               </w:rPr>
-              <w:instrText xml:space="preserve"> PAGEREF _Toc180064777 \h </w:instrText>
+              <w:instrText xml:space="preserve"> PAGEREF _Toc180417658 \h </w:instrText>
             </w:r>
             <w:r>
               <w:rPr>
@@ -648,22 +659,20 @@
         </w:p>
         <w:p>
           <w:pPr>
-            <w:pStyle w:val="TM2"/>
+            <w:pStyle w:val="TOC2"/>
             <w:tabs>
               <w:tab w:val="right" w:leader="dot" w:pos="9062"/>
             </w:tabs>
             <w:rPr>
               <w:rFonts w:eastAsiaTheme="minorEastAsia"/>
               <w:noProof/>
-              <w:sz w:val="24"/>
-              <w:szCs w:val="24"/>
               <w:lang w:eastAsia="fr-FR"/>
             </w:rPr>
           </w:pPr>
-          <w:hyperlink w:anchor="_Toc180064778" w:history="1">
-            <w:r>
-              <w:rPr>
-                <w:rStyle w:val="Lienhypertexte"/>
+          <w:hyperlink w:anchor="_Toc180417659" w:history="1">
+            <w:r>
+              <w:rPr>
+                <w:rStyle w:val="Hyperlink"/>
                 <w:noProof/>
               </w:rPr>
               <w:t>WebMail Ionos</w:t>
@@ -687,7 +696,7 @@
                 <w:noProof/>
                 <w:webHidden/>
               </w:rPr>
-              <w:instrText xml:space="preserve"> PAGEREF _Toc180064778 \h </w:instrText>
+              <w:instrText xml:space="preserve"> PAGEREF _Toc180417659 \h </w:instrText>
             </w:r>
             <w:r>
               <w:rPr>
@@ -720,22 +729,20 @@
         </w:p>
         <w:p>
           <w:pPr>
-            <w:pStyle w:val="TM3"/>
+            <w:pStyle w:val="TOC3"/>
             <w:tabs>
               <w:tab w:val="right" w:leader="dot" w:pos="9062"/>
             </w:tabs>
             <w:rPr>
               <w:rFonts w:eastAsiaTheme="minorEastAsia"/>
               <w:noProof/>
-              <w:sz w:val="24"/>
-              <w:szCs w:val="24"/>
               <w:lang w:eastAsia="fr-FR"/>
             </w:rPr>
           </w:pPr>
-          <w:hyperlink w:anchor="_Toc180064779" w:history="1">
-            <w:r>
-              <w:rPr>
-                <w:rStyle w:val="Lienhypertexte"/>
+          <w:hyperlink w:anchor="_Toc180417660" w:history="1">
+            <w:r>
+              <w:rPr>
+                <w:rStyle w:val="Hyperlink"/>
                 <w:noProof/>
               </w:rPr>
               <w:t>Admin</w:t>
@@ -759,7 +766,7 @@
                 <w:noProof/>
                 <w:webHidden/>
               </w:rPr>
-              <w:instrText xml:space="preserve"> PAGEREF _Toc180064779 \h </w:instrText>
+              <w:instrText xml:space="preserve"> PAGEREF _Toc180417660 \h </w:instrText>
             </w:r>
             <w:r>
               <w:rPr>
@@ -792,22 +799,20 @@
         </w:p>
         <w:p>
           <w:pPr>
-            <w:pStyle w:val="TM3"/>
+            <w:pStyle w:val="TOC3"/>
             <w:tabs>
               <w:tab w:val="right" w:leader="dot" w:pos="9062"/>
             </w:tabs>
             <w:rPr>
               <w:rFonts w:eastAsiaTheme="minorEastAsia"/>
               <w:noProof/>
-              <w:sz w:val="24"/>
-              <w:szCs w:val="24"/>
               <w:lang w:eastAsia="fr-FR"/>
             </w:rPr>
           </w:pPr>
-          <w:hyperlink w:anchor="_Toc180064780" w:history="1">
-            <w:r>
-              <w:rPr>
-                <w:rStyle w:val="Lienhypertexte"/>
+          <w:hyperlink w:anchor="_Toc180417661" w:history="1">
+            <w:r>
+              <w:rPr>
+                <w:rStyle w:val="Hyperlink"/>
                 <w:noProof/>
               </w:rPr>
               <w:t>Employé</w:t>
@@ -831,7 +836,7 @@
                 <w:noProof/>
                 <w:webHidden/>
               </w:rPr>
-              <w:instrText xml:space="preserve"> PAGEREF _Toc180064780 \h </w:instrText>
+              <w:instrText xml:space="preserve"> PAGEREF _Toc180417661 \h </w:instrText>
             </w:r>
             <w:r>
               <w:rPr>
@@ -864,22 +869,20 @@
         </w:p>
         <w:p>
           <w:pPr>
-            <w:pStyle w:val="TM3"/>
+            <w:pStyle w:val="TOC3"/>
             <w:tabs>
               <w:tab w:val="right" w:leader="dot" w:pos="9062"/>
             </w:tabs>
             <w:rPr>
               <w:rFonts w:eastAsiaTheme="minorEastAsia"/>
               <w:noProof/>
-              <w:sz w:val="24"/>
-              <w:szCs w:val="24"/>
               <w:lang w:eastAsia="fr-FR"/>
             </w:rPr>
           </w:pPr>
-          <w:hyperlink w:anchor="_Toc180064781" w:history="1">
-            <w:r>
-              <w:rPr>
-                <w:rStyle w:val="Lienhypertexte"/>
+          <w:hyperlink w:anchor="_Toc180417662" w:history="1">
+            <w:r>
+              <w:rPr>
+                <w:rStyle w:val="Hyperlink"/>
                 <w:noProof/>
               </w:rPr>
               <w:t>Visiteur</w:t>
@@ -903,7 +906,7 @@
                 <w:noProof/>
                 <w:webHidden/>
               </w:rPr>
-              <w:instrText xml:space="preserve"> PAGEREF _Toc180064781 \h </w:instrText>
+              <w:instrText xml:space="preserve"> PAGEREF _Toc180417662 \h </w:instrText>
             </w:r>
             <w:r>
               <w:rPr>
@@ -936,22 +939,20 @@
         </w:p>
         <w:p>
           <w:pPr>
-            <w:pStyle w:val="TM1"/>
+            <w:pStyle w:val="TOC1"/>
             <w:tabs>
               <w:tab w:val="right" w:leader="dot" w:pos="9062"/>
             </w:tabs>
             <w:rPr>
               <w:rFonts w:eastAsiaTheme="minorEastAsia"/>
               <w:noProof/>
-              <w:sz w:val="24"/>
-              <w:szCs w:val="24"/>
               <w:lang w:eastAsia="fr-FR"/>
             </w:rPr>
           </w:pPr>
-          <w:hyperlink w:anchor="_Toc180064782" w:history="1">
-            <w:r>
-              <w:rPr>
-                <w:rStyle w:val="Lienhypertexte"/>
+          <w:hyperlink w:anchor="_Toc180417663" w:history="1">
+            <w:r>
+              <w:rPr>
+                <w:rStyle w:val="Hyperlink"/>
                 <w:noProof/>
               </w:rPr>
               <w:t>Le Visiteur</w:t>
@@ -975,7 +976,7 @@
                 <w:noProof/>
                 <w:webHidden/>
               </w:rPr>
-              <w:instrText xml:space="preserve"> PAGEREF _Toc180064782 \h </w:instrText>
+              <w:instrText xml:space="preserve"> PAGEREF _Toc180417663 \h </w:instrText>
             </w:r>
             <w:r>
               <w:rPr>
@@ -1008,22 +1009,20 @@
         </w:p>
         <w:p>
           <w:pPr>
-            <w:pStyle w:val="TM2"/>
+            <w:pStyle w:val="TOC2"/>
             <w:tabs>
               <w:tab w:val="right" w:leader="dot" w:pos="9062"/>
             </w:tabs>
             <w:rPr>
               <w:rFonts w:eastAsiaTheme="minorEastAsia"/>
               <w:noProof/>
-              <w:sz w:val="24"/>
-              <w:szCs w:val="24"/>
               <w:lang w:eastAsia="fr-FR"/>
             </w:rPr>
           </w:pPr>
-          <w:hyperlink w:anchor="_Toc180064783" w:history="1">
-            <w:r>
-              <w:rPr>
-                <w:rStyle w:val="Lienhypertexte"/>
+          <w:hyperlink w:anchor="_Toc180417664" w:history="1">
+            <w:r>
+              <w:rPr>
+                <w:rStyle w:val="Hyperlink"/>
                 <w:noProof/>
               </w:rPr>
               <w:t>Accueil</w:t>
@@ -1047,7 +1046,7 @@
                 <w:noProof/>
                 <w:webHidden/>
               </w:rPr>
-              <w:instrText xml:space="preserve"> PAGEREF _Toc180064783 \h </w:instrText>
+              <w:instrText xml:space="preserve"> PAGEREF _Toc180417664 \h </w:instrText>
             </w:r>
             <w:r>
               <w:rPr>
@@ -1080,22 +1079,20 @@
         </w:p>
         <w:p>
           <w:pPr>
-            <w:pStyle w:val="TM3"/>
+            <w:pStyle w:val="TOC3"/>
             <w:tabs>
               <w:tab w:val="right" w:leader="dot" w:pos="9062"/>
             </w:tabs>
             <w:rPr>
               <w:rFonts w:eastAsiaTheme="minorEastAsia"/>
               <w:noProof/>
-              <w:sz w:val="24"/>
-              <w:szCs w:val="24"/>
               <w:lang w:eastAsia="fr-FR"/>
             </w:rPr>
           </w:pPr>
-          <w:hyperlink w:anchor="_Toc180064784" w:history="1">
-            <w:r>
-              <w:rPr>
-                <w:rStyle w:val="Lienhypertexte"/>
+          <w:hyperlink w:anchor="_Toc180417665" w:history="1">
+            <w:r>
+              <w:rPr>
+                <w:rStyle w:val="Hyperlink"/>
                 <w:noProof/>
               </w:rPr>
               <w:t>Laisser un Avis</w:t>
@@ -1119,7 +1116,7 @@
                 <w:noProof/>
                 <w:webHidden/>
               </w:rPr>
-              <w:instrText xml:space="preserve"> PAGEREF _Toc180064784 \h </w:instrText>
+              <w:instrText xml:space="preserve"> PAGEREF _Toc180417665 \h </w:instrText>
             </w:r>
             <w:r>
               <w:rPr>
@@ -1152,22 +1149,20 @@
         </w:p>
         <w:p>
           <w:pPr>
-            <w:pStyle w:val="TM3"/>
+            <w:pStyle w:val="TOC3"/>
             <w:tabs>
               <w:tab w:val="right" w:leader="dot" w:pos="9062"/>
             </w:tabs>
             <w:rPr>
               <w:rFonts w:eastAsiaTheme="minorEastAsia"/>
               <w:noProof/>
-              <w:sz w:val="24"/>
-              <w:szCs w:val="24"/>
               <w:lang w:eastAsia="fr-FR"/>
             </w:rPr>
           </w:pPr>
-          <w:hyperlink w:anchor="_Toc180064785" w:history="1">
-            <w:r>
-              <w:rPr>
-                <w:rStyle w:val="Lienhypertexte"/>
+          <w:hyperlink w:anchor="_Toc180417666" w:history="1">
+            <w:r>
+              <w:rPr>
+                <w:rStyle w:val="Hyperlink"/>
                 <w:noProof/>
               </w:rPr>
               <w:t>Footer</w:t>
@@ -1191,7 +1186,7 @@
                 <w:noProof/>
                 <w:webHidden/>
               </w:rPr>
-              <w:instrText xml:space="preserve"> PAGEREF _Toc180064785 \h </w:instrText>
+              <w:instrText xml:space="preserve"> PAGEREF _Toc180417666 \h </w:instrText>
             </w:r>
             <w:r>
               <w:rPr>
@@ -1224,22 +1219,20 @@
         </w:p>
         <w:p>
           <w:pPr>
-            <w:pStyle w:val="TM3"/>
+            <w:pStyle w:val="TOC3"/>
             <w:tabs>
               <w:tab w:val="right" w:leader="dot" w:pos="9062"/>
             </w:tabs>
             <w:rPr>
               <w:rFonts w:eastAsiaTheme="minorEastAsia"/>
               <w:noProof/>
-              <w:sz w:val="24"/>
-              <w:szCs w:val="24"/>
               <w:lang w:eastAsia="fr-FR"/>
             </w:rPr>
           </w:pPr>
-          <w:hyperlink w:anchor="_Toc180064786" w:history="1">
-            <w:r>
-              <w:rPr>
-                <w:rStyle w:val="Lienhypertexte"/>
+          <w:hyperlink w:anchor="_Toc180417667" w:history="1">
+            <w:r>
+              <w:rPr>
+                <w:rStyle w:val="Hyperlink"/>
                 <w:noProof/>
               </w:rPr>
               <w:t>Contact Mail</w:t>
@@ -1263,7 +1256,7 @@
                 <w:noProof/>
                 <w:webHidden/>
               </w:rPr>
-              <w:instrText xml:space="preserve"> PAGEREF _Toc180064786 \h </w:instrText>
+              <w:instrText xml:space="preserve"> PAGEREF _Toc180417667 \h </w:instrText>
             </w:r>
             <w:r>
               <w:rPr>
@@ -1296,22 +1289,20 @@
         </w:p>
         <w:p>
           <w:pPr>
-            <w:pStyle w:val="TM2"/>
+            <w:pStyle w:val="TOC2"/>
             <w:tabs>
               <w:tab w:val="right" w:leader="dot" w:pos="9062"/>
             </w:tabs>
             <w:rPr>
               <w:rFonts w:eastAsiaTheme="minorEastAsia"/>
               <w:noProof/>
-              <w:sz w:val="24"/>
-              <w:szCs w:val="24"/>
               <w:lang w:eastAsia="fr-FR"/>
             </w:rPr>
           </w:pPr>
-          <w:hyperlink w:anchor="_Toc180064787" w:history="1">
-            <w:r>
-              <w:rPr>
-                <w:rStyle w:val="Lienhypertexte"/>
+          <w:hyperlink w:anchor="_Toc180417668" w:history="1">
+            <w:r>
+              <w:rPr>
+                <w:rStyle w:val="Hyperlink"/>
                 <w:noProof/>
               </w:rPr>
               <w:t>Animaux &amp; Habitats</w:t>
@@ -1335,7 +1326,7 @@
                 <w:noProof/>
                 <w:webHidden/>
               </w:rPr>
-              <w:instrText xml:space="preserve"> PAGEREF _Toc180064787 \h </w:instrText>
+              <w:instrText xml:space="preserve"> PAGEREF _Toc180417668 \h </w:instrText>
             </w:r>
             <w:r>
               <w:rPr>
@@ -1368,22 +1359,20 @@
         </w:p>
         <w:p>
           <w:pPr>
-            <w:pStyle w:val="TM2"/>
+            <w:pStyle w:val="TOC2"/>
             <w:tabs>
               <w:tab w:val="right" w:leader="dot" w:pos="9062"/>
             </w:tabs>
             <w:rPr>
               <w:rFonts w:eastAsiaTheme="minorEastAsia"/>
               <w:noProof/>
-              <w:sz w:val="24"/>
-              <w:szCs w:val="24"/>
               <w:lang w:eastAsia="fr-FR"/>
             </w:rPr>
           </w:pPr>
-          <w:hyperlink w:anchor="_Toc180064788" w:history="1">
-            <w:r>
-              <w:rPr>
-                <w:rStyle w:val="Lienhypertexte"/>
+          <w:hyperlink w:anchor="_Toc180417669" w:history="1">
+            <w:r>
+              <w:rPr>
+                <w:rStyle w:val="Hyperlink"/>
                 <w:noProof/>
               </w:rPr>
               <w:t>Activités et Philosophie</w:t>
@@ -1407,7 +1396,7 @@
                 <w:noProof/>
                 <w:webHidden/>
               </w:rPr>
-              <w:instrText xml:space="preserve"> PAGEREF _Toc180064788 \h </w:instrText>
+              <w:instrText xml:space="preserve"> PAGEREF _Toc180417669 \h </w:instrText>
             </w:r>
             <w:r>
               <w:rPr>
@@ -1440,22 +1429,20 @@
         </w:p>
         <w:p>
           <w:pPr>
-            <w:pStyle w:val="TM1"/>
+            <w:pStyle w:val="TOC1"/>
             <w:tabs>
               <w:tab w:val="right" w:leader="dot" w:pos="9062"/>
             </w:tabs>
             <w:rPr>
               <w:rFonts w:eastAsiaTheme="minorEastAsia"/>
               <w:noProof/>
-              <w:sz w:val="24"/>
-              <w:szCs w:val="24"/>
               <w:lang w:eastAsia="fr-FR"/>
             </w:rPr>
           </w:pPr>
-          <w:hyperlink w:anchor="_Toc180064789" w:history="1">
-            <w:r>
-              <w:rPr>
-                <w:rStyle w:val="Lienhypertexte"/>
+          <w:hyperlink w:anchor="_Toc180417670" w:history="1">
+            <w:r>
+              <w:rPr>
+                <w:rStyle w:val="Hyperlink"/>
                 <w:noProof/>
               </w:rPr>
               <w:t>Les Utilisateurs Connectés</w:t>
@@ -1479,7 +1466,7 @@
                 <w:noProof/>
                 <w:webHidden/>
               </w:rPr>
-              <w:instrText xml:space="preserve"> PAGEREF _Toc180064789 \h </w:instrText>
+              <w:instrText xml:space="preserve"> PAGEREF _Toc180417670 \h </w:instrText>
             </w:r>
             <w:r>
               <w:rPr>
@@ -1512,22 +1499,20 @@
         </w:p>
         <w:p>
           <w:pPr>
-            <w:pStyle w:val="TM2"/>
+            <w:pStyle w:val="TOC2"/>
             <w:tabs>
               <w:tab w:val="right" w:leader="dot" w:pos="9062"/>
             </w:tabs>
             <w:rPr>
               <w:rFonts w:eastAsiaTheme="minorEastAsia"/>
               <w:noProof/>
-              <w:sz w:val="24"/>
-              <w:szCs w:val="24"/>
               <w:lang w:eastAsia="fr-FR"/>
             </w:rPr>
           </w:pPr>
-          <w:hyperlink w:anchor="_Toc180064790" w:history="1">
-            <w:r>
-              <w:rPr>
-                <w:rStyle w:val="Lienhypertexte"/>
+          <w:hyperlink w:anchor="_Toc180417671" w:history="1">
+            <w:r>
+              <w:rPr>
+                <w:rStyle w:val="Hyperlink"/>
                 <w:noProof/>
               </w:rPr>
               <w:t>Accueil (Admin, Employé, Vétérinaire)</w:t>
@@ -1551,7 +1536,7 @@
                 <w:noProof/>
                 <w:webHidden/>
               </w:rPr>
-              <w:instrText xml:space="preserve"> PAGEREF _Toc180064790 \h </w:instrText>
+              <w:instrText xml:space="preserve"> PAGEREF _Toc180417671 \h </w:instrText>
             </w:r>
             <w:r>
               <w:rPr>
@@ -1584,22 +1569,20 @@
         </w:p>
         <w:p>
           <w:pPr>
-            <w:pStyle w:val="TM3"/>
+            <w:pStyle w:val="TOC3"/>
             <w:tabs>
               <w:tab w:val="right" w:leader="dot" w:pos="9062"/>
             </w:tabs>
             <w:rPr>
               <w:rFonts w:eastAsiaTheme="minorEastAsia"/>
               <w:noProof/>
-              <w:sz w:val="24"/>
-              <w:szCs w:val="24"/>
               <w:lang w:eastAsia="fr-FR"/>
             </w:rPr>
           </w:pPr>
-          <w:hyperlink w:anchor="_Toc180064791" w:history="1">
-            <w:r>
-              <w:rPr>
-                <w:rStyle w:val="Lienhypertexte"/>
+          <w:hyperlink w:anchor="_Toc180417672" w:history="1">
+            <w:r>
+              <w:rPr>
+                <w:rStyle w:val="Hyperlink"/>
                 <w:noProof/>
               </w:rPr>
               <w:t>Changement de mot de passe</w:t>
@@ -1623,7 +1606,7 @@
                 <w:noProof/>
                 <w:webHidden/>
               </w:rPr>
-              <w:instrText xml:space="preserve"> PAGEREF _Toc180064791 \h </w:instrText>
+              <w:instrText xml:space="preserve"> PAGEREF _Toc180417672 \h </w:instrText>
             </w:r>
             <w:r>
               <w:rPr>
@@ -1656,22 +1639,20 @@
         </w:p>
         <w:p>
           <w:pPr>
-            <w:pStyle w:val="TM2"/>
+            <w:pStyle w:val="TOC2"/>
             <w:tabs>
               <w:tab w:val="right" w:leader="dot" w:pos="9062"/>
             </w:tabs>
             <w:rPr>
               <w:rFonts w:eastAsiaTheme="minorEastAsia"/>
               <w:noProof/>
-              <w:sz w:val="24"/>
-              <w:szCs w:val="24"/>
               <w:lang w:eastAsia="fr-FR"/>
             </w:rPr>
           </w:pPr>
-          <w:hyperlink w:anchor="_Toc180064792" w:history="1">
-            <w:r>
-              <w:rPr>
-                <w:rStyle w:val="Lienhypertexte"/>
+          <w:hyperlink w:anchor="_Toc180417673" w:history="1">
+            <w:r>
+              <w:rPr>
+                <w:rStyle w:val="Hyperlink"/>
                 <w:noProof/>
               </w:rPr>
               <w:t>Dashboard (Admin)</w:t>
@@ -1695,7 +1676,7 @@
                 <w:noProof/>
                 <w:webHidden/>
               </w:rPr>
-              <w:instrText xml:space="preserve"> PAGEREF _Toc180064792 \h </w:instrText>
+              <w:instrText xml:space="preserve"> PAGEREF _Toc180417673 \h </w:instrText>
             </w:r>
             <w:r>
               <w:rPr>
@@ -1728,22 +1709,20 @@
         </w:p>
         <w:p>
           <w:pPr>
-            <w:pStyle w:val="TM2"/>
+            <w:pStyle w:val="TOC2"/>
             <w:tabs>
               <w:tab w:val="right" w:leader="dot" w:pos="9062"/>
             </w:tabs>
             <w:rPr>
               <w:rFonts w:eastAsiaTheme="minorEastAsia"/>
               <w:noProof/>
-              <w:sz w:val="24"/>
-              <w:szCs w:val="24"/>
               <w:lang w:eastAsia="fr-FR"/>
             </w:rPr>
           </w:pPr>
-          <w:hyperlink w:anchor="_Toc180064793" w:history="1">
-            <w:r>
-              <w:rPr>
-                <w:rStyle w:val="Lienhypertexte"/>
+          <w:hyperlink w:anchor="_Toc180417674" w:history="1">
+            <w:r>
+              <w:rPr>
+                <w:rStyle w:val="Hyperlink"/>
                 <w:noProof/>
               </w:rPr>
               <w:t>Gestion des Employés (Admin)</w:t>
@@ -1767,7 +1746,7 @@
                 <w:noProof/>
                 <w:webHidden/>
               </w:rPr>
-              <w:instrText xml:space="preserve"> PAGEREF _Toc180064793 \h </w:instrText>
+              <w:instrText xml:space="preserve"> PAGEREF _Toc180417674 \h </w:instrText>
             </w:r>
             <w:r>
               <w:rPr>
@@ -1800,22 +1779,20 @@
         </w:p>
         <w:p>
           <w:pPr>
-            <w:pStyle w:val="TM2"/>
+            <w:pStyle w:val="TOC2"/>
             <w:tabs>
               <w:tab w:val="right" w:leader="dot" w:pos="9062"/>
             </w:tabs>
             <w:rPr>
               <w:rFonts w:eastAsiaTheme="minorEastAsia"/>
               <w:noProof/>
-              <w:sz w:val="24"/>
-              <w:szCs w:val="24"/>
               <w:lang w:eastAsia="fr-FR"/>
             </w:rPr>
           </w:pPr>
-          <w:hyperlink w:anchor="_Toc180064794" w:history="1">
-            <w:r>
-              <w:rPr>
-                <w:rStyle w:val="Lienhypertexte"/>
+          <w:hyperlink w:anchor="_Toc180417675" w:history="1">
+            <w:r>
+              <w:rPr>
+                <w:rStyle w:val="Hyperlink"/>
                 <w:noProof/>
               </w:rPr>
               <w:t>Gestion du Parc (Admin, Employé, Vétérinaire)</w:t>
@@ -1839,7 +1816,7 @@
                 <w:noProof/>
                 <w:webHidden/>
               </w:rPr>
-              <w:instrText xml:space="preserve"> PAGEREF _Toc180064794 \h </w:instrText>
+              <w:instrText xml:space="preserve"> PAGEREF _Toc180417675 \h </w:instrText>
             </w:r>
             <w:r>
               <w:rPr>
@@ -1872,22 +1849,20 @@
         </w:p>
         <w:p>
           <w:pPr>
-            <w:pStyle w:val="TM3"/>
+            <w:pStyle w:val="TOC3"/>
             <w:tabs>
               <w:tab w:val="right" w:leader="dot" w:pos="9062"/>
             </w:tabs>
             <w:rPr>
               <w:rFonts w:eastAsiaTheme="minorEastAsia"/>
               <w:noProof/>
-              <w:sz w:val="24"/>
-              <w:szCs w:val="24"/>
               <w:lang w:eastAsia="fr-FR"/>
             </w:rPr>
           </w:pPr>
-          <w:hyperlink w:anchor="_Toc180064795" w:history="1">
-            <w:r>
-              <w:rPr>
-                <w:rStyle w:val="Lienhypertexte"/>
+          <w:hyperlink w:anchor="_Toc180417676" w:history="1">
+            <w:r>
+              <w:rPr>
+                <w:rStyle w:val="Hyperlink"/>
                 <w:noProof/>
               </w:rPr>
               <w:t>Gérer les animaux (Admin, Employé)</w:t>
@@ -1911,7 +1886,7 @@
                 <w:noProof/>
                 <w:webHidden/>
               </w:rPr>
-              <w:instrText xml:space="preserve"> PAGEREF _Toc180064795 \h </w:instrText>
+              <w:instrText xml:space="preserve"> PAGEREF _Toc180417676 \h </w:instrText>
             </w:r>
             <w:r>
               <w:rPr>
@@ -1932,6 +1907,566 @@
                 <w:webHidden/>
               </w:rPr>
               <w:t>6</w:t>
+            </w:r>
+            <w:r>
+              <w:rPr>
+                <w:noProof/>
+                <w:webHidden/>
+              </w:rPr>
+              <w:fldChar w:fldCharType="end"/>
+            </w:r>
+          </w:hyperlink>
+        </w:p>
+        <w:p>
+          <w:pPr>
+            <w:pStyle w:val="TOC3"/>
+            <w:tabs>
+              <w:tab w:val="right" w:leader="dot" w:pos="9062"/>
+            </w:tabs>
+            <w:rPr>
+              <w:rFonts w:eastAsiaTheme="minorEastAsia"/>
+              <w:noProof/>
+              <w:lang w:eastAsia="fr-FR"/>
+            </w:rPr>
+          </w:pPr>
+          <w:hyperlink w:anchor="_Toc180417677" w:history="1">
+            <w:r>
+              <w:rPr>
+                <w:rStyle w:val="Hyperlink"/>
+                <w:noProof/>
+              </w:rPr>
+              <w:t>Nourrir les animaux (Admin, Employé, Vétérinaire)</w:t>
+            </w:r>
+            <w:r>
+              <w:rPr>
+                <w:noProof/>
+                <w:webHidden/>
+              </w:rPr>
+              <w:tab/>
+            </w:r>
+            <w:r>
+              <w:rPr>
+                <w:noProof/>
+                <w:webHidden/>
+              </w:rPr>
+              <w:fldChar w:fldCharType="begin"/>
+            </w:r>
+            <w:r>
+              <w:rPr>
+                <w:noProof/>
+                <w:webHidden/>
+              </w:rPr>
+              <w:instrText xml:space="preserve"> PAGEREF _Toc180417677 \h </w:instrText>
+            </w:r>
+            <w:r>
+              <w:rPr>
+                <w:noProof/>
+                <w:webHidden/>
+              </w:rPr>
+            </w:r>
+            <w:r>
+              <w:rPr>
+                <w:noProof/>
+                <w:webHidden/>
+              </w:rPr>
+              <w:fldChar w:fldCharType="separate"/>
+            </w:r>
+            <w:r>
+              <w:rPr>
+                <w:noProof/>
+                <w:webHidden/>
+              </w:rPr>
+              <w:t>7</w:t>
+            </w:r>
+            <w:r>
+              <w:rPr>
+                <w:noProof/>
+                <w:webHidden/>
+              </w:rPr>
+              <w:fldChar w:fldCharType="end"/>
+            </w:r>
+          </w:hyperlink>
+        </w:p>
+        <w:p>
+          <w:pPr>
+            <w:pStyle w:val="TOC3"/>
+            <w:tabs>
+              <w:tab w:val="right" w:leader="dot" w:pos="9062"/>
+            </w:tabs>
+            <w:rPr>
+              <w:rFonts w:eastAsiaTheme="minorEastAsia"/>
+              <w:noProof/>
+              <w:lang w:eastAsia="fr-FR"/>
+            </w:rPr>
+          </w:pPr>
+          <w:hyperlink w:anchor="_Toc180417678" w:history="1">
+            <w:r>
+              <w:rPr>
+                <w:rStyle w:val="Hyperlink"/>
+                <w:noProof/>
+              </w:rPr>
+              <w:t>Gérer les espèces (Admin, Employé)</w:t>
+            </w:r>
+            <w:r>
+              <w:rPr>
+                <w:noProof/>
+                <w:webHidden/>
+              </w:rPr>
+              <w:tab/>
+            </w:r>
+            <w:r>
+              <w:rPr>
+                <w:noProof/>
+                <w:webHidden/>
+              </w:rPr>
+              <w:fldChar w:fldCharType="begin"/>
+            </w:r>
+            <w:r>
+              <w:rPr>
+                <w:noProof/>
+                <w:webHidden/>
+              </w:rPr>
+              <w:instrText xml:space="preserve"> PAGEREF _Toc180417678 \h </w:instrText>
+            </w:r>
+            <w:r>
+              <w:rPr>
+                <w:noProof/>
+                <w:webHidden/>
+              </w:rPr>
+            </w:r>
+            <w:r>
+              <w:rPr>
+                <w:noProof/>
+                <w:webHidden/>
+              </w:rPr>
+              <w:fldChar w:fldCharType="separate"/>
+            </w:r>
+            <w:r>
+              <w:rPr>
+                <w:noProof/>
+                <w:webHidden/>
+              </w:rPr>
+              <w:t>7</w:t>
+            </w:r>
+            <w:r>
+              <w:rPr>
+                <w:noProof/>
+                <w:webHidden/>
+              </w:rPr>
+              <w:fldChar w:fldCharType="end"/>
+            </w:r>
+          </w:hyperlink>
+        </w:p>
+        <w:p>
+          <w:pPr>
+            <w:pStyle w:val="TOC3"/>
+            <w:tabs>
+              <w:tab w:val="right" w:leader="dot" w:pos="9062"/>
+            </w:tabs>
+            <w:rPr>
+              <w:rFonts w:eastAsiaTheme="minorEastAsia"/>
+              <w:noProof/>
+              <w:lang w:eastAsia="fr-FR"/>
+            </w:rPr>
+          </w:pPr>
+          <w:hyperlink w:anchor="_Toc180417679" w:history="1">
+            <w:r>
+              <w:rPr>
+                <w:rStyle w:val="Hyperlink"/>
+                <w:noProof/>
+              </w:rPr>
+              <w:t>Gérer les habitats (Admin, Employé)</w:t>
+            </w:r>
+            <w:r>
+              <w:rPr>
+                <w:noProof/>
+                <w:webHidden/>
+              </w:rPr>
+              <w:tab/>
+            </w:r>
+            <w:r>
+              <w:rPr>
+                <w:noProof/>
+                <w:webHidden/>
+              </w:rPr>
+              <w:fldChar w:fldCharType="begin"/>
+            </w:r>
+            <w:r>
+              <w:rPr>
+                <w:noProof/>
+                <w:webHidden/>
+              </w:rPr>
+              <w:instrText xml:space="preserve"> PAGEREF _Toc180417679 \h </w:instrText>
+            </w:r>
+            <w:r>
+              <w:rPr>
+                <w:noProof/>
+                <w:webHidden/>
+              </w:rPr>
+            </w:r>
+            <w:r>
+              <w:rPr>
+                <w:noProof/>
+                <w:webHidden/>
+              </w:rPr>
+              <w:fldChar w:fldCharType="separate"/>
+            </w:r>
+            <w:r>
+              <w:rPr>
+                <w:noProof/>
+                <w:webHidden/>
+              </w:rPr>
+              <w:t>7</w:t>
+            </w:r>
+            <w:r>
+              <w:rPr>
+                <w:noProof/>
+                <w:webHidden/>
+              </w:rPr>
+              <w:fldChar w:fldCharType="end"/>
+            </w:r>
+          </w:hyperlink>
+        </w:p>
+        <w:p>
+          <w:pPr>
+            <w:pStyle w:val="TOC3"/>
+            <w:tabs>
+              <w:tab w:val="right" w:leader="dot" w:pos="9062"/>
+            </w:tabs>
+            <w:rPr>
+              <w:rFonts w:eastAsiaTheme="minorEastAsia"/>
+              <w:noProof/>
+              <w:lang w:eastAsia="fr-FR"/>
+            </w:rPr>
+          </w:pPr>
+          <w:hyperlink w:anchor="_Toc180417680" w:history="1">
+            <w:r>
+              <w:rPr>
+                <w:rStyle w:val="Hyperlink"/>
+                <w:noProof/>
+              </w:rPr>
+              <w:t>Gestion des Services (Admin, Employé)</w:t>
+            </w:r>
+            <w:r>
+              <w:rPr>
+                <w:noProof/>
+                <w:webHidden/>
+              </w:rPr>
+              <w:tab/>
+            </w:r>
+            <w:r>
+              <w:rPr>
+                <w:noProof/>
+                <w:webHidden/>
+              </w:rPr>
+              <w:fldChar w:fldCharType="begin"/>
+            </w:r>
+            <w:r>
+              <w:rPr>
+                <w:noProof/>
+                <w:webHidden/>
+              </w:rPr>
+              <w:instrText xml:space="preserve"> PAGEREF _Toc180417680 \h </w:instrText>
+            </w:r>
+            <w:r>
+              <w:rPr>
+                <w:noProof/>
+                <w:webHidden/>
+              </w:rPr>
+            </w:r>
+            <w:r>
+              <w:rPr>
+                <w:noProof/>
+                <w:webHidden/>
+              </w:rPr>
+              <w:fldChar w:fldCharType="separate"/>
+            </w:r>
+            <w:r>
+              <w:rPr>
+                <w:noProof/>
+                <w:webHidden/>
+              </w:rPr>
+              <w:t>8</w:t>
+            </w:r>
+            <w:r>
+              <w:rPr>
+                <w:noProof/>
+                <w:webHidden/>
+              </w:rPr>
+              <w:fldChar w:fldCharType="end"/>
+            </w:r>
+          </w:hyperlink>
+        </w:p>
+        <w:p>
+          <w:pPr>
+            <w:pStyle w:val="TOC3"/>
+            <w:tabs>
+              <w:tab w:val="right" w:leader="dot" w:pos="9062"/>
+            </w:tabs>
+            <w:rPr>
+              <w:rFonts w:eastAsiaTheme="minorEastAsia"/>
+              <w:noProof/>
+              <w:lang w:eastAsia="fr-FR"/>
+            </w:rPr>
+          </w:pPr>
+          <w:hyperlink w:anchor="_Toc180417681" w:history="1">
+            <w:r>
+              <w:rPr>
+                <w:rStyle w:val="Hyperlink"/>
+                <w:noProof/>
+              </w:rPr>
+              <w:t>Ajout d’images</w:t>
+            </w:r>
+            <w:r>
+              <w:rPr>
+                <w:noProof/>
+                <w:webHidden/>
+              </w:rPr>
+              <w:tab/>
+            </w:r>
+            <w:r>
+              <w:rPr>
+                <w:noProof/>
+                <w:webHidden/>
+              </w:rPr>
+              <w:fldChar w:fldCharType="begin"/>
+            </w:r>
+            <w:r>
+              <w:rPr>
+                <w:noProof/>
+                <w:webHidden/>
+              </w:rPr>
+              <w:instrText xml:space="preserve"> PAGEREF _Toc180417681 \h </w:instrText>
+            </w:r>
+            <w:r>
+              <w:rPr>
+                <w:noProof/>
+                <w:webHidden/>
+              </w:rPr>
+            </w:r>
+            <w:r>
+              <w:rPr>
+                <w:noProof/>
+                <w:webHidden/>
+              </w:rPr>
+              <w:fldChar w:fldCharType="separate"/>
+            </w:r>
+            <w:r>
+              <w:rPr>
+                <w:noProof/>
+                <w:webHidden/>
+              </w:rPr>
+              <w:t>8</w:t>
+            </w:r>
+            <w:r>
+              <w:rPr>
+                <w:noProof/>
+                <w:webHidden/>
+              </w:rPr>
+              <w:fldChar w:fldCharType="end"/>
+            </w:r>
+          </w:hyperlink>
+        </w:p>
+        <w:p>
+          <w:pPr>
+            <w:pStyle w:val="TOC3"/>
+            <w:tabs>
+              <w:tab w:val="right" w:leader="dot" w:pos="9062"/>
+            </w:tabs>
+            <w:rPr>
+              <w:rFonts w:eastAsiaTheme="minorEastAsia"/>
+              <w:noProof/>
+              <w:lang w:eastAsia="fr-FR"/>
+            </w:rPr>
+          </w:pPr>
+          <w:hyperlink w:anchor="_Toc180417682" w:history="1">
+            <w:r>
+              <w:rPr>
+                <w:rStyle w:val="Hyperlink"/>
+                <w:noProof/>
+              </w:rPr>
+              <w:t>Gestion des Horaires (Admin, Employé)</w:t>
+            </w:r>
+            <w:r>
+              <w:rPr>
+                <w:noProof/>
+                <w:webHidden/>
+              </w:rPr>
+              <w:tab/>
+            </w:r>
+            <w:r>
+              <w:rPr>
+                <w:noProof/>
+                <w:webHidden/>
+              </w:rPr>
+              <w:fldChar w:fldCharType="begin"/>
+            </w:r>
+            <w:r>
+              <w:rPr>
+                <w:noProof/>
+                <w:webHidden/>
+              </w:rPr>
+              <w:instrText xml:space="preserve"> PAGEREF _Toc180417682 \h </w:instrText>
+            </w:r>
+            <w:r>
+              <w:rPr>
+                <w:noProof/>
+                <w:webHidden/>
+              </w:rPr>
+            </w:r>
+            <w:r>
+              <w:rPr>
+                <w:noProof/>
+                <w:webHidden/>
+              </w:rPr>
+              <w:fldChar w:fldCharType="separate"/>
+            </w:r>
+            <w:r>
+              <w:rPr>
+                <w:noProof/>
+                <w:webHidden/>
+              </w:rPr>
+              <w:t>8</w:t>
+            </w:r>
+            <w:r>
+              <w:rPr>
+                <w:noProof/>
+                <w:webHidden/>
+              </w:rPr>
+              <w:fldChar w:fldCharType="end"/>
+            </w:r>
+          </w:hyperlink>
+        </w:p>
+        <w:p>
+          <w:pPr>
+            <w:pStyle w:val="TOC3"/>
+            <w:tabs>
+              <w:tab w:val="right" w:leader="dot" w:pos="9062"/>
+            </w:tabs>
+            <w:rPr>
+              <w:rFonts w:eastAsiaTheme="minorEastAsia"/>
+              <w:noProof/>
+              <w:lang w:eastAsia="fr-FR"/>
+            </w:rPr>
+          </w:pPr>
+          <w:hyperlink w:anchor="_Toc180417683" w:history="1">
+            <w:r>
+              <w:rPr>
+                <w:rStyle w:val="Hyperlink"/>
+                <w:noProof/>
+              </w:rPr>
+              <w:t>Gestion des avis (Admin, Employé)</w:t>
+            </w:r>
+            <w:r>
+              <w:rPr>
+                <w:noProof/>
+                <w:webHidden/>
+              </w:rPr>
+              <w:tab/>
+            </w:r>
+            <w:r>
+              <w:rPr>
+                <w:noProof/>
+                <w:webHidden/>
+              </w:rPr>
+              <w:fldChar w:fldCharType="begin"/>
+            </w:r>
+            <w:r>
+              <w:rPr>
+                <w:noProof/>
+                <w:webHidden/>
+              </w:rPr>
+              <w:instrText xml:space="preserve"> PAGEREF _Toc180417683 \h </w:instrText>
+            </w:r>
+            <w:r>
+              <w:rPr>
+                <w:noProof/>
+                <w:webHidden/>
+              </w:rPr>
+            </w:r>
+            <w:r>
+              <w:rPr>
+                <w:noProof/>
+                <w:webHidden/>
+              </w:rPr>
+              <w:fldChar w:fldCharType="separate"/>
+            </w:r>
+            <w:r>
+              <w:rPr>
+                <w:noProof/>
+                <w:webHidden/>
+              </w:rPr>
+              <w:t>8</w:t>
+            </w:r>
+            <w:r>
+              <w:rPr>
+                <w:noProof/>
+                <w:webHidden/>
+              </w:rPr>
+              <w:fldChar w:fldCharType="end"/>
+            </w:r>
+          </w:hyperlink>
+        </w:p>
+        <w:p>
+          <w:pPr>
+            <w:pStyle w:val="TOC3"/>
+            <w:tabs>
+              <w:tab w:val="right" w:leader="dot" w:pos="9062"/>
+            </w:tabs>
+            <w:rPr>
+              <w:rFonts w:eastAsiaTheme="minorEastAsia"/>
+              <w:noProof/>
+              <w:lang w:eastAsia="fr-FR"/>
+            </w:rPr>
+          </w:pPr>
+          <w:hyperlink w:anchor="_Toc180417684" w:history="1">
+            <w:r>
+              <w:rPr>
+                <w:rStyle w:val="Hyperlink"/>
+                <w:noProof/>
+              </w:rPr>
+              <w:t>Les rapports vétérinaires (Admin, vétérinaire)</w:t>
+            </w:r>
+            <w:r>
+              <w:rPr>
+                <w:noProof/>
+                <w:webHidden/>
+              </w:rPr>
+              <w:tab/>
+            </w:r>
+            <w:r>
+              <w:rPr>
+                <w:noProof/>
+                <w:webHidden/>
+              </w:rPr>
+              <w:fldChar w:fldCharType="begin"/>
+            </w:r>
+            <w:r>
+              <w:rPr>
+                <w:noProof/>
+                <w:webHidden/>
+              </w:rPr>
+              <w:instrText xml:space="preserve"> PAGEREF _Toc180417684 \h </w:instrText>
+            </w:r>
+            <w:r>
+              <w:rPr>
+                <w:noProof/>
+                <w:webHidden/>
+              </w:rPr>
+            </w:r>
+            <w:r>
+              <w:rPr>
+                <w:noProof/>
+                <w:webHidden/>
+              </w:rPr>
+              <w:fldChar w:fldCharType="separate"/>
+            </w:r>
+            <w:r>
+              <w:rPr>
+                <w:noProof/>
+                <w:webHidden/>
+              </w:rPr>
+              <w:t>8</w:t>
             </w:r>
             <w:r>
               <w:rPr>
@@ -1975,7 +2510,7 @@
     </w:p>
     <w:p>
       <w:pPr>
-        <w:pStyle w:val="Titre"/>
+        <w:pStyle w:val="Title"/>
         <w:jc w:val="center"/>
         <w:rPr>
           <w:lang w:val="en-US"/>
@@ -1984,9 +2519,9 @@
     </w:p>
     <w:p>
       <w:pPr>
-        <w:pStyle w:val="Titre1"/>
-      </w:pPr>
-      <w:bookmarkStart w:id="0" w:name="_Toc180064774"/>
+        <w:pStyle w:val="Heading1"/>
+      </w:pPr>
+      <w:bookmarkStart w:id="0" w:name="_Toc180417655"/>
       <w:r>
         <w:t>Préambule</w:t>
       </w:r>
@@ -2037,32 +2572,16 @@
     </w:p>
     <w:p>
       <w:pPr>
-        <w:jc w:val="center"/>
-      </w:pPr>
-    </w:p>
-    <w:p>
-      <w:pPr>
-        <w:jc w:val="center"/>
-      </w:pPr>
-    </w:p>
-    <w:p>
-      <w:pPr>
-        <w:pStyle w:val="Titre1"/>
-      </w:pPr>
-      <w:bookmarkStart w:id="1" w:name="_Toc180064775"/>
-      <w:r>
-        <w:t>RAPPELS DE SÉCURITÉ</w:t>
-      </w:r>
-      <w:bookmarkEnd w:id="1"/>
-    </w:p>
-    <w:p/>
-    <w:p>
-      <w:pPr>
         <w:ind w:firstLine="708"/>
         <w:jc w:val="both"/>
       </w:pPr>
       <w:r>
-        <w:t xml:space="preserve">La page suivante contiendra les identifiants qui vous permettront d’accéder aux volets administrateur de l’application. Nous vous </w:t>
+        <w:rPr>
+          <w:i/>
+          <w:iCs/>
+          <w:u w:val="single"/>
+        </w:rPr>
+        <w:t xml:space="preserve">Disclaimer à l’attention des </w:t>
       </w:r>
       <w:r>
         <w:rPr>
@@ -2072,17 +2591,47 @@
           <w:iCs/>
           <w:u w:val="single"/>
         </w:rPr>
-        <w:t>recommandons très fortement de modifier votre mot de passe à la première connexion</w:t>
-      </w:r>
-      <w:r>
-        <w:rPr>
-          <w:b/>
-          <w:bCs/>
-        </w:rPr>
-        <w:t xml:space="preserve"> </w:t>
-      </w:r>
-      <w:r>
-        <w:t xml:space="preserve">et d’utiliser le </w:t>
+        <w:t>EXAMINATEURS</w:t>
+      </w:r>
+      <w:r>
+        <w:rPr>
+          <w:i/>
+          <w:iCs/>
+          <w:u w:val="single"/>
+        </w:rPr>
+        <w:t> </w:t>
+      </w:r>
+      <w:r>
+        <w:rPr>
+          <w:i/>
+          <w:iCs/>
+        </w:rPr>
+        <w:t>: l’API est hébergée sur une offre gratuite Azure qui monte l’API à la demande. Autrement dit, l’application peut mettre une bonne trentaine de secondes à démarrer, et il sera nécessaire de recharger le client une fois l’API démarrée. Merci de votre compréhension.</w:t>
+      </w:r>
+    </w:p>
+    <w:p>
+      <w:pPr>
+        <w:jc w:val="center"/>
+      </w:pPr>
+    </w:p>
+    <w:p>
+      <w:pPr>
+        <w:pStyle w:val="Heading1"/>
+      </w:pPr>
+      <w:bookmarkStart w:id="1" w:name="_Toc180417656"/>
+      <w:r>
+        <w:t>RAPPELS DE SÉCURITÉ</w:t>
+      </w:r>
+      <w:bookmarkEnd w:id="1"/>
+    </w:p>
+    <w:p/>
+    <w:p>
+      <w:pPr>
+        <w:ind w:firstLine="708"/>
+        <w:jc w:val="both"/>
+      </w:pPr>
+      <w:r>
+        <w:t xml:space="preserve">La page suivante contiendra les identifiants qui vous permettront d’accéder aux volets administrateur de l’application. Nous vous </w:t>
       </w:r>
       <w:r>
         <w:rPr>
@@ -2092,36 +2641,7 @@
           <w:iCs/>
           <w:u w:val="single"/>
         </w:rPr>
-        <w:t>générateur de mot de passe sécurisé</w:t>
-      </w:r>
-      <w:r>
-        <w:t>.</w:t>
-      </w:r>
-      <w:r>
-        <w:t xml:space="preserve"> Nous avons conscience de la difficulté de retenir des mots de passe aussi complexes, aussi nous vous recommandons l’utilisation d’un coffre-fort numérique de type </w:t>
-      </w:r>
-      <w:proofErr w:type="spellStart"/>
-      <w:r>
-        <w:t>BitWarden</w:t>
-      </w:r>
-      <w:proofErr w:type="spellEnd"/>
-      <w:r>
-        <w:t xml:space="preserve"> dont nous vous avons fait la démonstration à la présentation de l’application. Pensez également à bien respecter l</w:t>
-      </w:r>
-      <w:r>
-        <w:t>a</w:t>
-      </w:r>
-      <w:r>
-        <w:t xml:space="preserve"> règle</w:t>
-      </w:r>
-      <w:r>
-        <w:t xml:space="preserve"> la plus élémentaire</w:t>
-      </w:r>
-      <w:r>
-        <w:t xml:space="preserve"> de sécurité :</w:t>
-      </w:r>
-      <w:r>
-        <w:t xml:space="preserve"> </w:t>
+        <w:t>recommandons très fortement de modifier votre mot de passe</w:t>
       </w:r>
       <w:r>
         <w:rPr>
@@ -2131,10 +2651,7 @@
           <w:iCs/>
           <w:u w:val="single"/>
         </w:rPr>
-        <w:t>NE JAMAIS DONNER SON MOT DE PASSE</w:t>
-      </w:r>
-      <w:r>
-        <w:t xml:space="preserve">. Il est également fortement recommandé de </w:t>
+        <w:t xml:space="preserve"> Administrateur</w:t>
       </w:r>
       <w:r>
         <w:rPr>
@@ -2144,6 +2661,78 @@
           <w:iCs/>
           <w:u w:val="single"/>
         </w:rPr>
+        <w:t xml:space="preserve"> à la première connexion</w:t>
+      </w:r>
+      <w:r>
+        <w:rPr>
+          <w:b/>
+          <w:bCs/>
+        </w:rPr>
+        <w:t xml:space="preserve"> </w:t>
+      </w:r>
+      <w:r>
+        <w:t xml:space="preserve">et d’utiliser le </w:t>
+      </w:r>
+      <w:r>
+        <w:rPr>
+          <w:b/>
+          <w:bCs/>
+          <w:i/>
+          <w:iCs/>
+          <w:u w:val="single"/>
+        </w:rPr>
+        <w:t>générateur de mot de passe sécurisé</w:t>
+      </w:r>
+      <w:r>
+        <w:t>.</w:t>
+      </w:r>
+      <w:r>
+        <w:t xml:space="preserve"> Nous avons conscience de la difficulté de retenir des mots de passe aussi complexes, aussi nous vous recommandons l’utilisation d’un coffre-fort numérique de type </w:t>
+      </w:r>
+      <w:proofErr w:type="spellStart"/>
+      <w:r>
+        <w:t>BitWarden</w:t>
+      </w:r>
+      <w:proofErr w:type="spellEnd"/>
+      <w:r>
+        <w:t xml:space="preserve"> dont nous vous avons fait la démonstration à la présentation de l’application. Pensez également à bien respecter l</w:t>
+      </w:r>
+      <w:r>
+        <w:t>a</w:t>
+      </w:r>
+      <w:r>
+        <w:t xml:space="preserve"> règle</w:t>
+      </w:r>
+      <w:r>
+        <w:t xml:space="preserve"> la plus élémentaire</w:t>
+      </w:r>
+      <w:r>
+        <w:t xml:space="preserve"> de sécurité :</w:t>
+      </w:r>
+      <w:r>
+        <w:t xml:space="preserve"> </w:t>
+      </w:r>
+      <w:r>
+        <w:rPr>
+          <w:b/>
+          <w:bCs/>
+          <w:i/>
+          <w:iCs/>
+          <w:u w:val="single"/>
+        </w:rPr>
+        <w:t>NE JAMAIS DONNER SON MOT DE PASSE</w:t>
+      </w:r>
+      <w:r>
+        <w:t xml:space="preserve">. Il est également fortement recommandé de </w:t>
+      </w:r>
+      <w:r>
+        <w:rPr>
+          <w:b/>
+          <w:bCs/>
+          <w:i/>
+          <w:iCs/>
+          <w:u w:val="single"/>
+        </w:rPr>
         <w:t>se déconnecter une fois les tâches admin terminées</w:t>
       </w:r>
       <w:r>
@@ -2181,14 +2770,14 @@
     </w:p>
     <w:p>
       <w:pPr>
-        <w:pStyle w:val="Titre1"/>
+        <w:pStyle w:val="Heading1"/>
         <w:jc w:val="center"/>
         <w:rPr>
           <w:sz w:val="52"/>
           <w:szCs w:val="52"/>
         </w:rPr>
       </w:pPr>
-      <w:bookmarkStart w:id="2" w:name="_Toc180064776"/>
+      <w:bookmarkStart w:id="2" w:name="_Toc180417657"/>
       <w:r>
         <w:rPr>
           <w:sz w:val="52"/>
@@ -2202,11 +2791,11 @@
     <w:p/>
     <w:p>
       <w:pPr>
-        <w:pStyle w:val="Titre2"/>
+        <w:pStyle w:val="Heading2"/>
         <w:spacing w:line="480" w:lineRule="auto"/>
         <w:jc w:val="center"/>
       </w:pPr>
-      <w:bookmarkStart w:id="3" w:name="_Toc180064777"/>
+      <w:bookmarkStart w:id="3" w:name="_Toc180417658"/>
       <w:r>
         <w:t>Application</w:t>
       </w:r>
@@ -2317,7 +2906,7 @@
       <w:hyperlink r:id="rId9" w:history="1">
         <w:r>
           <w:rPr>
-            <w:rStyle w:val="Lienhypertexte"/>
+            <w:rStyle w:val="Hyperlink"/>
             <w:sz w:val="36"/>
             <w:szCs w:val="36"/>
           </w:rPr>
@@ -2368,21 +2957,21 @@
     </w:p>
     <w:p>
       <w:pPr>
-        <w:pStyle w:val="Titre2"/>
-      </w:pPr>
-    </w:p>
-    <w:p>
-      <w:pPr>
-        <w:pStyle w:val="Titre2"/>
-      </w:pPr>
-    </w:p>
-    <w:p>
-      <w:pPr>
-        <w:pStyle w:val="Titre2"/>
+        <w:pStyle w:val="Heading2"/>
+      </w:pPr>
+    </w:p>
+    <w:p>
+      <w:pPr>
+        <w:pStyle w:val="Heading2"/>
+      </w:pPr>
+    </w:p>
+    <w:p>
+      <w:pPr>
+        <w:pStyle w:val="Heading2"/>
         <w:spacing w:line="480" w:lineRule="auto"/>
         <w:jc w:val="center"/>
       </w:pPr>
-      <w:bookmarkStart w:id="4" w:name="_Toc180064778"/>
+      <w:bookmarkStart w:id="4" w:name="_Toc180417659"/>
       <w:proofErr w:type="spellStart"/>
       <w:r>
         <w:t>WebMail</w:t>
@@ -2411,9 +3000,9 @@
     </w:p>
     <w:p>
       <w:pPr>
-        <w:pStyle w:val="Titre3"/>
-      </w:pPr>
-      <w:bookmarkStart w:id="5" w:name="_Toc180064779"/>
+        <w:pStyle w:val="Heading3"/>
+      </w:pPr>
+      <w:bookmarkStart w:id="5" w:name="_Toc180417660"/>
       <w:r>
         <w:t>Admin</w:t>
       </w:r>
@@ -2525,9 +3114,9 @@
     </w:p>
     <w:p>
       <w:pPr>
-        <w:pStyle w:val="Titre3"/>
-      </w:pPr>
-      <w:bookmarkStart w:id="6" w:name="_Toc180064780"/>
+        <w:pStyle w:val="Heading3"/>
+      </w:pPr>
+      <w:bookmarkStart w:id="6" w:name="_Toc180417661"/>
       <w:r>
         <w:t>Employé</w:t>
       </w:r>
@@ -2655,9 +3244,9 @@
     </w:p>
     <w:p>
       <w:pPr>
-        <w:pStyle w:val="Titre3"/>
-      </w:pPr>
-      <w:bookmarkStart w:id="7" w:name="_Toc180064781"/>
+        <w:pStyle w:val="Heading3"/>
+      </w:pPr>
+      <w:bookmarkStart w:id="7" w:name="_Toc180417662"/>
       <w:r>
         <w:t>Visiteur</w:t>
       </w:r>
@@ -2761,24 +3350,15 @@
     </w:p>
     <w:p>
       <w:pPr>
-        <w:rPr>
-          <w:sz w:val="36"/>
+        <w:pStyle w:val="Heading1"/>
+      </w:pPr>
+      <w:r>
+        <w:rPr>
           <w:szCs w:val="36"/>
         </w:rPr>
-      </w:pPr>
-      <w:r>
-        <w:rPr>
-          <w:sz w:val="36"/>
-          <w:szCs w:val="36"/>
-        </w:rPr>
         <w:br w:type="page"/>
       </w:r>
-    </w:p>
-    <w:p>
-      <w:pPr>
-        <w:pStyle w:val="Titre1"/>
-      </w:pPr>
-      <w:bookmarkStart w:id="8" w:name="_Toc180064782"/>
+      <w:bookmarkStart w:id="8" w:name="_Toc180417663"/>
       <w:r>
         <w:lastRenderedPageBreak/>
         <w:t>Le Visiteur</w:t>
@@ -2796,10 +3376,10 @@
     <w:p/>
     <w:p>
       <w:pPr>
-        <w:pStyle w:val="Titre2"/>
+        <w:pStyle w:val="Heading2"/>
         <w:spacing w:line="360" w:lineRule="auto"/>
       </w:pPr>
-      <w:bookmarkStart w:id="9" w:name="_Toc180064783"/>
+      <w:bookmarkStart w:id="9" w:name="_Toc180417664"/>
       <w:r>
         <w:t>Accueil</w:t>
       </w:r>
@@ -2815,7 +3395,7 @@
     </w:p>
     <w:p>
       <w:pPr>
-        <w:pStyle w:val="Paragraphedeliste"/>
+        <w:pStyle w:val="ListParagraph"/>
         <w:numPr>
           <w:ilvl w:val="0"/>
           <w:numId w:val="3"/>
@@ -2830,7 +3410,7 @@
     </w:p>
     <w:p>
       <w:pPr>
-        <w:pStyle w:val="Paragraphedeliste"/>
+        <w:pStyle w:val="ListParagraph"/>
         <w:numPr>
           <w:ilvl w:val="0"/>
           <w:numId w:val="3"/>
@@ -2842,7 +3422,7 @@
     </w:p>
     <w:p>
       <w:pPr>
-        <w:pStyle w:val="Paragraphedeliste"/>
+        <w:pStyle w:val="ListParagraph"/>
         <w:numPr>
           <w:ilvl w:val="0"/>
           <w:numId w:val="3"/>
@@ -2854,7 +3434,7 @@
     </w:p>
     <w:p>
       <w:pPr>
-        <w:pStyle w:val="Paragraphedeliste"/>
+        <w:pStyle w:val="ListParagraph"/>
         <w:numPr>
           <w:ilvl w:val="0"/>
           <w:numId w:val="3"/>
@@ -2866,7 +3446,7 @@
     </w:p>
     <w:p>
       <w:pPr>
-        <w:pStyle w:val="Paragraphedeliste"/>
+        <w:pStyle w:val="ListParagraph"/>
         <w:numPr>
           <w:ilvl w:val="0"/>
           <w:numId w:val="3"/>
@@ -2884,7 +3464,7 @@
     </w:p>
     <w:p>
       <w:pPr>
-        <w:pStyle w:val="Paragraphedeliste"/>
+        <w:pStyle w:val="ListParagraph"/>
         <w:numPr>
           <w:ilvl w:val="0"/>
           <w:numId w:val="3"/>
@@ -2901,15 +3481,15 @@
     </w:p>
     <w:p>
       <w:pPr>
-        <w:pStyle w:val="Paragraphedeliste"/>
-      </w:pPr>
-    </w:p>
-    <w:p>
-      <w:pPr>
-        <w:pStyle w:val="Titre3"/>
+        <w:pStyle w:val="ListParagraph"/>
+      </w:pPr>
+    </w:p>
+    <w:p>
+      <w:pPr>
+        <w:pStyle w:val="Heading3"/>
         <w:spacing w:line="360" w:lineRule="auto"/>
       </w:pPr>
-      <w:bookmarkStart w:id="10" w:name="_Toc180064784"/>
+      <w:bookmarkStart w:id="10" w:name="_Toc180417665"/>
       <w:r>
         <w:t>Laisser un Avis</w:t>
       </w:r>
@@ -2933,9 +3513,9 @@
     </w:p>
     <w:p>
       <w:pPr>
-        <w:pStyle w:val="Titre3"/>
-      </w:pPr>
-      <w:bookmarkStart w:id="11" w:name="_Toc180064785"/>
+        <w:pStyle w:val="Heading3"/>
+      </w:pPr>
+      <w:bookmarkStart w:id="11" w:name="_Toc180417666"/>
       <w:proofErr w:type="spellStart"/>
       <w:r>
         <w:t>Footer</w:t>
@@ -2969,9 +3549,9 @@
     </w:p>
     <w:p>
       <w:pPr>
-        <w:pStyle w:val="Titre3"/>
-      </w:pPr>
-      <w:bookmarkStart w:id="12" w:name="_Toc180064786"/>
+        <w:pStyle w:val="Heading3"/>
+      </w:pPr>
+      <w:bookmarkStart w:id="12" w:name="_Toc180417667"/>
       <w:r>
         <w:t>Contact Mail</w:t>
       </w:r>
@@ -2990,7 +3570,7 @@
       <w:hyperlink r:id="rId10" w:history="1">
         <w:r>
           <w:rPr>
-            <w:rStyle w:val="Lienhypertexte"/>
+            <w:rStyle w:val="Hyperlink"/>
           </w:rPr>
           <w:t>contact@arcadia-zoo-broceliande.fr</w:t>
         </w:r>
@@ -3001,7 +3581,7 @@
       <w:hyperlink r:id="rId11" w:history="1">
         <w:r>
           <w:rPr>
-            <w:rStyle w:val="Lienhypertexte"/>
+            <w:rStyle w:val="Hyperlink"/>
           </w:rPr>
           <w:t>visiteur@arcadia-zoo-broceliande.fr</w:t>
         </w:r>
@@ -3025,10 +3605,10 @@
     </w:p>
     <w:p>
       <w:pPr>
-        <w:pStyle w:val="Titre2"/>
+        <w:pStyle w:val="Heading2"/>
         <w:spacing w:line="360" w:lineRule="auto"/>
       </w:pPr>
-      <w:bookmarkStart w:id="13" w:name="_Toc180064787"/>
+      <w:bookmarkStart w:id="13" w:name="_Toc180417668"/>
       <w:r>
         <w:t>Animaux</w:t>
       </w:r>
@@ -3059,9 +3639,10 @@
     </w:p>
     <w:p>
       <w:pPr>
-        <w:pStyle w:val="Titre2"/>
-      </w:pPr>
-      <w:bookmarkStart w:id="14" w:name="_Toc180064788"/>
+        <w:pStyle w:val="Heading2"/>
+        <w:spacing w:line="360" w:lineRule="auto"/>
+      </w:pPr>
+      <w:bookmarkStart w:id="14" w:name="_Toc180417669"/>
       <w:r>
         <w:t>Activités et Philosophie</w:t>
       </w:r>
@@ -3080,12 +3661,12 @@
         <w:ind w:firstLine="708"/>
       </w:pPr>
     </w:p>
-    <w:p/>
-    <w:p>
-      <w:pPr>
-        <w:pStyle w:val="Titre1"/>
-      </w:pPr>
-      <w:bookmarkStart w:id="15" w:name="_Toc180064789"/>
+    <w:p>
+      <w:pPr>
+        <w:pStyle w:val="Heading1"/>
+        <w:spacing w:line="360" w:lineRule="auto"/>
+      </w:pPr>
+      <w:bookmarkStart w:id="15" w:name="_Toc180417670"/>
       <w:r>
         <w:t>Les Utilisateurs Connectés</w:t>
       </w:r>
@@ -3118,55 +3699,74 @@
     </w:p>
     <w:p>
       <w:pPr>
-        <w:pStyle w:val="Titre2"/>
-      </w:pPr>
-      <w:bookmarkStart w:id="16" w:name="_Toc180064790"/>
-      <w:r>
-        <w:t>Accueil</w:t>
-      </w:r>
-      <w:r>
-        <w:t xml:space="preserve"> (Admin, Employé, Vétérinaire)</w:t>
-      </w:r>
-      <w:bookmarkEnd w:id="16"/>
-    </w:p>
-    <w:p>
-      <w:pPr>
         <w:ind w:firstLine="708"/>
       </w:pPr>
       <w:r>
-        <w:t>L’accueil d’</w:t>
-      </w:r>
-      <w:proofErr w:type="spellStart"/>
-      <w:r>
-        <w:t>Arcadmin</w:t>
-      </w:r>
-      <w:proofErr w:type="spellEnd"/>
-      <w:r>
-        <w:t xml:space="preserve"> est un accès rapide vers les tâches les plus courantes accessibles au rôle connecté. C’est aussi le seul endroit à partir duquel il est possible de changer son mot de passe. </w:t>
-      </w:r>
-    </w:p>
-    <w:p>
-      <w:pPr>
-        <w:pStyle w:val="Titre3"/>
-      </w:pPr>
-      <w:bookmarkStart w:id="17" w:name="_Toc180064791"/>
-      <w:r>
-        <w:t>Changement de mot de passe</w:t>
-      </w:r>
-      <w:bookmarkEnd w:id="17"/>
-    </w:p>
-    <w:p>
-      <w:pPr>
-        <w:ind w:firstLine="708"/>
-      </w:pPr>
-      <w:r>
-        <w:t xml:space="preserve">Changer son mot de passe implique de connaître le mot de passe actuel. Saisissez l’adresse email et le mot de passe actuel, puis saisissez votre nouveau mot de passe. Un générateur de mot de passe sécurisé vous propose une combinaison que vous pouvez utiliser ou regénérer. Saisissez une seconde fois votre nouveau mot de passe dans le champ Confirmation, puis cliquez sur Changer mon mot de passe. Une notification vous avertira du succès ou de l’échec de la requête.  </w:t>
+        <w:t xml:space="preserve">Une fois connecté, la session est valide pour une durée de 60 minutes. Il est </w:t>
       </w:r>
       <w:r>
         <w:rPr>
           <w:b/>
           <w:bCs/>
         </w:rPr>
+        <w:t>ESSENTIEL</w:t>
+      </w:r>
+      <w:r>
+        <w:t xml:space="preserve"> de penser à se déconnecter une fois les tâches accomplies terminées, en particulier sur un poste utilisé par plusieurs personnes. </w:t>
+      </w:r>
+    </w:p>
+    <w:p>
+      <w:pPr>
+        <w:pStyle w:val="Heading2"/>
+        <w:spacing w:line="360" w:lineRule="auto"/>
+      </w:pPr>
+      <w:bookmarkStart w:id="16" w:name="_Toc180417671"/>
+      <w:r>
+        <w:t>Accueil</w:t>
+      </w:r>
+      <w:r>
+        <w:t xml:space="preserve"> (Admin, Employé, Vétérinaire)</w:t>
+      </w:r>
+      <w:bookmarkEnd w:id="16"/>
+    </w:p>
+    <w:p>
+      <w:pPr>
+        <w:ind w:firstLine="708"/>
+      </w:pPr>
+      <w:r>
+        <w:t>L’accueil d’</w:t>
+      </w:r>
+      <w:proofErr w:type="spellStart"/>
+      <w:r>
+        <w:t>Arcadmin</w:t>
+      </w:r>
+      <w:proofErr w:type="spellEnd"/>
+      <w:r>
+        <w:t xml:space="preserve"> est un accès rapide vers les tâches les plus courantes accessibles au rôle connecté. C’est aussi le seul endroit à partir duquel il est possible de changer son mot de passe. </w:t>
+      </w:r>
+    </w:p>
+    <w:p>
+      <w:pPr>
+        <w:pStyle w:val="Heading3"/>
+      </w:pPr>
+      <w:bookmarkStart w:id="17" w:name="_Toc180417672"/>
+      <w:r>
+        <w:t>Changement de mot de passe</w:t>
+      </w:r>
+      <w:bookmarkEnd w:id="17"/>
+    </w:p>
+    <w:p>
+      <w:pPr>
+        <w:ind w:firstLine="708"/>
+      </w:pPr>
+      <w:r>
+        <w:t xml:space="preserve">Changer son mot de passe implique de connaître le mot de passe actuel. Saisissez l’adresse email et le mot de passe actuel, puis saisissez votre nouveau mot de passe. Un générateur de mot de passe sécurisé vous propose une combinaison que vous pouvez utiliser ou regénérer. Saisissez une seconde fois votre nouveau mot de passe dans le champ Confirmation, puis cliquez sur Changer mon mot de passe. Une notification vous avertira du succès ou de l’échec de la requête.  </w:t>
+      </w:r>
+      <w:r>
+        <w:rPr>
+          <w:b/>
+          <w:bCs/>
+        </w:rPr>
         <w:t>En cas d’oubli du mot de passe, seul l’administrateur peut créer un nouveau mot de passe,</w:t>
       </w:r>
       <w:r>
@@ -3176,9 +3776,10 @@
     <w:p/>
     <w:p>
       <w:pPr>
-        <w:pStyle w:val="Titre2"/>
-      </w:pPr>
-      <w:bookmarkStart w:id="18" w:name="_Toc180064792"/>
+        <w:pStyle w:val="Heading2"/>
+        <w:spacing w:line="360" w:lineRule="auto"/>
+      </w:pPr>
+      <w:bookmarkStart w:id="18" w:name="_Toc180417673"/>
       <w:r>
         <w:t>Dashboard (Admin)</w:t>
       </w:r>
@@ -3198,9 +3799,10 @@
     <w:p/>
     <w:p>
       <w:pPr>
-        <w:pStyle w:val="Titre2"/>
-      </w:pPr>
-      <w:bookmarkStart w:id="19" w:name="_Toc180064793"/>
+        <w:pStyle w:val="Heading2"/>
+        <w:spacing w:line="360" w:lineRule="auto"/>
+      </w:pPr>
+      <w:bookmarkStart w:id="19" w:name="_Toc180417674"/>
       <w:r>
         <w:t>Gestion des Employés (Admin)</w:t>
       </w:r>
@@ -3219,7 +3821,11 @@
       </w:r>
       <w:proofErr w:type="spellEnd"/>
       <w:r>
-        <w:t xml:space="preserve">. Il est possible de filtrer l’affichage des utilisateurs par rôle. D’autre part chaque rôle aura une couleur d’accentuation spécifique ; bleu pour l’administrateur, </w:t>
+        <w:t xml:space="preserve">. Il est possible de filtrer l’affichage des utilisateurs par rôle. D’autre part chaque rôle aura une couleur </w:t>
+      </w:r>
+      <w:r>
+        <w:lastRenderedPageBreak/>
+        <w:t xml:space="preserve">d’accentuation spécifique ; bleu pour l’administrateur, </w:t>
       </w:r>
       <w:r>
         <w:t xml:space="preserve">jaune pour les employés, vert pour les Vétérinaires. Il est possible de supprimer un utilisateur en cliquant sur supprimer et en confirmant dans la boîte de dialogue qui s’affiche. </w:t>
@@ -3230,82 +3836,82 @@
         <w:ind w:firstLine="708"/>
       </w:pPr>
       <w:r>
-        <w:t xml:space="preserve">Il est également possible de modifier le compte d’un employé ; ajouter ou supprimer des rôles, modifier l’adresse mail, et réinitialiser le mot de passe. En cas de mot de passe oublié, il suffit donc de cliquer sur réinitialiser le mot de passe dans la page détails de l’utilisateur concerné pour </w:t>
-      </w:r>
+        <w:t xml:space="preserve">Il est également possible de modifier le compte d’un employé ; ajouter ou supprimer des rôles, modifier l’adresse mail, et réinitialiser le mot de passe. En cas de mot de passe oublié, il suffit donc de cliquer sur réinitialiser le mot de passe dans la page détails de l’utilisateur concerné pour afficher le formulaire adéquat, et ainsi modifier son mot de passe. Il revient à l’administrateur de transmettre le nouveau mot de passe à l’utilisateur, et à l’utilisateur de le modifier à sa première connexion s’il le souhaite (recommandé). </w:t>
+      </w:r>
+    </w:p>
+    <w:p>
+      <w:pPr>
+        <w:ind w:firstLine="708"/>
+      </w:pPr>
+      <w:r>
+        <w:t>Il est également possible de créer un utilisateur en cliquant sur le bouton</w:t>
+      </w:r>
+      <w:proofErr w:type="gramStart"/>
+      <w:r>
+        <w:t xml:space="preserve"> «Créer</w:t>
+      </w:r>
+      <w:proofErr w:type="gramEnd"/>
+      <w:r>
+        <w:t xml:space="preserve"> un nouvel Employé ». L’administrateur doit alors saisir l’adresse mail, créer un mot de passe ou utiliser celui proposé par le générateur, attribuer le ou les rôles et cliquer sur Enregistrer.  Une notification signalera alors la réussite ou l’échec de la création de l’utilisateur et de la réussite ou du succès de l’envoie du mail de bienvenue.  </w:t>
+      </w:r>
+    </w:p>
+    <w:p/>
+    <w:p>
+      <w:pPr>
+        <w:pStyle w:val="Heading2"/>
+        <w:spacing w:line="360" w:lineRule="auto"/>
+      </w:pPr>
+      <w:bookmarkStart w:id="20" w:name="_Toc180417675"/>
+      <w:r>
+        <w:t>Gestion du Parc (Admin, Employé, Vétérinaire)</w:t>
+      </w:r>
+      <w:bookmarkEnd w:id="20"/>
+    </w:p>
+    <w:p>
+      <w:pPr>
+        <w:ind w:firstLine="708"/>
+      </w:pPr>
+      <w:r>
+        <w:t>Cet espace regroupe toutes les tâches relatives à la gestion du parc en lui-même. Là encore l’affichage et les fonctionnalités accessibles varieront en fonction des rôles de l’utilisateur connecté.</w:t>
+      </w:r>
+    </w:p>
+    <w:p>
+      <w:pPr>
+        <w:pStyle w:val="Heading3"/>
+        <w:spacing w:line="360" w:lineRule="auto"/>
+      </w:pPr>
+      <w:bookmarkStart w:id="21" w:name="_Toc180417676"/>
+      <w:r>
+        <w:t>Gérer les animaux (Admin, Employé)</w:t>
+      </w:r>
+      <w:bookmarkEnd w:id="21"/>
+    </w:p>
+    <w:p>
+      <w:pPr>
+        <w:ind w:firstLine="708"/>
+      </w:pPr>
+      <w:r>
+        <w:t xml:space="preserve">Cet espace permet d’afficher la liste de tous les animaux du parc, filtrable à l’instar de la partie Visiteur, par habitats. Chaque animal peut être supprimé en cliquant sur le bouton approprié </w:t>
+      </w:r>
+      <w:r>
+        <w:t>et en validant le message qui s’affiche. Il peut également être modifié en cliquant sur le bouton Modifier ; il est alors possible de modifier le nom, le sexe, l’espèce et les photos de l’animal. Il est possible de supprimer des images et d’en ajouter de nouvelles.</w:t>
+      </w:r>
+    </w:p>
+    <w:p>
+      <w:pPr>
+        <w:ind w:firstLine="708"/>
+      </w:pPr>
+      <w:r>
+        <w:t>Il est enfin possible de créer un nouvel animal. Attention cependant, la création d’un animal implique de suivre une procédure bien précise !</w:t>
+      </w:r>
+    </w:p>
+    <w:p>
+      <w:pPr>
+        <w:pStyle w:val="Heading4"/>
+        <w:spacing w:line="360" w:lineRule="auto"/>
+      </w:pPr>
       <w:r>
         <w:lastRenderedPageBreak/>
-        <w:t xml:space="preserve">afficher le formulaire adéquat, et ainsi modifier son mot de passe. Il revient à l’administrateur de transmettre le nouveau mot de passe à l’utilisateur, et à l’utilisateur de le modifier à sa première connexion s’il le souhaite (recommandé). </w:t>
-      </w:r>
-    </w:p>
-    <w:p>
-      <w:pPr>
-        <w:ind w:firstLine="708"/>
-      </w:pPr>
-      <w:r>
-        <w:t>Il est également possible de créer un utilisateur en cliquant sur le bouton</w:t>
-      </w:r>
-      <w:proofErr w:type="gramStart"/>
-      <w:r>
-        <w:t xml:space="preserve"> «Créer</w:t>
-      </w:r>
-      <w:proofErr w:type="gramEnd"/>
-      <w:r>
-        <w:t xml:space="preserve"> un nouvel Employé ». L’administrateur doit alors saisir l’adresse mail, créer un mot de passe ou utiliser celui proposé par le générateur, attribuer le ou les rôles et cliquer sur Enregistrer.  Une notification signalera alors la réussite ou l’échec de la création de l’utilisateur et de la réussite ou du succès de l’envoie du mail de bienvenue.  </w:t>
-      </w:r>
-    </w:p>
-    <w:p/>
-    <w:p>
-      <w:pPr>
-        <w:pStyle w:val="Titre2"/>
-      </w:pPr>
-      <w:bookmarkStart w:id="20" w:name="_Toc180064794"/>
-      <w:r>
-        <w:t>Gestion du Parc (Admin, Employé, Vétérinaire)</w:t>
-      </w:r>
-      <w:bookmarkEnd w:id="20"/>
-    </w:p>
-    <w:p>
-      <w:pPr>
-        <w:ind w:firstLine="708"/>
-      </w:pPr>
-      <w:r>
-        <w:t>Cet espace regroupe toutes les tâches relatives à la gestion du parc en lui-même. Là encore l’affichage et les fonctionnalités accessibles varieront en fonction des rôles de l’utilisateur connecté.</w:t>
-      </w:r>
-    </w:p>
-    <w:p>
-      <w:pPr>
-        <w:pStyle w:val="Titre3"/>
-      </w:pPr>
-      <w:bookmarkStart w:id="21" w:name="_Toc180064795"/>
-      <w:r>
-        <w:t>Gérer les animaux (Admin, Employé)</w:t>
-      </w:r>
-      <w:bookmarkEnd w:id="21"/>
-    </w:p>
-    <w:p>
-      <w:pPr>
-        <w:ind w:firstLine="708"/>
-      </w:pPr>
-      <w:r>
-        <w:t xml:space="preserve">Cet espace permet d’afficher la liste de tous les animaux du parc, filtrable à l’instar de la partie Visiteur, par habitats. Chaque animal peut être supprimé en cliquant sur le bouton approprié </w:t>
-      </w:r>
-      <w:r>
-        <w:t>et en validant le message qui s’affiche. Il peut également être modifié en cliquant sur le bouton Modifier ; il est alors possible de modifier le nom, le sexe, l’espèce et les photos de l’animal. Il est possible de supprimer des images et d’en ajouter de nouvelles.</w:t>
-      </w:r>
-    </w:p>
-    <w:p>
-      <w:pPr>
-        <w:ind w:firstLine="708"/>
-      </w:pPr>
-      <w:r>
-        <w:t>Il est enfin possible de créer un nouvel animal. Attention cependant, la création d’un animal implique de suivre une procédure bien précise !</w:t>
-      </w:r>
-    </w:p>
-    <w:p>
-      <w:pPr>
-        <w:pStyle w:val="Titre4"/>
-      </w:pPr>
-      <w:r>
         <w:t>Création d’un nouvel Animal</w:t>
       </w:r>
     </w:p>
@@ -3356,7 +3962,7 @@
                         <w:txbxContent>
                           <w:p>
                             <w:pPr>
-                              <w:pStyle w:val="Lgende"/>
+                              <w:pStyle w:val="Caption"/>
                               <w:rPr>
                                 <w:sz w:val="22"/>
                                 <w:szCs w:val="22"/>
@@ -3365,14 +3971,27 @@
                             <w:r>
                               <w:t xml:space="preserve">Figure </w:t>
                             </w:r>
-                            <w:fldSimple w:instr=" SEQ Figure \* ARABIC ">
-                              <w:r>
-                                <w:rPr>
-                                  <w:noProof/>
-                                </w:rPr>
-                                <w:t>1</w:t>
-                              </w:r>
-                            </w:fldSimple>
+                            <w:r>
+                              <w:fldChar w:fldCharType="begin"/>
+                            </w:r>
+                            <w:r>
+                              <w:instrText xml:space="preserve"> SEQ Figure \* ARABIC </w:instrText>
+                            </w:r>
+                            <w:r>
+                              <w:fldChar w:fldCharType="separate"/>
+                            </w:r>
+                            <w:r>
+                              <w:rPr>
+                                <w:noProof/>
+                              </w:rPr>
+                              <w:t>1</w:t>
+                            </w:r>
+                            <w:r>
+                              <w:rPr>
+                                <w:noProof/>
+                              </w:rPr>
+                              <w:fldChar w:fldCharType="end"/>
+                            </w:r>
                             <w:r>
                               <w:t>: Procédure de Création d'Animal</w:t>
                             </w:r>
@@ -3405,7 +4024,7 @@
                   <w:txbxContent>
                     <w:p>
                       <w:pPr>
-                        <w:pStyle w:val="Lgende"/>
+                        <w:pStyle w:val="Caption"/>
                         <w:rPr>
                           <w:sz w:val="22"/>
                           <w:szCs w:val="22"/>
@@ -3414,14 +4033,27 @@
                       <w:r>
                         <w:t xml:space="preserve">Figure </w:t>
                       </w:r>
-                      <w:fldSimple w:instr=" SEQ Figure \* ARABIC ">
-                        <w:r>
-                          <w:rPr>
-                            <w:noProof/>
-                          </w:rPr>
-                          <w:t>1</w:t>
-                        </w:r>
-                      </w:fldSimple>
+                      <w:r>
+                        <w:fldChar w:fldCharType="begin"/>
+                      </w:r>
+                      <w:r>
+                        <w:instrText xml:space="preserve"> SEQ Figure \* ARABIC </w:instrText>
+                      </w:r>
+                      <w:r>
+                        <w:fldChar w:fldCharType="separate"/>
+                      </w:r>
+                      <w:r>
+                        <w:rPr>
+                          <w:noProof/>
+                        </w:rPr>
+                        <w:t>1</w:t>
+                      </w:r>
+                      <w:r>
+                        <w:rPr>
+                          <w:noProof/>
+                        </w:rPr>
+                        <w:fldChar w:fldCharType="end"/>
+                      </w:r>
                       <w:r>
                         <w:t>: Procédure de Création d'Animal</w:t>
                       </w:r>
@@ -3435,6 +4067,9 @@
         </mc:AlternateContent>
       </w:r>
       <w:r>
+        <w:rPr>
+          <w:noProof/>
+        </w:rPr>
         <w:drawing>
           <wp:anchor distT="0" distB="0" distL="114300" distR="114300" simplePos="0" relativeHeight="251658240" behindDoc="0" locked="0" layoutInCell="1" allowOverlap="1" wp14:anchorId="33FCCA0F" wp14:editId="7A1499A5">
             <wp:simplePos x="0" y="0"/>
@@ -3491,9 +4126,464 @@
     </w:p>
     <w:p>
       <w:pPr>
-        <w:pStyle w:val="Paragraphedeliste"/>
+        <w:ind w:firstLine="708"/>
+      </w:pPr>
+      <w:r>
+        <w:t>Voir Ajout d’Images pour le mode d’emploi de l’ajout d’images.</w:t>
+      </w:r>
+    </w:p>
+    <w:p>
+      <w:pPr>
+        <w:pStyle w:val="Heading3"/>
+        <w:spacing w:line="360" w:lineRule="auto"/>
+      </w:pPr>
+      <w:bookmarkStart w:id="22" w:name="_Toc180417677"/>
+      <w:r>
+        <w:t>Nourrir les animaux (Admin, Employé, Vétérinaire)</w:t>
+      </w:r>
+      <w:bookmarkEnd w:id="22"/>
+    </w:p>
+    <w:p>
+      <w:pPr>
+        <w:ind w:firstLine="708"/>
+      </w:pPr>
+      <w:r>
+        <w:t xml:space="preserve">La </w:t>
+      </w:r>
+      <w:r>
+        <w:t>r</w:t>
+      </w:r>
+      <w:r>
+        <w:t>ubrique</w:t>
+      </w:r>
+      <w:r>
+        <w:t xml:space="preserve"> « Nourrir</w:t>
+      </w:r>
+      <w:r>
+        <w:t xml:space="preserve"> les Animaux »</w:t>
+      </w:r>
+      <w:r>
+        <w:t xml:space="preserve"> permet d’afficher et consulter les rapports de nourrissage des animaux. Il est possible de filtrer les rapports par espèce, puis par animal avec son nom. </w:t>
+      </w:r>
+    </w:p>
+    <w:p>
+      <w:pPr>
+        <w:ind w:firstLine="708"/>
+      </w:pPr>
+      <w:r>
+        <w:t xml:space="preserve">ATTENTION : Pour une meilleure traçabilité des soins les rapports ne sont PAS modifiables. D’autre part seul le rôle Administrateur est en mesure de supprimer un rapport. Il appartient donc aux personnels qui réalisent les rapports d’apporter le plus grand soin à leur rédaction. </w:t>
+      </w:r>
+    </w:p>
+    <w:p>
+      <w:pPr>
+        <w:pStyle w:val="Heading3"/>
+        <w:spacing w:line="360" w:lineRule="auto"/>
+      </w:pPr>
+      <w:bookmarkStart w:id="23" w:name="_Toc180417678"/>
+      <w:r>
+        <w:t>Gérer les espèces (Admin, Employé)</w:t>
+      </w:r>
+      <w:bookmarkEnd w:id="23"/>
+      <w:r>
+        <w:t> </w:t>
+      </w:r>
+    </w:p>
+    <w:p>
+      <w:pPr>
+        <w:ind w:firstLine="708"/>
+      </w:pPr>
+      <w:r>
+        <w:t>La gestion des espèces permet d’afficher la liste des espèces présentes sur le parc, de les modifier et de les supprimer. Il est également possible de créer de nouvelles espèces en cliquant sur le bouton approprié et en suivant la procédure donnée en Figure 1 dans la rubrique</w:t>
+      </w:r>
+      <w:r>
+        <w:t xml:space="preserve">. </w:t>
+      </w:r>
+    </w:p>
+    <w:p>
+      <w:pPr>
+        <w:pStyle w:val="Heading3"/>
+        <w:spacing w:line="360" w:lineRule="auto"/>
+      </w:pPr>
+      <w:bookmarkStart w:id="24" w:name="_Toc180417679"/>
+      <w:r>
+        <w:t>Gérer les habitats (Admin, Employé)</w:t>
+      </w:r>
+      <w:bookmarkEnd w:id="24"/>
+    </w:p>
+    <w:p>
+      <w:pPr>
+        <w:ind w:firstLine="708"/>
+      </w:pPr>
+      <w:r>
+        <w:t xml:space="preserve">Cette rubrique permet de consulter la liste des habitats reconstitués dans le parc. Il est possible de les modifier, supprimer, ou d’en créer </w:t>
+      </w:r>
+      <w:r>
+        <w:t xml:space="preserve">de nouveau. Pour rappel, la création de l’habitat est la première étape de l’ajout d’un nouvel animal d’une nouvelle espèce. </w:t>
+      </w:r>
+    </w:p>
+    <w:p>
+      <w:pPr>
+        <w:ind w:firstLine="708"/>
+      </w:pPr>
+      <w:r>
+        <w:t>Voir Ajout d’Images pour le mode d’emploi de l’ajout d’images</w:t>
+      </w:r>
+      <w:r>
+        <w:t>.</w:t>
+      </w:r>
+    </w:p>
+    <w:p>
+      <w:pPr>
+        <w:pStyle w:val="Heading3"/>
+        <w:spacing w:line="360" w:lineRule="auto"/>
+      </w:pPr>
+      <w:bookmarkStart w:id="25" w:name="_Toc180417680"/>
+      <w:r>
+        <w:lastRenderedPageBreak/>
+        <w:t>Gestion des Services (Admin, Employé)</w:t>
+      </w:r>
+      <w:bookmarkEnd w:id="25"/>
+    </w:p>
+    <w:p>
+      <w:r>
+        <w:t xml:space="preserve">Cette rubrique permet de consulter la liste des services proposés par le parc, de les supprimer, les modifier, ou en créer de nouveaux. </w:t>
+      </w:r>
+    </w:p>
+    <w:p>
+      <w:pPr>
+        <w:ind w:firstLine="708"/>
+      </w:pPr>
+      <w:r>
+        <w:t>Lors de la création d’un service, une attention toute particulière doit être portée au prix. Ce dernier peut se voir attribuer 3 valeurs différente ; 0 si le service est gratuit (auquel cas la mention « gratuit » apparaitra pour le visiteur), un montant supérieur à 0 si le service est payant</w:t>
+      </w:r>
+      <w:r>
+        <w:t xml:space="preserve"> (auquel cas le prix s’affiche normalement)</w:t>
+      </w:r>
+      <w:r>
+        <w:t xml:space="preserve">, et un montant nul en cochant la case </w:t>
+      </w:r>
+      <w:r>
+        <w:t>« </w:t>
+      </w:r>
+      <w:r>
+        <w:t>non concerné</w:t>
+      </w:r>
+      <w:r>
+        <w:t> »</w:t>
+      </w:r>
+      <w:r>
+        <w:t xml:space="preserve"> si le service n’est pas concerné par la valeur prix</w:t>
+      </w:r>
+      <w:r>
+        <w:t xml:space="preserve"> (auquel cas le service n’affiche aucune mention de prix)</w:t>
+      </w:r>
+      <w:r>
+        <w:t xml:space="preserve">. Ce peut être le cas par exemple </w:t>
+      </w:r>
+      <w:r>
+        <w:t xml:space="preserve">du service Restauration, qui ne propose pas un prix en particulier. La même logique est à appliquer au tarif enfant. </w:t>
+      </w:r>
+    </w:p>
+    <w:p>
+      <w:pPr>
+        <w:ind w:firstLine="708"/>
+      </w:pPr>
+      <w:r>
+        <w:t>Voir Ajout d’Images pour le mode d’emploi de l’ajout d’images.</w:t>
+      </w:r>
+    </w:p>
+    <w:p>
+      <w:pPr>
+        <w:pStyle w:val="Heading3"/>
+        <w:spacing w:line="360" w:lineRule="auto"/>
+      </w:pPr>
+      <w:bookmarkStart w:id="26" w:name="_Toc180417681"/>
+      <w:r>
+        <w:t>Ajout d’images</w:t>
+      </w:r>
+      <w:bookmarkEnd w:id="26"/>
+    </w:p>
+    <w:p>
+      <w:pPr>
+        <w:ind w:firstLine="708"/>
+      </w:pPr>
+      <w:r>
+        <w:t>Les pages Création</w:t>
+      </w:r>
+      <w:r>
+        <w:t xml:space="preserve"> / Modification</w:t>
+      </w:r>
+      <w:r>
+        <w:t xml:space="preserve"> d’habitat</w:t>
+      </w:r>
+      <w:r>
+        <w:t>,</w:t>
+      </w:r>
+      <w:r>
+        <w:t xml:space="preserve"> Création</w:t>
+      </w:r>
+      <w:r>
+        <w:t xml:space="preserve"> </w:t>
+      </w:r>
+      <w:r>
+        <w:t>/ Modification</w:t>
+      </w:r>
+      <w:r>
+        <w:t xml:space="preserve"> d’animal</w:t>
+      </w:r>
+      <w:r>
+        <w:t xml:space="preserve"> et Création </w:t>
+      </w:r>
+      <w:r>
+        <w:t>/ Modification</w:t>
+      </w:r>
+      <w:r>
+        <w:t xml:space="preserve"> de services</w:t>
+      </w:r>
+      <w:r>
+        <w:t xml:space="preserve"> permettent d’ajouter ou supprimer des images. Il est important de noter que lors de l’ajout d’images multiples, celles-ci doivent être sélectionnées en une seule fois. Il sera donc nécessaire au préalable de mettre toutes les images que vous souhaitez ajouter dans un dossier unique. Par la suite les éventuels ajouts d’images, simples ou multiples, s’ajouteront tout simplement aux images existantes. Charge à l’utilisateur de supprimer manuellement les images qu’il souhaite supprimer avec le bouton adéquat. </w:t>
+      </w:r>
+    </w:p>
+    <w:p>
+      <w:pPr>
+        <w:ind w:firstLine="708"/>
+      </w:pPr>
+      <w:r>
+        <w:t xml:space="preserve">Dans le cas de la création de Services, seule une image est acceptée. L’ajout d’une image entraînera donc la suppression de l’image existante à la validation du formulaire de modification de Service. </w:t>
+      </w:r>
+    </w:p>
+    <w:p>
+      <w:pPr>
+        <w:pStyle w:val="Heading3"/>
+        <w:spacing w:line="360" w:lineRule="auto"/>
+      </w:pPr>
+      <w:bookmarkStart w:id="27" w:name="_Toc180417682"/>
+      <w:r>
+        <w:t>Gestion des Horaires (Admin, Employé)</w:t>
+      </w:r>
+      <w:bookmarkEnd w:id="27"/>
+    </w:p>
+    <w:p>
+      <w:pPr>
+        <w:ind w:firstLine="708"/>
+      </w:pPr>
+      <w:r>
+        <w:t xml:space="preserve">Cette page permet la modification des horaires. L’utilisateur peut cocher « Fermé » pour signaler que le parc est fermé sur la plage horaire concernée, ou entrer un horaire d’ouverture et de fermeture. Si l’horaire de fermeture du midi est le même que l’horaire d’ouverture de l’après-midi, alors la page d’accueil affichera une ouverture continue (9h – 19h par exemple) et non des plages horaires séparées (9h – 12h / 14h – 19h). </w:t>
+      </w:r>
+    </w:p>
+    <w:p>
+      <w:pPr>
+        <w:pStyle w:val="Heading3"/>
+        <w:spacing w:line="360" w:lineRule="auto"/>
+      </w:pPr>
+      <w:bookmarkStart w:id="28" w:name="_Toc180417683"/>
+      <w:r>
+        <w:t>Gestion des avis (Admin, Employé)</w:t>
+      </w:r>
+      <w:bookmarkEnd w:id="28"/>
+    </w:p>
+    <w:p>
+      <w:pPr>
+        <w:ind w:firstLine="708"/>
+      </w:pPr>
+      <w:r>
+        <w:t xml:space="preserve">Cette page permet de valider ou de supprimer des avis émis par les visiteurs, mais également de consulter et éventuellement supprimer les avis déjà validés. </w:t>
+      </w:r>
+    </w:p>
+    <w:p>
+      <w:pPr>
+        <w:pStyle w:val="Heading3"/>
+        <w:spacing w:line="360" w:lineRule="auto"/>
+      </w:pPr>
+      <w:bookmarkStart w:id="29" w:name="_Toc180417684"/>
+      <w:r>
+        <w:t>Les rapports vétérinaires (Admin, vétérinaire)</w:t>
+      </w:r>
+      <w:bookmarkEnd w:id="29"/>
+    </w:p>
+    <w:p>
+      <w:r>
+        <w:t xml:space="preserve"> </w:t>
+      </w:r>
+      <w:r>
+        <w:tab/>
+      </w:r>
+      <w:r>
+        <w:t xml:space="preserve">Cette page permet la consultation, la modification et la suppression (Admin seulement) de rapports vétérinaires. Les vétérinaires et l’administrateur </w:t>
+      </w:r>
+      <w:r>
+        <w:t xml:space="preserve">peuvent créer un rapport. </w:t>
+      </w:r>
+    </w:p>
+    <w:p>
+      <w:pPr>
+        <w:ind w:firstLine="708"/>
+      </w:pPr>
+      <w:r>
+        <w:t xml:space="preserve">ATTENTION : Pour une meilleure traçabilité des soins les rapports ne sont PAS modifiables. D’autre part seul le rôle Administrateur est en mesure de supprimer un rapport. Il appartient donc aux personnels qui réalisent les rapports d’apporter le plus grand soin à leur rédaction. </w:t>
+      </w:r>
+    </w:p>
+    <w:p>
+      <w:r>
+        <w:br w:type="page"/>
+      </w:r>
+    </w:p>
+    <w:p/>
+    <w:p/>
+    <w:p>
+      <w:pPr>
+        <w:ind w:firstLine="708"/>
+      </w:pPr>
+    </w:p>
+    <w:p>
+      <w:pPr>
+        <w:ind w:firstLine="708"/>
+      </w:pPr>
+    </w:p>
+    <w:p>
+      <w:pPr>
+        <w:ind w:firstLine="708"/>
         <w:jc w:val="center"/>
       </w:pPr>
+    </w:p>
+    <w:p>
+      <w:pPr>
+        <w:ind w:firstLine="708"/>
+        <w:jc w:val="center"/>
+      </w:pPr>
+    </w:p>
+    <w:p>
+      <w:pPr>
+        <w:ind w:firstLine="708"/>
+        <w:jc w:val="center"/>
+        <w:rPr>
+          <w:sz w:val="36"/>
+          <w:szCs w:val="36"/>
+        </w:rPr>
+      </w:pPr>
+    </w:p>
+    <w:p>
+      <w:pPr>
+        <w:ind w:firstLine="708"/>
+        <w:jc w:val="center"/>
+        <w:rPr>
+          <w:sz w:val="36"/>
+          <w:szCs w:val="36"/>
+        </w:rPr>
+      </w:pPr>
+      <w:r>
+        <w:rPr>
+          <w:sz w:val="36"/>
+          <w:szCs w:val="36"/>
+        </w:rPr>
+        <w:t>Nous vous remercions de votre confiance, et restons disponibles à tout moment sur vos horaires d’ouverture pour toute demande d’assistance, d’amélioration ou de modification de l’application.</w:t>
+      </w:r>
+    </w:p>
+    <w:p>
+      <w:pPr>
+        <w:jc w:val="center"/>
+        <w:rPr>
+          <w:sz w:val="36"/>
+          <w:szCs w:val="36"/>
+        </w:rPr>
+      </w:pPr>
+    </w:p>
+    <w:p>
+      <w:pPr>
+        <w:jc w:val="center"/>
+        <w:rPr>
+          <w:sz w:val="36"/>
+          <w:szCs w:val="36"/>
+        </w:rPr>
+      </w:pPr>
+      <w:r>
+        <w:rPr>
+          <w:sz w:val="36"/>
+          <w:szCs w:val="36"/>
+        </w:rPr>
+        <w:t>Votre interlocuteur privilégié :</w:t>
+      </w:r>
+    </w:p>
+    <w:p>
+      <w:pPr>
+        <w:jc w:val="center"/>
+        <w:rPr>
+          <w:sz w:val="36"/>
+          <w:szCs w:val="36"/>
+        </w:rPr>
+      </w:pPr>
+    </w:p>
+    <w:p>
+      <w:pPr>
+        <w:jc w:val="center"/>
+        <w:rPr>
+          <w:b/>
+          <w:bCs/>
+          <w:i/>
+          <w:iCs/>
+          <w:sz w:val="36"/>
+          <w:szCs w:val="36"/>
+        </w:rPr>
+      </w:pPr>
+      <w:r>
+        <w:rPr>
+          <w:b/>
+          <w:bCs/>
+          <w:i/>
+          <w:iCs/>
+          <w:sz w:val="36"/>
+          <w:szCs w:val="36"/>
+        </w:rPr>
+        <w:t>Nicolas FROTEY</w:t>
+      </w:r>
+    </w:p>
+    <w:p>
+      <w:pPr>
+        <w:jc w:val="center"/>
+        <w:rPr>
+          <w:b/>
+          <w:bCs/>
+          <w:i/>
+          <w:iCs/>
+          <w:sz w:val="36"/>
+          <w:szCs w:val="36"/>
+        </w:rPr>
+      </w:pPr>
+      <w:r>
+        <w:rPr>
+          <w:b/>
+          <w:bCs/>
+          <w:i/>
+          <w:iCs/>
+          <w:sz w:val="36"/>
+          <w:szCs w:val="36"/>
+        </w:rPr>
+        <w:t>06.09.01.37.10</w:t>
+      </w:r>
+    </w:p>
+    <w:p>
+      <w:pPr>
+        <w:jc w:val="center"/>
+        <w:rPr>
+          <w:b/>
+          <w:bCs/>
+          <w:i/>
+          <w:iCs/>
+          <w:sz w:val="36"/>
+          <w:szCs w:val="36"/>
+        </w:rPr>
+      </w:pPr>
+      <w:r>
+        <w:rPr>
+          <w:b/>
+          <w:bCs/>
+          <w:i/>
+          <w:iCs/>
+          <w:sz w:val="36"/>
+          <w:szCs w:val="36"/>
+        </w:rPr>
+        <w:t>nicolas.frotey@gmail.com</w:t>
+      </w:r>
     </w:p>
     <w:sectPr>
       <w:headerReference w:type="default" r:id="rId13"/>
@@ -3538,7 +4628,7 @@
 <w:ftr xmlns:wpc="http://schemas.microsoft.com/office/word/2010/wordprocessingCanvas" xmlns:cx="http://schemas.microsoft.com/office/drawing/2014/chartex" xmlns:cx1="http://schemas.microsoft.com/office/drawing/2015/9/8/chartex" xmlns:cx2="http://schemas.microsoft.com/office/drawing/2015/10/21/chartex" xmlns:cx3="http://schemas.microsoft.com/office/drawing/2016/5/9/chartex" xmlns:cx4="http://schemas.microsoft.com/office/drawing/2016/5/10/chartex" xmlns:cx5="http://schemas.microsoft.com/office/drawing/2016/5/11/chartex" xmlns:cx6="http://schemas.microsoft.com/office/drawing/2016/5/12/chartex" xmlns:cx7="http://schemas.microsoft.com/office/drawing/2016/5/13/chartex" xmlns:cx8="http://schemas.microsoft.com/office/drawing/2016/5/14/chartex" xmlns:mc="http://schemas.openxmlformats.org/markup-compatibility/2006" xmlns:aink="http://schemas.microsoft.com/office/drawing/2016/ink" xmlns:am3d="http://schemas.microsoft.com/office/drawing/2017/model3d" xmlns:o="urn:schemas-microsoft-com:office:office" xmlns:oel="http://schemas.microsoft.com/office/2019/extlst" xmlns:r="http://schemas.openxmlformats.org/officeDocument/2006/relationships" xmlns:m="http://schemas.openxmlformats.org/officeDocument/2006/math" xmlns:v="urn:schemas-microsoft-com:vml" xmlns:wp14="http://schemas.microsoft.com/office/word/2010/wordprocessingDrawing" xmlns:wp="http://schemas.openxmlformats.org/drawingml/2006/wordprocessingDrawing" xmlns:w10="urn:schemas-microsoft-com:office:word" xmlns:w="http://schemas.openxmlformats.org/wordprocessingml/2006/main" xmlns:w14="http://schemas.microsoft.com/office/word/2010/wordml" xmlns:w15="http://schemas.microsoft.com/office/word/2012/wordml" xmlns:w16cex="http://schemas.microsoft.com/office/word/2018/wordml/cex" xmlns:w16cid="http://schemas.microsoft.com/office/word/2016/wordml/cid" xmlns:w16="http://schemas.microsoft.com/office/word/2018/wordml" xmlns:w16du="http://schemas.microsoft.com/office/word/2023/wordml/word16du" xmlns:w16sdtdh="http://schemas.microsoft.com/office/word/2020/wordml/sdtdatahash" xmlns:w16se="http://schemas.microsoft.com/office/word/2015/wordml/symex" xmlns:wpg="http://schemas.microsoft.com/office/word/2010/wordprocessingGroup" xmlns:wpi="http://schemas.microsoft.com/office/word/2010/wordprocessingInk" xmlns:wne="http://schemas.microsoft.com/office/word/2006/wordml" xmlns:wps="http://schemas.microsoft.com/office/word/2010/wordprocessingShape" mc:Ignorable="w14 w15 w16se w16cid w16 w16cex w16sdtdh w16du wp14">
   <w:p>
     <w:pPr>
-      <w:pStyle w:val="Pieddepage"/>
+      <w:pStyle w:val="Footer"/>
     </w:pPr>
     <w:r>
       <w:rPr>
@@ -3843,12 +4933,30 @@
           </w:rPr>
           <w:t>Application ARCADIA</w:t>
         </w:r>
+        <w:r>
+          <w:rPr>
+            <w:color w:val="4472C4" w:themeColor="accent1"/>
+            <w:sz w:val="20"/>
+            <w:szCs w:val="20"/>
+          </w:rPr>
+          <w:t xml:space="preserve"> par </w:t>
+        </w:r>
+        <w:proofErr w:type="spellStart"/>
+        <w:r>
+          <w:rPr>
+            <w:color w:val="4472C4" w:themeColor="accent1"/>
+            <w:sz w:val="20"/>
+            <w:szCs w:val="20"/>
+          </w:rPr>
+          <w:t>DevSoft</w:t>
+        </w:r>
+        <w:proofErr w:type="spellEnd"/>
       </w:sdtContent>
     </w:sdt>
   </w:p>
   <w:p>
     <w:pPr>
-      <w:pStyle w:val="En-tte"/>
+      <w:pStyle w:val="Header"/>
     </w:pPr>
   </w:p>
 </w:hdr>
@@ -4560,14 +5668,14 @@
     <w:name w:val="Normal"/>
     <w:qFormat/>
   </w:style>
-  <w:style w:type="paragraph" w:styleId="Titre1">
+  <w:style w:type="paragraph" w:styleId="Heading1">
     <w:name w:val="heading 1"/>
     <w:basedOn w:val="Normal"/>
     <w:next w:val="Normal"/>
-    <w:link w:val="Titre1Car"/>
+    <w:link w:val="Heading1Char"/>
     <w:uiPriority w:val="9"/>
     <w:qFormat/>
-    <w:rsid w:val="002E6E81"/>
+    <w:rsid w:val="00094458"/>
     <w:pPr>
       <w:keepNext/>
       <w:keepLines/>
@@ -4576,20 +5684,21 @@
     </w:pPr>
     <w:rPr>
       <w:rFonts w:asciiTheme="majorHAnsi" w:eastAsiaTheme="majorEastAsia" w:hAnsiTheme="majorHAnsi" w:cstheme="majorBidi"/>
+      <w:b/>
       <w:color w:val="2F5496" w:themeColor="accent1" w:themeShade="BF"/>
-      <w:sz w:val="32"/>
+      <w:sz w:val="36"/>
       <w:szCs w:val="32"/>
     </w:rPr>
   </w:style>
-  <w:style w:type="paragraph" w:styleId="Titre2">
+  <w:style w:type="paragraph" w:styleId="Heading2">
     <w:name w:val="heading 2"/>
     <w:basedOn w:val="Normal"/>
     <w:next w:val="Normal"/>
-    <w:link w:val="Titre2Car"/>
+    <w:link w:val="Heading2Char"/>
     <w:uiPriority w:val="9"/>
     <w:unhideWhenUsed/>
     <w:qFormat/>
-    <w:rsid w:val="00E20949"/>
+    <w:rsid w:val="00094458"/>
     <w:pPr>
       <w:keepNext/>
       <w:keepLines/>
@@ -4598,20 +5707,22 @@
     </w:pPr>
     <w:rPr>
       <w:rFonts w:asciiTheme="majorHAnsi" w:eastAsiaTheme="majorEastAsia" w:hAnsiTheme="majorHAnsi" w:cstheme="majorBidi"/>
+      <w:b/>
       <w:color w:val="2F5496" w:themeColor="accent1" w:themeShade="BF"/>
-      <w:sz w:val="26"/>
+      <w:sz w:val="32"/>
       <w:szCs w:val="26"/>
+      <w:u w:val="single"/>
     </w:rPr>
   </w:style>
-  <w:style w:type="paragraph" w:styleId="Titre3">
+  <w:style w:type="paragraph" w:styleId="Heading3">
     <w:name w:val="heading 3"/>
     <w:basedOn w:val="Normal"/>
     <w:next w:val="Normal"/>
-    <w:link w:val="Titre3Car"/>
+    <w:link w:val="Heading3Char"/>
     <w:uiPriority w:val="9"/>
     <w:unhideWhenUsed/>
     <w:qFormat/>
-    <w:rsid w:val="00E20949"/>
+    <w:rsid w:val="00094458"/>
     <w:pPr>
       <w:keepNext/>
       <w:keepLines/>
@@ -4620,20 +5731,21 @@
     </w:pPr>
     <w:rPr>
       <w:rFonts w:asciiTheme="majorHAnsi" w:eastAsiaTheme="majorEastAsia" w:hAnsiTheme="majorHAnsi" w:cstheme="majorBidi"/>
+      <w:b/>
       <w:color w:val="1F3763" w:themeColor="accent1" w:themeShade="7F"/>
-      <w:sz w:val="24"/>
+      <w:sz w:val="30"/>
       <w:szCs w:val="24"/>
     </w:rPr>
   </w:style>
-  <w:style w:type="paragraph" w:styleId="Titre4">
+  <w:style w:type="paragraph" w:styleId="Heading4">
     <w:name w:val="heading 4"/>
     <w:basedOn w:val="Normal"/>
     <w:next w:val="Normal"/>
-    <w:link w:val="Titre4Car"/>
+    <w:link w:val="Heading4Char"/>
     <w:uiPriority w:val="9"/>
     <w:unhideWhenUsed/>
     <w:qFormat/>
-    <w:rsid w:val="00C545DE"/>
+    <w:rsid w:val="00094458"/>
     <w:pPr>
       <w:keepNext/>
       <w:keepLines/>
@@ -4642,18 +5754,19 @@
     </w:pPr>
     <w:rPr>
       <w:rFonts w:asciiTheme="majorHAnsi" w:eastAsiaTheme="majorEastAsia" w:hAnsiTheme="majorHAnsi" w:cstheme="majorBidi"/>
+      <w:b/>
       <w:i/>
       <w:iCs/>
       <w:color w:val="2F5496" w:themeColor="accent1" w:themeShade="BF"/>
     </w:rPr>
   </w:style>
-  <w:style w:type="character" w:default="1" w:styleId="Policepardfaut">
+  <w:style w:type="character" w:default="1" w:styleId="DefaultParagraphFont">
     <w:name w:val="Default Paragraph Font"/>
     <w:uiPriority w:val="1"/>
     <w:semiHidden/>
     <w:unhideWhenUsed/>
   </w:style>
-  <w:style w:type="table" w:default="1" w:styleId="TableauNormal">
+  <w:style w:type="table" w:default="1" w:styleId="TableNormal">
     <w:name w:val="Normal Table"/>
     <w:uiPriority w:val="99"/>
     <w:semiHidden/>
@@ -4668,15 +5781,15 @@
       </w:tblCellMar>
     </w:tblPr>
   </w:style>
-  <w:style w:type="numbering" w:default="1" w:styleId="Aucuneliste">
+  <w:style w:type="numbering" w:default="1" w:styleId="NoList">
     <w:name w:val="No List"/>
     <w:uiPriority w:val="99"/>
     <w:semiHidden/>
     <w:unhideWhenUsed/>
   </w:style>
-  <w:style w:type="paragraph" w:styleId="Sansinterligne">
+  <w:style w:type="paragraph" w:styleId="NoSpacing">
     <w:name w:val="No Spacing"/>
-    <w:link w:val="SansinterligneCar"/>
+    <w:link w:val="NoSpacingChar"/>
     <w:uiPriority w:val="1"/>
     <w:qFormat/>
     <w:rsid w:val="002905BC"/>
@@ -4690,10 +5803,10 @@
       <w14:ligatures w14:val="none"/>
     </w:rPr>
   </w:style>
-  <w:style w:type="character" w:customStyle="1" w:styleId="SansinterligneCar">
-    <w:name w:val="Sans interligne Car"/>
-    <w:basedOn w:val="Policepardfaut"/>
-    <w:link w:val="Sansinterligne"/>
+  <w:style w:type="character" w:customStyle="1" w:styleId="NoSpacingChar">
+    <w:name w:val="No Spacing Char"/>
+    <w:basedOn w:val="DefaultParagraphFont"/>
+    <w:link w:val="NoSpacing"/>
     <w:uiPriority w:val="1"/>
     <w:rsid w:val="002905BC"/>
     <w:rPr>
@@ -4703,11 +5816,11 @@
       <w14:ligatures w14:val="none"/>
     </w:rPr>
   </w:style>
-  <w:style w:type="paragraph" w:styleId="Titre">
+  <w:style w:type="paragraph" w:styleId="Title">
     <w:name w:val="Title"/>
     <w:basedOn w:val="Normal"/>
     <w:next w:val="Normal"/>
-    <w:link w:val="TitreCar"/>
+    <w:link w:val="TitleChar"/>
     <w:uiPriority w:val="10"/>
     <w:qFormat/>
     <w:rsid w:val="002E6E81"/>
@@ -4723,10 +5836,10 @@
       <w:szCs w:val="56"/>
     </w:rPr>
   </w:style>
-  <w:style w:type="character" w:customStyle="1" w:styleId="TitreCar">
-    <w:name w:val="Titre Car"/>
-    <w:basedOn w:val="Policepardfaut"/>
-    <w:link w:val="Titre"/>
+  <w:style w:type="character" w:customStyle="1" w:styleId="TitleChar">
+    <w:name w:val="Title Char"/>
+    <w:basedOn w:val="DefaultParagraphFont"/>
+    <w:link w:val="Title"/>
     <w:uiPriority w:val="10"/>
     <w:rsid w:val="002E6E81"/>
     <w:rPr>
@@ -4737,10 +5850,10 @@
       <w:szCs w:val="56"/>
     </w:rPr>
   </w:style>
-  <w:style w:type="paragraph" w:styleId="En-tte">
+  <w:style w:type="paragraph" w:styleId="Header">
     <w:name w:val="header"/>
     <w:basedOn w:val="Normal"/>
-    <w:link w:val="En-tteCar"/>
+    <w:link w:val="HeaderChar"/>
     <w:uiPriority w:val="99"/>
     <w:unhideWhenUsed/>
     <w:rsid w:val="002E6E81"/>
@@ -4752,17 +5865,17 @@
       <w:spacing w:after="0" w:line="240" w:lineRule="auto"/>
     </w:pPr>
   </w:style>
-  <w:style w:type="character" w:customStyle="1" w:styleId="En-tteCar">
-    <w:name w:val="En-tête Car"/>
-    <w:basedOn w:val="Policepardfaut"/>
-    <w:link w:val="En-tte"/>
+  <w:style w:type="character" w:customStyle="1" w:styleId="HeaderChar">
+    <w:name w:val="Header Char"/>
+    <w:basedOn w:val="DefaultParagraphFont"/>
+    <w:link w:val="Header"/>
     <w:uiPriority w:val="99"/>
     <w:rsid w:val="002E6E81"/>
   </w:style>
-  <w:style w:type="paragraph" w:styleId="Pieddepage">
+  <w:style w:type="paragraph" w:styleId="Footer">
     <w:name w:val="footer"/>
     <w:basedOn w:val="Normal"/>
-    <w:link w:val="PieddepageCar"/>
+    <w:link w:val="FooterChar"/>
     <w:uiPriority w:val="99"/>
     <w:unhideWhenUsed/>
     <w:rsid w:val="002E6E81"/>
@@ -4774,14 +5887,14 @@
       <w:spacing w:after="0" w:line="240" w:lineRule="auto"/>
     </w:pPr>
   </w:style>
-  <w:style w:type="character" w:customStyle="1" w:styleId="PieddepageCar">
-    <w:name w:val="Pied de page Car"/>
-    <w:basedOn w:val="Policepardfaut"/>
-    <w:link w:val="Pieddepage"/>
+  <w:style w:type="character" w:customStyle="1" w:styleId="FooterChar">
+    <w:name w:val="Footer Char"/>
+    <w:basedOn w:val="DefaultParagraphFont"/>
+    <w:link w:val="Footer"/>
     <w:uiPriority w:val="99"/>
     <w:rsid w:val="002E6E81"/>
   </w:style>
-  <w:style w:type="paragraph" w:styleId="Paragraphedeliste">
+  <w:style w:type="paragraph" w:styleId="ListParagraph">
     <w:name w:val="List Paragraph"/>
     <w:basedOn w:val="Normal"/>
     <w:uiPriority w:val="34"/>
@@ -4792,9 +5905,9 @@
       <w:contextualSpacing/>
     </w:pPr>
   </w:style>
-  <w:style w:type="character" w:styleId="Lienhypertexte">
+  <w:style w:type="character" w:styleId="Hyperlink">
     <w:name w:val="Hyperlink"/>
-    <w:basedOn w:val="Policepardfaut"/>
+    <w:basedOn w:val="DefaultParagraphFont"/>
     <w:uiPriority w:val="99"/>
     <w:unhideWhenUsed/>
     <w:rsid w:val="002E6E81"/>
@@ -4803,9 +5916,9 @@
       <w:u w:val="single"/>
     </w:rPr>
   </w:style>
-  <w:style w:type="character" w:styleId="Mentionnonrsolue">
+  <w:style w:type="character" w:styleId="UnresolvedMention">
     <w:name w:val="Unresolved Mention"/>
-    <w:basedOn w:val="Policepardfaut"/>
+    <w:basedOn w:val="DefaultParagraphFont"/>
     <w:uiPriority w:val="99"/>
     <w:semiHidden/>
     <w:unhideWhenUsed/>
@@ -4815,22 +5928,23 @@
       <w:shd w:val="clear" w:color="auto" w:fill="E1DFDD"/>
     </w:rPr>
   </w:style>
-  <w:style w:type="character" w:customStyle="1" w:styleId="Titre1Car">
-    <w:name w:val="Titre 1 Car"/>
-    <w:basedOn w:val="Policepardfaut"/>
-    <w:link w:val="Titre1"/>
+  <w:style w:type="character" w:customStyle="1" w:styleId="Heading1Char">
+    <w:name w:val="Heading 1 Char"/>
+    <w:basedOn w:val="DefaultParagraphFont"/>
+    <w:link w:val="Heading1"/>
     <w:uiPriority w:val="9"/>
-    <w:rsid w:val="002E6E81"/>
+    <w:rsid w:val="00094458"/>
     <w:rPr>
       <w:rFonts w:asciiTheme="majorHAnsi" w:eastAsiaTheme="majorEastAsia" w:hAnsiTheme="majorHAnsi" w:cstheme="majorBidi"/>
+      <w:b/>
       <w:color w:val="2F5496" w:themeColor="accent1" w:themeShade="BF"/>
-      <w:sz w:val="32"/>
+      <w:sz w:val="36"/>
       <w:szCs w:val="32"/>
     </w:rPr>
   </w:style>
-  <w:style w:type="paragraph" w:styleId="En-ttedetabledesmatires">
+  <w:style w:type="paragraph" w:styleId="TOCHeading">
     <w:name w:val="TOC Heading"/>
-    <w:basedOn w:val="Titre1"/>
+    <w:basedOn w:val="Heading1"/>
     <w:next w:val="Normal"/>
     <w:uiPriority w:val="39"/>
     <w:unhideWhenUsed/>
@@ -4845,7 +5959,7 @@
       <w14:ligatures w14:val="none"/>
     </w:rPr>
   </w:style>
-  <w:style w:type="paragraph" w:styleId="TM1">
+  <w:style w:type="paragraph" w:styleId="TOC1">
     <w:name w:val="toc 1"/>
     <w:basedOn w:val="Normal"/>
     <w:next w:val="Normal"/>
@@ -4857,33 +5971,36 @@
       <w:spacing w:after="100"/>
     </w:pPr>
   </w:style>
-  <w:style w:type="character" w:customStyle="1" w:styleId="Titre2Car">
-    <w:name w:val="Titre 2 Car"/>
-    <w:basedOn w:val="Policepardfaut"/>
-    <w:link w:val="Titre2"/>
+  <w:style w:type="character" w:customStyle="1" w:styleId="Heading2Char">
+    <w:name w:val="Heading 2 Char"/>
+    <w:basedOn w:val="DefaultParagraphFont"/>
+    <w:link w:val="Heading2"/>
     <w:uiPriority w:val="9"/>
-    <w:rsid w:val="00E20949"/>
+    <w:rsid w:val="00094458"/>
     <w:rPr>
       <w:rFonts w:asciiTheme="majorHAnsi" w:eastAsiaTheme="majorEastAsia" w:hAnsiTheme="majorHAnsi" w:cstheme="majorBidi"/>
+      <w:b/>
       <w:color w:val="2F5496" w:themeColor="accent1" w:themeShade="BF"/>
-      <w:sz w:val="26"/>
+      <w:sz w:val="32"/>
       <w:szCs w:val="26"/>
+      <w:u w:val="single"/>
     </w:rPr>
   </w:style>
-  <w:style w:type="character" w:customStyle="1" w:styleId="Titre3Car">
-    <w:name w:val="Titre 3 Car"/>
-    <w:basedOn w:val="Policepardfaut"/>
-    <w:link w:val="Titre3"/>
+  <w:style w:type="character" w:customStyle="1" w:styleId="Heading3Char">
+    <w:name w:val="Heading 3 Char"/>
+    <w:basedOn w:val="DefaultParagraphFont"/>
+    <w:link w:val="Heading3"/>
     <w:uiPriority w:val="9"/>
-    <w:rsid w:val="00E20949"/>
+    <w:rsid w:val="00094458"/>
     <w:rPr>
       <w:rFonts w:asciiTheme="majorHAnsi" w:eastAsiaTheme="majorEastAsia" w:hAnsiTheme="majorHAnsi" w:cstheme="majorBidi"/>
+      <w:b/>
       <w:color w:val="1F3763" w:themeColor="accent1" w:themeShade="7F"/>
-      <w:sz w:val="24"/>
+      <w:sz w:val="30"/>
       <w:szCs w:val="24"/>
     </w:rPr>
   </w:style>
-  <w:style w:type="paragraph" w:styleId="TM2">
+  <w:style w:type="paragraph" w:styleId="TOC2">
     <w:name w:val="toc 2"/>
     <w:basedOn w:val="Normal"/>
     <w:next w:val="Normal"/>
@@ -4896,7 +6013,7 @@
       <w:ind w:left="220"/>
     </w:pPr>
   </w:style>
-  <w:style w:type="paragraph" w:styleId="TM3">
+  <w:style w:type="paragraph" w:styleId="TOC3">
     <w:name w:val="toc 3"/>
     <w:basedOn w:val="Normal"/>
     <w:next w:val="Normal"/>
@@ -4909,7 +6026,7 @@
       <w:ind w:left="440"/>
     </w:pPr>
   </w:style>
-  <w:style w:type="paragraph" w:styleId="Lgende">
+  <w:style w:type="paragraph" w:styleId="Caption">
     <w:name w:val="caption"/>
     <w:basedOn w:val="Normal"/>
     <w:next w:val="Normal"/>
@@ -4928,14 +6045,15 @@
       <w:szCs w:val="18"/>
     </w:rPr>
   </w:style>
-  <w:style w:type="character" w:customStyle="1" w:styleId="Titre4Car">
-    <w:name w:val="Titre 4 Car"/>
-    <w:basedOn w:val="Policepardfaut"/>
-    <w:link w:val="Titre4"/>
+  <w:style w:type="character" w:customStyle="1" w:styleId="Heading4Char">
+    <w:name w:val="Heading 4 Char"/>
+    <w:basedOn w:val="DefaultParagraphFont"/>
+    <w:link w:val="Heading4"/>
     <w:uiPriority w:val="9"/>
-    <w:rsid w:val="00C545DE"/>
+    <w:rsid w:val="00094458"/>
     <w:rPr>
       <w:rFonts w:asciiTheme="majorHAnsi" w:eastAsiaTheme="majorEastAsia" w:hAnsiTheme="majorHAnsi" w:cstheme="majorBidi"/>
+      <w:b/>
       <w:i/>
       <w:iCs/>
       <w:color w:val="2F5496" w:themeColor="accent1" w:themeShade="BF"/>
@@ -4969,7 +6087,7 @@
           </w:pPr>
           <w:r>
             <w:rPr>
-              <w:color w:val="0F4761" w:themeColor="accent1" w:themeShade="BF"/>
+              <w:color w:val="2F5496" w:themeColor="accent1" w:themeShade="BF"/>
               <w:sz w:val="24"/>
               <w:szCs w:val="24"/>
             </w:rPr>
@@ -5001,7 +6119,7 @@
           <w:r>
             <w:rPr>
               <w:rFonts w:asciiTheme="majorHAnsi" w:eastAsiaTheme="majorEastAsia" w:hAnsiTheme="majorHAnsi" w:cstheme="majorBidi"/>
-              <w:color w:val="156082" w:themeColor="accent1"/>
+              <w:color w:val="4472C4" w:themeColor="accent1"/>
               <w:sz w:val="88"/>
               <w:szCs w:val="88"/>
             </w:rPr>
@@ -5032,7 +6150,7 @@
           </w:pPr>
           <w:r>
             <w:rPr>
-              <w:color w:val="0F4761" w:themeColor="accent1" w:themeShade="BF"/>
+              <w:color w:val="2F5496" w:themeColor="accent1" w:themeShade="BF"/>
               <w:sz w:val="24"/>
               <w:szCs w:val="24"/>
             </w:rPr>
@@ -5063,7 +6181,7 @@
           </w:pPr>
           <w:r>
             <w:rPr>
-              <w:color w:val="156082" w:themeColor="accent1"/>
+              <w:color w:val="4472C4" w:themeColor="accent1"/>
               <w:sz w:val="28"/>
               <w:szCs w:val="28"/>
             </w:rPr>
@@ -5094,7 +6212,7 @@
           </w:pPr>
           <w:r>
             <w:rPr>
-              <w:color w:val="156082" w:themeColor="accent1"/>
+              <w:color w:val="4472C4" w:themeColor="accent1"/>
               <w:sz w:val="28"/>
               <w:szCs w:val="28"/>
             </w:rPr>
@@ -5125,7 +6243,7 @@
           </w:pPr>
           <w:r>
             <w:rPr>
-              <w:color w:val="156082" w:themeColor="accent1"/>
+              <w:color w:val="4472C4" w:themeColor="accent1"/>
               <w:sz w:val="20"/>
               <w:szCs w:val="20"/>
             </w:rPr>
@@ -5152,7 +6270,7 @@
     <w:charset w:val="00"/>
     <w:family w:val="swiss"/>
     <w:pitch w:val="variable"/>
-    <w:sig w:usb0="E4002EFF" w:usb1="C000247B" w:usb2="00000009" w:usb3="00000000" w:csb0="000001FF" w:csb1="00000000"/>
+    <w:sig w:usb0="E4002EFF" w:usb1="C200247B" w:usb2="00000009" w:usb3="00000000" w:csb0="000001FF" w:csb1="00000000"/>
   </w:font>
   <w:font w:name="Courier New">
     <w:panose1 w:val="02070309020205020404"/>
@@ -5180,19 +6298,7 @@
     <w:charset w:val="00"/>
     <w:family w:val="swiss"/>
     <w:pitch w:val="variable"/>
-    <w:sig w:usb0="E4002EFF" w:usb1="C000247B" w:usb2="00000009" w:usb3="00000000" w:csb0="000001FF" w:csb1="00000000"/>
-  </w:font>
-  <w:font w:name="Aptos">
-    <w:charset w:val="00"/>
-    <w:family w:val="swiss"/>
-    <w:pitch w:val="variable"/>
-    <w:sig w:usb0="20000287" w:usb1="00000003" w:usb2="00000000" w:usb3="00000000" w:csb0="0000019F" w:csb1="00000000"/>
-  </w:font>
-  <w:font w:name="Aptos Display">
-    <w:charset w:val="00"/>
-    <w:family w:val="swiss"/>
-    <w:pitch w:val="variable"/>
-    <w:sig w:usb0="20000287" w:usb1="00000003" w:usb2="00000000" w:usb3="00000000" w:csb0="0000019F" w:csb1="00000000"/>
+    <w:sig w:usb0="E4002EFF" w:usb1="C200247B" w:usb2="00000009" w:usb3="00000000" w:csb0="000001FF" w:csb1="00000000"/>
   </w:font>
 </w:fonts>
 </file>
@@ -5217,7 +6323,10 @@
     <w:rsid w:val="001F0B36"/>
     <w:rsid w:val="00421A4E"/>
     <w:rsid w:val="004C14E7"/>
+    <w:rsid w:val="00941866"/>
+    <w:rsid w:val="009E5E63"/>
     <w:rsid w:val="009F2B39"/>
+    <w:rsid w:val="00AD52A4"/>
     <w:rsid w:val="00D954CB"/>
     <w:rsid w:val="00F74C3B"/>
   </w:rsids>
@@ -5643,13 +6752,13 @@
     <w:name w:val="Normal"/>
     <w:qFormat/>
   </w:style>
-  <w:style w:type="character" w:default="1" w:styleId="Policepardfaut">
+  <w:style w:type="character" w:default="1" w:styleId="DefaultParagraphFont">
     <w:name w:val="Default Paragraph Font"/>
     <w:uiPriority w:val="1"/>
     <w:semiHidden/>
     <w:unhideWhenUsed/>
   </w:style>
-  <w:style w:type="table" w:default="1" w:styleId="TableauNormal">
+  <w:style w:type="table" w:default="1" w:styleId="TableNormal">
     <w:name w:val="Normal Table"/>
     <w:uiPriority w:val="99"/>
     <w:semiHidden/>
@@ -5664,7 +6773,7 @@
       </w:tblCellMar>
     </w:tblPr>
   </w:style>
-  <w:style w:type="numbering" w:default="1" w:styleId="Aucuneliste">
+  <w:style w:type="numbering" w:default="1" w:styleId="NoList">
     <w:name w:val="No List"/>
     <w:uiPriority w:val="99"/>
     <w:semiHidden/>

</xml_diff>

<commit_message>
Fix(Security): Changement des mdp Admin et du Webmail + retrait du tracking des fichiers les contenant (.gitignore) suite à une prise de contrôle extérieure du Webmail
</commit_message>
<xml_diff>
--- a/Manuel/AppliArcadiaManuel.docx
+++ b/Manuel/AppliArcadiaManuel.docx
@@ -68,7 +68,6 @@
                         <w:sz w:val="24"/>
                       </w:rPr>
                     </w:pPr>
-                    <w:proofErr w:type="spellStart"/>
                     <w:r>
                       <w:rPr>
                         <w:color w:val="2F5496" w:themeColor="accent1" w:themeShade="BF"/>
@@ -77,7 +76,6 @@
                       </w:rPr>
                       <w:t>DevSoft</w:t>
                     </w:r>
-                    <w:proofErr w:type="spellEnd"/>
                   </w:p>
                 </w:tc>
               </w:sdtContent>
@@ -124,19 +122,8 @@
                         <w:sz w:val="88"/>
                         <w:szCs w:val="88"/>
                       </w:rPr>
-                      <w:t xml:space="preserve">Application ARCADIA par </w:t>
+                      <w:t>Application ARCADIA par DevSoft</w:t>
                     </w:r>
-                    <w:proofErr w:type="spellStart"/>
-                    <w:r>
-                      <w:rPr>
-                        <w:rFonts w:asciiTheme="majorHAnsi" w:eastAsiaTheme="majorEastAsia" w:hAnsiTheme="majorHAnsi" w:cstheme="majorBidi"/>
-                        <w:color w:val="4472C4" w:themeColor="accent1"/>
-                        <w:sz w:val="88"/>
-                        <w:szCs w:val="88"/>
-                      </w:rPr>
-                      <w:t>DevSoft</w:t>
-                    </w:r>
-                    <w:proofErr w:type="spellEnd"/>
                   </w:p>
                 </w:sdtContent>
               </w:sdt>
@@ -184,18 +171,8 @@
                         <w:sz w:val="24"/>
                         <w:szCs w:val="24"/>
                       </w:rPr>
-                      <w:t xml:space="preserve">Mode </w:t>
+                      <w:t>Mode d’emploi</w:t>
                     </w:r>
-                    <w:proofErr w:type="spellStart"/>
-                    <w:r>
-                      <w:rPr>
-                        <w:color w:val="2F5496" w:themeColor="accent1" w:themeShade="BF"/>
-                        <w:sz w:val="24"/>
-                        <w:szCs w:val="24"/>
-                      </w:rPr>
-                      <w:t>d’emploi</w:t>
-                    </w:r>
-                    <w:proofErr w:type="spellEnd"/>
                   </w:p>
                 </w:tc>
               </w:sdtContent>
@@ -248,7 +225,6 @@
                         <w:szCs w:val="28"/>
                       </w:rPr>
                     </w:pPr>
-                    <w:proofErr w:type="spellStart"/>
                     <w:r>
                       <w:rPr>
                         <w:color w:val="4472C4" w:themeColor="accent1"/>
@@ -257,7 +233,6 @@
                       </w:rPr>
                       <w:t>DevSoft</w:t>
                     </w:r>
-                    <w:proofErr w:type="spellEnd"/>
                   </w:p>
                 </w:sdtContent>
               </w:sdt>
@@ -330,6 +305,7 @@
       <w:sdtPr>
         <w:rPr>
           <w:rFonts w:asciiTheme="minorHAnsi" w:eastAsiaTheme="minorHAnsi" w:hAnsiTheme="minorHAnsi" w:cstheme="minorBidi"/>
+          <w:b w:val="0"/>
           <w:color w:val="auto"/>
           <w:kern w:val="2"/>
           <w:sz w:val="22"/>
@@ -389,7 +365,7 @@
           <w:r>
             <w:fldChar w:fldCharType="separate"/>
           </w:r>
-          <w:hyperlink w:anchor="_Toc180417655" w:history="1">
+          <w:hyperlink w:anchor="_Toc182234005" w:history="1">
             <w:r>
               <w:rPr>
                 <w:rStyle w:val="Hyperlink"/>
@@ -416,7 +392,7 @@
                 <w:noProof/>
                 <w:webHidden/>
               </w:rPr>
-              <w:instrText xml:space="preserve"> PAGEREF _Toc180417655 \h </w:instrText>
+              <w:instrText xml:space="preserve"> PAGEREF _Toc182234005 \h </w:instrText>
             </w:r>
             <w:r>
               <w:rPr>
@@ -459,7 +435,7 @@
               <w:lang w:eastAsia="fr-FR"/>
             </w:rPr>
           </w:pPr>
-          <w:hyperlink w:anchor="_Toc180417656" w:history="1">
+          <w:hyperlink w:anchor="_Toc182234006" w:history="1">
             <w:r>
               <w:rPr>
                 <w:rStyle w:val="Hyperlink"/>
@@ -486,7 +462,7 @@
                 <w:noProof/>
                 <w:webHidden/>
               </w:rPr>
-              <w:instrText xml:space="preserve"> PAGEREF _Toc180417656 \h </w:instrText>
+              <w:instrText xml:space="preserve"> PAGEREF _Toc182234006 \h </w:instrText>
             </w:r>
             <w:r>
               <w:rPr>
@@ -529,13 +505,13 @@
               <w:lang w:eastAsia="fr-FR"/>
             </w:rPr>
           </w:pPr>
-          <w:hyperlink w:anchor="_Toc180417657" w:history="1">
+          <w:hyperlink w:anchor="_Toc182234007" w:history="1">
             <w:r>
               <w:rPr>
                 <w:rStyle w:val="Hyperlink"/>
                 <w:noProof/>
               </w:rPr>
-              <w:t>IDENTIFIANTS</w:t>
+              <w:t>Le Visiteur</w:t>
             </w:r>
             <w:r>
               <w:rPr>
@@ -556,7 +532,7 @@
                 <w:noProof/>
                 <w:webHidden/>
               </w:rPr>
-              <w:instrText xml:space="preserve"> PAGEREF _Toc180417657 \h </w:instrText>
+              <w:instrText xml:space="preserve"> PAGEREF _Toc182234007 \h </w:instrText>
             </w:r>
             <w:r>
               <w:rPr>
@@ -599,13 +575,13 @@
               <w:lang w:eastAsia="fr-FR"/>
             </w:rPr>
           </w:pPr>
-          <w:hyperlink w:anchor="_Toc180417658" w:history="1">
+          <w:hyperlink w:anchor="_Toc182234008" w:history="1">
             <w:r>
               <w:rPr>
                 <w:rStyle w:val="Hyperlink"/>
                 <w:noProof/>
               </w:rPr>
-              <w:t>Application</w:t>
+              <w:t>Accueil</w:t>
             </w:r>
             <w:r>
               <w:rPr>
@@ -626,7 +602,217 @@
                 <w:noProof/>
                 <w:webHidden/>
               </w:rPr>
-              <w:instrText xml:space="preserve"> PAGEREF _Toc180417658 \h </w:instrText>
+              <w:instrText xml:space="preserve"> PAGEREF _Toc182234008 \h </w:instrText>
+            </w:r>
+            <w:r>
+              <w:rPr>
+                <w:noProof/>
+                <w:webHidden/>
+              </w:rPr>
+            </w:r>
+            <w:r>
+              <w:rPr>
+                <w:noProof/>
+                <w:webHidden/>
+              </w:rPr>
+              <w:fldChar w:fldCharType="separate"/>
+            </w:r>
+            <w:r>
+              <w:rPr>
+                <w:noProof/>
+                <w:webHidden/>
+              </w:rPr>
+              <w:t>3</w:t>
+            </w:r>
+            <w:r>
+              <w:rPr>
+                <w:noProof/>
+                <w:webHidden/>
+              </w:rPr>
+              <w:fldChar w:fldCharType="end"/>
+            </w:r>
+          </w:hyperlink>
+        </w:p>
+        <w:p>
+          <w:pPr>
+            <w:pStyle w:val="TOC3"/>
+            <w:tabs>
+              <w:tab w:val="right" w:leader="dot" w:pos="9062"/>
+            </w:tabs>
+            <w:rPr>
+              <w:rFonts w:eastAsiaTheme="minorEastAsia"/>
+              <w:noProof/>
+              <w:lang w:eastAsia="fr-FR"/>
+            </w:rPr>
+          </w:pPr>
+          <w:hyperlink w:anchor="_Toc182234009" w:history="1">
+            <w:r>
+              <w:rPr>
+                <w:rStyle w:val="Hyperlink"/>
+                <w:noProof/>
+              </w:rPr>
+              <w:t>Laisser un Avis</w:t>
+            </w:r>
+            <w:r>
+              <w:rPr>
+                <w:noProof/>
+                <w:webHidden/>
+              </w:rPr>
+              <w:tab/>
+            </w:r>
+            <w:r>
+              <w:rPr>
+                <w:noProof/>
+                <w:webHidden/>
+              </w:rPr>
+              <w:fldChar w:fldCharType="begin"/>
+            </w:r>
+            <w:r>
+              <w:rPr>
+                <w:noProof/>
+                <w:webHidden/>
+              </w:rPr>
+              <w:instrText xml:space="preserve"> PAGEREF _Toc182234009 \h </w:instrText>
+            </w:r>
+            <w:r>
+              <w:rPr>
+                <w:noProof/>
+                <w:webHidden/>
+              </w:rPr>
+            </w:r>
+            <w:r>
+              <w:rPr>
+                <w:noProof/>
+                <w:webHidden/>
+              </w:rPr>
+              <w:fldChar w:fldCharType="separate"/>
+            </w:r>
+            <w:r>
+              <w:rPr>
+                <w:noProof/>
+                <w:webHidden/>
+              </w:rPr>
+              <w:t>3</w:t>
+            </w:r>
+            <w:r>
+              <w:rPr>
+                <w:noProof/>
+                <w:webHidden/>
+              </w:rPr>
+              <w:fldChar w:fldCharType="end"/>
+            </w:r>
+          </w:hyperlink>
+        </w:p>
+        <w:p>
+          <w:pPr>
+            <w:pStyle w:val="TOC3"/>
+            <w:tabs>
+              <w:tab w:val="right" w:leader="dot" w:pos="9062"/>
+            </w:tabs>
+            <w:rPr>
+              <w:rFonts w:eastAsiaTheme="minorEastAsia"/>
+              <w:noProof/>
+              <w:lang w:eastAsia="fr-FR"/>
+            </w:rPr>
+          </w:pPr>
+          <w:hyperlink w:anchor="_Toc182234010" w:history="1">
+            <w:r>
+              <w:rPr>
+                <w:rStyle w:val="Hyperlink"/>
+                <w:noProof/>
+              </w:rPr>
+              <w:t>Footer</w:t>
+            </w:r>
+            <w:r>
+              <w:rPr>
+                <w:noProof/>
+                <w:webHidden/>
+              </w:rPr>
+              <w:tab/>
+            </w:r>
+            <w:r>
+              <w:rPr>
+                <w:noProof/>
+                <w:webHidden/>
+              </w:rPr>
+              <w:fldChar w:fldCharType="begin"/>
+            </w:r>
+            <w:r>
+              <w:rPr>
+                <w:noProof/>
+                <w:webHidden/>
+              </w:rPr>
+              <w:instrText xml:space="preserve"> PAGEREF _Toc182234010 \h </w:instrText>
+            </w:r>
+            <w:r>
+              <w:rPr>
+                <w:noProof/>
+                <w:webHidden/>
+              </w:rPr>
+            </w:r>
+            <w:r>
+              <w:rPr>
+                <w:noProof/>
+                <w:webHidden/>
+              </w:rPr>
+              <w:fldChar w:fldCharType="separate"/>
+            </w:r>
+            <w:r>
+              <w:rPr>
+                <w:noProof/>
+                <w:webHidden/>
+              </w:rPr>
+              <w:t>3</w:t>
+            </w:r>
+            <w:r>
+              <w:rPr>
+                <w:noProof/>
+                <w:webHidden/>
+              </w:rPr>
+              <w:fldChar w:fldCharType="end"/>
+            </w:r>
+          </w:hyperlink>
+        </w:p>
+        <w:p>
+          <w:pPr>
+            <w:pStyle w:val="TOC3"/>
+            <w:tabs>
+              <w:tab w:val="right" w:leader="dot" w:pos="9062"/>
+            </w:tabs>
+            <w:rPr>
+              <w:rFonts w:eastAsiaTheme="minorEastAsia"/>
+              <w:noProof/>
+              <w:lang w:eastAsia="fr-FR"/>
+            </w:rPr>
+          </w:pPr>
+          <w:hyperlink w:anchor="_Toc182234011" w:history="1">
+            <w:r>
+              <w:rPr>
+                <w:rStyle w:val="Hyperlink"/>
+                <w:noProof/>
+              </w:rPr>
+              <w:t>Contact Mail</w:t>
+            </w:r>
+            <w:r>
+              <w:rPr>
+                <w:noProof/>
+                <w:webHidden/>
+              </w:rPr>
+              <w:tab/>
+            </w:r>
+            <w:r>
+              <w:rPr>
+                <w:noProof/>
+                <w:webHidden/>
+              </w:rPr>
+              <w:fldChar w:fldCharType="begin"/>
+            </w:r>
+            <w:r>
+              <w:rPr>
+                <w:noProof/>
+                <w:webHidden/>
+              </w:rPr>
+              <w:instrText xml:space="preserve"> PAGEREF _Toc182234011 \h </w:instrText>
             </w:r>
             <w:r>
               <w:rPr>
@@ -669,13 +855,13 @@
               <w:lang w:eastAsia="fr-FR"/>
             </w:rPr>
           </w:pPr>
-          <w:hyperlink w:anchor="_Toc180417659" w:history="1">
+          <w:hyperlink w:anchor="_Toc182234012" w:history="1">
             <w:r>
               <w:rPr>
                 <w:rStyle w:val="Hyperlink"/>
                 <w:noProof/>
               </w:rPr>
-              <w:t>WebMail Ionos</w:t>
+              <w:t>Animaux &amp; Habitats</w:t>
             </w:r>
             <w:r>
               <w:rPr>
@@ -696,7 +882,7 @@
                 <w:noProof/>
                 <w:webHidden/>
               </w:rPr>
-              <w:instrText xml:space="preserve"> PAGEREF _Toc180417659 \h </w:instrText>
+              <w:instrText xml:space="preserve"> PAGEREF _Toc182234012 \h </w:instrText>
             </w:r>
             <w:r>
               <w:rPr>
@@ -717,6 +903,216 @@
                 <w:webHidden/>
               </w:rPr>
               <w:t>3</w:t>
+            </w:r>
+            <w:r>
+              <w:rPr>
+                <w:noProof/>
+                <w:webHidden/>
+              </w:rPr>
+              <w:fldChar w:fldCharType="end"/>
+            </w:r>
+          </w:hyperlink>
+        </w:p>
+        <w:p>
+          <w:pPr>
+            <w:pStyle w:val="TOC2"/>
+            <w:tabs>
+              <w:tab w:val="right" w:leader="dot" w:pos="9062"/>
+            </w:tabs>
+            <w:rPr>
+              <w:rFonts w:eastAsiaTheme="minorEastAsia"/>
+              <w:noProof/>
+              <w:lang w:eastAsia="fr-FR"/>
+            </w:rPr>
+          </w:pPr>
+          <w:hyperlink w:anchor="_Toc182234013" w:history="1">
+            <w:r>
+              <w:rPr>
+                <w:rStyle w:val="Hyperlink"/>
+                <w:noProof/>
+              </w:rPr>
+              <w:t>Activités et Philosophie</w:t>
+            </w:r>
+            <w:r>
+              <w:rPr>
+                <w:noProof/>
+                <w:webHidden/>
+              </w:rPr>
+              <w:tab/>
+            </w:r>
+            <w:r>
+              <w:rPr>
+                <w:noProof/>
+                <w:webHidden/>
+              </w:rPr>
+              <w:fldChar w:fldCharType="begin"/>
+            </w:r>
+            <w:r>
+              <w:rPr>
+                <w:noProof/>
+                <w:webHidden/>
+              </w:rPr>
+              <w:instrText xml:space="preserve"> PAGEREF _Toc182234013 \h </w:instrText>
+            </w:r>
+            <w:r>
+              <w:rPr>
+                <w:noProof/>
+                <w:webHidden/>
+              </w:rPr>
+            </w:r>
+            <w:r>
+              <w:rPr>
+                <w:noProof/>
+                <w:webHidden/>
+              </w:rPr>
+              <w:fldChar w:fldCharType="separate"/>
+            </w:r>
+            <w:r>
+              <w:rPr>
+                <w:noProof/>
+                <w:webHidden/>
+              </w:rPr>
+              <w:t>4</w:t>
+            </w:r>
+            <w:r>
+              <w:rPr>
+                <w:noProof/>
+                <w:webHidden/>
+              </w:rPr>
+              <w:fldChar w:fldCharType="end"/>
+            </w:r>
+          </w:hyperlink>
+        </w:p>
+        <w:p>
+          <w:pPr>
+            <w:pStyle w:val="TOC1"/>
+            <w:tabs>
+              <w:tab w:val="right" w:leader="dot" w:pos="9062"/>
+            </w:tabs>
+            <w:rPr>
+              <w:rFonts w:eastAsiaTheme="minorEastAsia"/>
+              <w:noProof/>
+              <w:lang w:eastAsia="fr-FR"/>
+            </w:rPr>
+          </w:pPr>
+          <w:hyperlink w:anchor="_Toc182234014" w:history="1">
+            <w:r>
+              <w:rPr>
+                <w:rStyle w:val="Hyperlink"/>
+                <w:noProof/>
+              </w:rPr>
+              <w:t>Les Utilisateurs Connectés</w:t>
+            </w:r>
+            <w:r>
+              <w:rPr>
+                <w:noProof/>
+                <w:webHidden/>
+              </w:rPr>
+              <w:tab/>
+            </w:r>
+            <w:r>
+              <w:rPr>
+                <w:noProof/>
+                <w:webHidden/>
+              </w:rPr>
+              <w:fldChar w:fldCharType="begin"/>
+            </w:r>
+            <w:r>
+              <w:rPr>
+                <w:noProof/>
+                <w:webHidden/>
+              </w:rPr>
+              <w:instrText xml:space="preserve"> PAGEREF _Toc182234014 \h </w:instrText>
+            </w:r>
+            <w:r>
+              <w:rPr>
+                <w:noProof/>
+                <w:webHidden/>
+              </w:rPr>
+            </w:r>
+            <w:r>
+              <w:rPr>
+                <w:noProof/>
+                <w:webHidden/>
+              </w:rPr>
+              <w:fldChar w:fldCharType="separate"/>
+            </w:r>
+            <w:r>
+              <w:rPr>
+                <w:noProof/>
+                <w:webHidden/>
+              </w:rPr>
+              <w:t>4</w:t>
+            </w:r>
+            <w:r>
+              <w:rPr>
+                <w:noProof/>
+                <w:webHidden/>
+              </w:rPr>
+              <w:fldChar w:fldCharType="end"/>
+            </w:r>
+          </w:hyperlink>
+        </w:p>
+        <w:p>
+          <w:pPr>
+            <w:pStyle w:val="TOC2"/>
+            <w:tabs>
+              <w:tab w:val="right" w:leader="dot" w:pos="9062"/>
+            </w:tabs>
+            <w:rPr>
+              <w:rFonts w:eastAsiaTheme="minorEastAsia"/>
+              <w:noProof/>
+              <w:lang w:eastAsia="fr-FR"/>
+            </w:rPr>
+          </w:pPr>
+          <w:hyperlink w:anchor="_Toc182234015" w:history="1">
+            <w:r>
+              <w:rPr>
+                <w:rStyle w:val="Hyperlink"/>
+                <w:noProof/>
+              </w:rPr>
+              <w:t>Accueil (Admin, Employé, Vétérinaire)</w:t>
+            </w:r>
+            <w:r>
+              <w:rPr>
+                <w:noProof/>
+                <w:webHidden/>
+              </w:rPr>
+              <w:tab/>
+            </w:r>
+            <w:r>
+              <w:rPr>
+                <w:noProof/>
+                <w:webHidden/>
+              </w:rPr>
+              <w:fldChar w:fldCharType="begin"/>
+            </w:r>
+            <w:r>
+              <w:rPr>
+                <w:noProof/>
+                <w:webHidden/>
+              </w:rPr>
+              <w:instrText xml:space="preserve"> PAGEREF _Toc182234015 \h </w:instrText>
+            </w:r>
+            <w:r>
+              <w:rPr>
+                <w:noProof/>
+                <w:webHidden/>
+              </w:rPr>
+            </w:r>
+            <w:r>
+              <w:rPr>
+                <w:noProof/>
+                <w:webHidden/>
+              </w:rPr>
+              <w:fldChar w:fldCharType="separate"/>
+            </w:r>
+            <w:r>
+              <w:rPr>
+                <w:noProof/>
+                <w:webHidden/>
+              </w:rPr>
+              <w:t>4</w:t>
             </w:r>
             <w:r>
               <w:rPr>
@@ -739,13 +1135,13 @@
               <w:lang w:eastAsia="fr-FR"/>
             </w:rPr>
           </w:pPr>
-          <w:hyperlink w:anchor="_Toc180417660" w:history="1">
+          <w:hyperlink w:anchor="_Toc182234016" w:history="1">
             <w:r>
               <w:rPr>
                 <w:rStyle w:val="Hyperlink"/>
                 <w:noProof/>
               </w:rPr>
-              <w:t>Admin</w:t>
+              <w:t>Changement de mot de passe</w:t>
             </w:r>
             <w:r>
               <w:rPr>
@@ -766,7 +1162,7 @@
                 <w:noProof/>
                 <w:webHidden/>
               </w:rPr>
-              <w:instrText xml:space="preserve"> PAGEREF _Toc180417660 \h </w:instrText>
+              <w:instrText xml:space="preserve"> PAGEREF _Toc182234016 \h </w:instrText>
             </w:r>
             <w:r>
               <w:rPr>
@@ -786,7 +1182,217 @@
                 <w:noProof/>
                 <w:webHidden/>
               </w:rPr>
-              <w:t>3</w:t>
+              <w:t>4</w:t>
+            </w:r>
+            <w:r>
+              <w:rPr>
+                <w:noProof/>
+                <w:webHidden/>
+              </w:rPr>
+              <w:fldChar w:fldCharType="end"/>
+            </w:r>
+          </w:hyperlink>
+        </w:p>
+        <w:p>
+          <w:pPr>
+            <w:pStyle w:val="TOC2"/>
+            <w:tabs>
+              <w:tab w:val="right" w:leader="dot" w:pos="9062"/>
+            </w:tabs>
+            <w:rPr>
+              <w:rFonts w:eastAsiaTheme="minorEastAsia"/>
+              <w:noProof/>
+              <w:lang w:eastAsia="fr-FR"/>
+            </w:rPr>
+          </w:pPr>
+          <w:hyperlink w:anchor="_Toc182234017" w:history="1">
+            <w:r>
+              <w:rPr>
+                <w:rStyle w:val="Hyperlink"/>
+                <w:noProof/>
+              </w:rPr>
+              <w:t>Dashboard (Admin)</w:t>
+            </w:r>
+            <w:r>
+              <w:rPr>
+                <w:noProof/>
+                <w:webHidden/>
+              </w:rPr>
+              <w:tab/>
+            </w:r>
+            <w:r>
+              <w:rPr>
+                <w:noProof/>
+                <w:webHidden/>
+              </w:rPr>
+              <w:fldChar w:fldCharType="begin"/>
+            </w:r>
+            <w:r>
+              <w:rPr>
+                <w:noProof/>
+                <w:webHidden/>
+              </w:rPr>
+              <w:instrText xml:space="preserve"> PAGEREF _Toc182234017 \h </w:instrText>
+            </w:r>
+            <w:r>
+              <w:rPr>
+                <w:noProof/>
+                <w:webHidden/>
+              </w:rPr>
+            </w:r>
+            <w:r>
+              <w:rPr>
+                <w:noProof/>
+                <w:webHidden/>
+              </w:rPr>
+              <w:fldChar w:fldCharType="separate"/>
+            </w:r>
+            <w:r>
+              <w:rPr>
+                <w:noProof/>
+                <w:webHidden/>
+              </w:rPr>
+              <w:t>4</w:t>
+            </w:r>
+            <w:r>
+              <w:rPr>
+                <w:noProof/>
+                <w:webHidden/>
+              </w:rPr>
+              <w:fldChar w:fldCharType="end"/>
+            </w:r>
+          </w:hyperlink>
+        </w:p>
+        <w:p>
+          <w:pPr>
+            <w:pStyle w:val="TOC2"/>
+            <w:tabs>
+              <w:tab w:val="right" w:leader="dot" w:pos="9062"/>
+            </w:tabs>
+            <w:rPr>
+              <w:rFonts w:eastAsiaTheme="minorEastAsia"/>
+              <w:noProof/>
+              <w:lang w:eastAsia="fr-FR"/>
+            </w:rPr>
+          </w:pPr>
+          <w:hyperlink w:anchor="_Toc182234018" w:history="1">
+            <w:r>
+              <w:rPr>
+                <w:rStyle w:val="Hyperlink"/>
+                <w:noProof/>
+              </w:rPr>
+              <w:t>Gestion des Employés (Admin)</w:t>
+            </w:r>
+            <w:r>
+              <w:rPr>
+                <w:noProof/>
+                <w:webHidden/>
+              </w:rPr>
+              <w:tab/>
+            </w:r>
+            <w:r>
+              <w:rPr>
+                <w:noProof/>
+                <w:webHidden/>
+              </w:rPr>
+              <w:fldChar w:fldCharType="begin"/>
+            </w:r>
+            <w:r>
+              <w:rPr>
+                <w:noProof/>
+                <w:webHidden/>
+              </w:rPr>
+              <w:instrText xml:space="preserve"> PAGEREF _Toc182234018 \h </w:instrText>
+            </w:r>
+            <w:r>
+              <w:rPr>
+                <w:noProof/>
+                <w:webHidden/>
+              </w:rPr>
+            </w:r>
+            <w:r>
+              <w:rPr>
+                <w:noProof/>
+                <w:webHidden/>
+              </w:rPr>
+              <w:fldChar w:fldCharType="separate"/>
+            </w:r>
+            <w:r>
+              <w:rPr>
+                <w:noProof/>
+                <w:webHidden/>
+              </w:rPr>
+              <w:t>4</w:t>
+            </w:r>
+            <w:r>
+              <w:rPr>
+                <w:noProof/>
+                <w:webHidden/>
+              </w:rPr>
+              <w:fldChar w:fldCharType="end"/>
+            </w:r>
+          </w:hyperlink>
+        </w:p>
+        <w:p>
+          <w:pPr>
+            <w:pStyle w:val="TOC2"/>
+            <w:tabs>
+              <w:tab w:val="right" w:leader="dot" w:pos="9062"/>
+            </w:tabs>
+            <w:rPr>
+              <w:rFonts w:eastAsiaTheme="minorEastAsia"/>
+              <w:noProof/>
+              <w:lang w:eastAsia="fr-FR"/>
+            </w:rPr>
+          </w:pPr>
+          <w:hyperlink w:anchor="_Toc182234019" w:history="1">
+            <w:r>
+              <w:rPr>
+                <w:rStyle w:val="Hyperlink"/>
+                <w:noProof/>
+              </w:rPr>
+              <w:t>Gestion du Parc (Admin, Employé, Vétérinaire)</w:t>
+            </w:r>
+            <w:r>
+              <w:rPr>
+                <w:noProof/>
+                <w:webHidden/>
+              </w:rPr>
+              <w:tab/>
+            </w:r>
+            <w:r>
+              <w:rPr>
+                <w:noProof/>
+                <w:webHidden/>
+              </w:rPr>
+              <w:fldChar w:fldCharType="begin"/>
+            </w:r>
+            <w:r>
+              <w:rPr>
+                <w:noProof/>
+                <w:webHidden/>
+              </w:rPr>
+              <w:instrText xml:space="preserve"> PAGEREF _Toc182234019 \h </w:instrText>
+            </w:r>
+            <w:r>
+              <w:rPr>
+                <w:noProof/>
+                <w:webHidden/>
+              </w:rPr>
+            </w:r>
+            <w:r>
+              <w:rPr>
+                <w:noProof/>
+                <w:webHidden/>
+              </w:rPr>
+              <w:fldChar w:fldCharType="separate"/>
+            </w:r>
+            <w:r>
+              <w:rPr>
+                <w:noProof/>
+                <w:webHidden/>
+              </w:rPr>
+              <w:t>5</w:t>
             </w:r>
             <w:r>
               <w:rPr>
@@ -809,13 +1415,13 @@
               <w:lang w:eastAsia="fr-FR"/>
             </w:rPr>
           </w:pPr>
-          <w:hyperlink w:anchor="_Toc180417661" w:history="1">
+          <w:hyperlink w:anchor="_Toc182234020" w:history="1">
             <w:r>
               <w:rPr>
                 <w:rStyle w:val="Hyperlink"/>
                 <w:noProof/>
               </w:rPr>
-              <w:t>Employé</w:t>
+              <w:t>Gérer les animaux (Admin, Employé)</w:t>
             </w:r>
             <w:r>
               <w:rPr>
@@ -836,7 +1442,7 @@
                 <w:noProof/>
                 <w:webHidden/>
               </w:rPr>
-              <w:instrText xml:space="preserve"> PAGEREF _Toc180417661 \h </w:instrText>
+              <w:instrText xml:space="preserve"> PAGEREF _Toc182234020 \h </w:instrText>
             </w:r>
             <w:r>
               <w:rPr>
@@ -856,7 +1462,7 @@
                 <w:noProof/>
                 <w:webHidden/>
               </w:rPr>
-              <w:t>3</w:t>
+              <w:t>5</w:t>
             </w:r>
             <w:r>
               <w:rPr>
@@ -879,13 +1485,13 @@
               <w:lang w:eastAsia="fr-FR"/>
             </w:rPr>
           </w:pPr>
-          <w:hyperlink w:anchor="_Toc180417662" w:history="1">
+          <w:hyperlink w:anchor="_Toc182234021" w:history="1">
             <w:r>
               <w:rPr>
                 <w:rStyle w:val="Hyperlink"/>
                 <w:noProof/>
               </w:rPr>
-              <w:t>Visiteur</w:t>
+              <w:t>Nourrir les animaux (Admin, Employé, Vétérinaire)</w:t>
             </w:r>
             <w:r>
               <w:rPr>
@@ -906,7 +1512,7 @@
                 <w:noProof/>
                 <w:webHidden/>
               </w:rPr>
-              <w:instrText xml:space="preserve"> PAGEREF _Toc180417662 \h </w:instrText>
+              <w:instrText xml:space="preserve"> PAGEREF _Toc182234021 \h </w:instrText>
             </w:r>
             <w:r>
               <w:rPr>
@@ -926,147 +1532,7 @@
                 <w:noProof/>
                 <w:webHidden/>
               </w:rPr>
-              <w:t>3</w:t>
-            </w:r>
-            <w:r>
-              <w:rPr>
-                <w:noProof/>
-                <w:webHidden/>
-              </w:rPr>
-              <w:fldChar w:fldCharType="end"/>
-            </w:r>
-          </w:hyperlink>
-        </w:p>
-        <w:p>
-          <w:pPr>
-            <w:pStyle w:val="TOC1"/>
-            <w:tabs>
-              <w:tab w:val="right" w:leader="dot" w:pos="9062"/>
-            </w:tabs>
-            <w:rPr>
-              <w:rFonts w:eastAsiaTheme="minorEastAsia"/>
-              <w:noProof/>
-              <w:lang w:eastAsia="fr-FR"/>
-            </w:rPr>
-          </w:pPr>
-          <w:hyperlink w:anchor="_Toc180417663" w:history="1">
-            <w:r>
-              <w:rPr>
-                <w:rStyle w:val="Hyperlink"/>
-                <w:noProof/>
-              </w:rPr>
-              <w:t>Le Visiteur</w:t>
-            </w:r>
-            <w:r>
-              <w:rPr>
-                <w:noProof/>
-                <w:webHidden/>
-              </w:rPr>
-              <w:tab/>
-            </w:r>
-            <w:r>
-              <w:rPr>
-                <w:noProof/>
-                <w:webHidden/>
-              </w:rPr>
-              <w:fldChar w:fldCharType="begin"/>
-            </w:r>
-            <w:r>
-              <w:rPr>
-                <w:noProof/>
-                <w:webHidden/>
-              </w:rPr>
-              <w:instrText xml:space="preserve"> PAGEREF _Toc180417663 \h </w:instrText>
-            </w:r>
-            <w:r>
-              <w:rPr>
-                <w:noProof/>
-                <w:webHidden/>
-              </w:rPr>
-            </w:r>
-            <w:r>
-              <w:rPr>
-                <w:noProof/>
-                <w:webHidden/>
-              </w:rPr>
-              <w:fldChar w:fldCharType="separate"/>
-            </w:r>
-            <w:r>
-              <w:rPr>
-                <w:noProof/>
-                <w:webHidden/>
-              </w:rPr>
-              <w:t>4</w:t>
-            </w:r>
-            <w:r>
-              <w:rPr>
-                <w:noProof/>
-                <w:webHidden/>
-              </w:rPr>
-              <w:fldChar w:fldCharType="end"/>
-            </w:r>
-          </w:hyperlink>
-        </w:p>
-        <w:p>
-          <w:pPr>
-            <w:pStyle w:val="TOC2"/>
-            <w:tabs>
-              <w:tab w:val="right" w:leader="dot" w:pos="9062"/>
-            </w:tabs>
-            <w:rPr>
-              <w:rFonts w:eastAsiaTheme="minorEastAsia"/>
-              <w:noProof/>
-              <w:lang w:eastAsia="fr-FR"/>
-            </w:rPr>
-          </w:pPr>
-          <w:hyperlink w:anchor="_Toc180417664" w:history="1">
-            <w:r>
-              <w:rPr>
-                <w:rStyle w:val="Hyperlink"/>
-                <w:noProof/>
-              </w:rPr>
-              <w:t>Accueil</w:t>
-            </w:r>
-            <w:r>
-              <w:rPr>
-                <w:noProof/>
-                <w:webHidden/>
-              </w:rPr>
-              <w:tab/>
-            </w:r>
-            <w:r>
-              <w:rPr>
-                <w:noProof/>
-                <w:webHidden/>
-              </w:rPr>
-              <w:fldChar w:fldCharType="begin"/>
-            </w:r>
-            <w:r>
-              <w:rPr>
-                <w:noProof/>
-                <w:webHidden/>
-              </w:rPr>
-              <w:instrText xml:space="preserve"> PAGEREF _Toc180417664 \h </w:instrText>
-            </w:r>
-            <w:r>
-              <w:rPr>
-                <w:noProof/>
-                <w:webHidden/>
-              </w:rPr>
-            </w:r>
-            <w:r>
-              <w:rPr>
-                <w:noProof/>
-                <w:webHidden/>
-              </w:rPr>
-              <w:fldChar w:fldCharType="separate"/>
-            </w:r>
-            <w:r>
-              <w:rPr>
-                <w:noProof/>
-                <w:webHidden/>
-              </w:rPr>
-              <w:t>4</w:t>
+              <w:t>6</w:t>
             </w:r>
             <w:r>
               <w:rPr>
@@ -1089,13 +1555,13 @@
               <w:lang w:eastAsia="fr-FR"/>
             </w:rPr>
           </w:pPr>
-          <w:hyperlink w:anchor="_Toc180417665" w:history="1">
+          <w:hyperlink w:anchor="_Toc182234022" w:history="1">
             <w:r>
               <w:rPr>
                 <w:rStyle w:val="Hyperlink"/>
                 <w:noProof/>
               </w:rPr>
-              <w:t>Laisser un Avis</w:t>
+              <w:t>Gérer les espèces (Admin, Employé)</w:t>
             </w:r>
             <w:r>
               <w:rPr>
@@ -1116,7 +1582,7 @@
                 <w:noProof/>
                 <w:webHidden/>
               </w:rPr>
-              <w:instrText xml:space="preserve"> PAGEREF _Toc180417665 \h </w:instrText>
+              <w:instrText xml:space="preserve"> PAGEREF _Toc182234022 \h </w:instrText>
             </w:r>
             <w:r>
               <w:rPr>
@@ -1136,7 +1602,7 @@
                 <w:noProof/>
                 <w:webHidden/>
               </w:rPr>
-              <w:t>4</w:t>
+              <w:t>6</w:t>
             </w:r>
             <w:r>
               <w:rPr>
@@ -1159,13 +1625,13 @@
               <w:lang w:eastAsia="fr-FR"/>
             </w:rPr>
           </w:pPr>
-          <w:hyperlink w:anchor="_Toc180417666" w:history="1">
+          <w:hyperlink w:anchor="_Toc182234023" w:history="1">
             <w:r>
               <w:rPr>
                 <w:rStyle w:val="Hyperlink"/>
                 <w:noProof/>
               </w:rPr>
-              <w:t>Footer</w:t>
+              <w:t>Gérer les habitats (Admin, Employé)</w:t>
             </w:r>
             <w:r>
               <w:rPr>
@@ -1186,7 +1652,7 @@
                 <w:noProof/>
                 <w:webHidden/>
               </w:rPr>
-              <w:instrText xml:space="preserve"> PAGEREF _Toc180417666 \h </w:instrText>
+              <w:instrText xml:space="preserve"> PAGEREF _Toc182234023 \h </w:instrText>
             </w:r>
             <w:r>
               <w:rPr>
@@ -1206,7 +1672,7 @@
                 <w:noProof/>
                 <w:webHidden/>
               </w:rPr>
-              <w:t>4</w:t>
+              <w:t>6</w:t>
             </w:r>
             <w:r>
               <w:rPr>
@@ -1229,13 +1695,13 @@
               <w:lang w:eastAsia="fr-FR"/>
             </w:rPr>
           </w:pPr>
-          <w:hyperlink w:anchor="_Toc180417667" w:history="1">
+          <w:hyperlink w:anchor="_Toc182234024" w:history="1">
             <w:r>
               <w:rPr>
                 <w:rStyle w:val="Hyperlink"/>
                 <w:noProof/>
               </w:rPr>
-              <w:t>Contact Mail</w:t>
+              <w:t>Gestion des Services (Admin, Employé)</w:t>
             </w:r>
             <w:r>
               <w:rPr>
@@ -1256,7 +1722,7 @@
                 <w:noProof/>
                 <w:webHidden/>
               </w:rPr>
-              <w:instrText xml:space="preserve"> PAGEREF _Toc180417667 \h </w:instrText>
+              <w:instrText xml:space="preserve"> PAGEREF _Toc182234024 \h </w:instrText>
             </w:r>
             <w:r>
               <w:rPr>
@@ -1276,287 +1742,7 @@
                 <w:noProof/>
                 <w:webHidden/>
               </w:rPr>
-              <w:t>4</w:t>
-            </w:r>
-            <w:r>
-              <w:rPr>
-                <w:noProof/>
-                <w:webHidden/>
-              </w:rPr>
-              <w:fldChar w:fldCharType="end"/>
-            </w:r>
-          </w:hyperlink>
-        </w:p>
-        <w:p>
-          <w:pPr>
-            <w:pStyle w:val="TOC2"/>
-            <w:tabs>
-              <w:tab w:val="right" w:leader="dot" w:pos="9062"/>
-            </w:tabs>
-            <w:rPr>
-              <w:rFonts w:eastAsiaTheme="minorEastAsia"/>
-              <w:noProof/>
-              <w:lang w:eastAsia="fr-FR"/>
-            </w:rPr>
-          </w:pPr>
-          <w:hyperlink w:anchor="_Toc180417668" w:history="1">
-            <w:r>
-              <w:rPr>
-                <w:rStyle w:val="Hyperlink"/>
-                <w:noProof/>
-              </w:rPr>
-              <w:t>Animaux &amp; Habitats</w:t>
-            </w:r>
-            <w:r>
-              <w:rPr>
-                <w:noProof/>
-                <w:webHidden/>
-              </w:rPr>
-              <w:tab/>
-            </w:r>
-            <w:r>
-              <w:rPr>
-                <w:noProof/>
-                <w:webHidden/>
-              </w:rPr>
-              <w:fldChar w:fldCharType="begin"/>
-            </w:r>
-            <w:r>
-              <w:rPr>
-                <w:noProof/>
-                <w:webHidden/>
-              </w:rPr>
-              <w:instrText xml:space="preserve"> PAGEREF _Toc180417668 \h </w:instrText>
-            </w:r>
-            <w:r>
-              <w:rPr>
-                <w:noProof/>
-                <w:webHidden/>
-              </w:rPr>
-            </w:r>
-            <w:r>
-              <w:rPr>
-                <w:noProof/>
-                <w:webHidden/>
-              </w:rPr>
-              <w:fldChar w:fldCharType="separate"/>
-            </w:r>
-            <w:r>
-              <w:rPr>
-                <w:noProof/>
-                <w:webHidden/>
-              </w:rPr>
-              <w:t>4</w:t>
-            </w:r>
-            <w:r>
-              <w:rPr>
-                <w:noProof/>
-                <w:webHidden/>
-              </w:rPr>
-              <w:fldChar w:fldCharType="end"/>
-            </w:r>
-          </w:hyperlink>
-        </w:p>
-        <w:p>
-          <w:pPr>
-            <w:pStyle w:val="TOC2"/>
-            <w:tabs>
-              <w:tab w:val="right" w:leader="dot" w:pos="9062"/>
-            </w:tabs>
-            <w:rPr>
-              <w:rFonts w:eastAsiaTheme="minorEastAsia"/>
-              <w:noProof/>
-              <w:lang w:eastAsia="fr-FR"/>
-            </w:rPr>
-          </w:pPr>
-          <w:hyperlink w:anchor="_Toc180417669" w:history="1">
-            <w:r>
-              <w:rPr>
-                <w:rStyle w:val="Hyperlink"/>
-                <w:noProof/>
-              </w:rPr>
-              <w:t>Activités et Philosophie</w:t>
-            </w:r>
-            <w:r>
-              <w:rPr>
-                <w:noProof/>
-                <w:webHidden/>
-              </w:rPr>
-              <w:tab/>
-            </w:r>
-            <w:r>
-              <w:rPr>
-                <w:noProof/>
-                <w:webHidden/>
-              </w:rPr>
-              <w:fldChar w:fldCharType="begin"/>
-            </w:r>
-            <w:r>
-              <w:rPr>
-                <w:noProof/>
-                <w:webHidden/>
-              </w:rPr>
-              <w:instrText xml:space="preserve"> PAGEREF _Toc180417669 \h </w:instrText>
-            </w:r>
-            <w:r>
-              <w:rPr>
-                <w:noProof/>
-                <w:webHidden/>
-              </w:rPr>
-            </w:r>
-            <w:r>
-              <w:rPr>
-                <w:noProof/>
-                <w:webHidden/>
-              </w:rPr>
-              <w:fldChar w:fldCharType="separate"/>
-            </w:r>
-            <w:r>
-              <w:rPr>
-                <w:noProof/>
-                <w:webHidden/>
-              </w:rPr>
-              <w:t>5</w:t>
-            </w:r>
-            <w:r>
-              <w:rPr>
-                <w:noProof/>
-                <w:webHidden/>
-              </w:rPr>
-              <w:fldChar w:fldCharType="end"/>
-            </w:r>
-          </w:hyperlink>
-        </w:p>
-        <w:p>
-          <w:pPr>
-            <w:pStyle w:val="TOC1"/>
-            <w:tabs>
-              <w:tab w:val="right" w:leader="dot" w:pos="9062"/>
-            </w:tabs>
-            <w:rPr>
-              <w:rFonts w:eastAsiaTheme="minorEastAsia"/>
-              <w:noProof/>
-              <w:lang w:eastAsia="fr-FR"/>
-            </w:rPr>
-          </w:pPr>
-          <w:hyperlink w:anchor="_Toc180417670" w:history="1">
-            <w:r>
-              <w:rPr>
-                <w:rStyle w:val="Hyperlink"/>
-                <w:noProof/>
-              </w:rPr>
-              <w:t>Les Utilisateurs Connectés</w:t>
-            </w:r>
-            <w:r>
-              <w:rPr>
-                <w:noProof/>
-                <w:webHidden/>
-              </w:rPr>
-              <w:tab/>
-            </w:r>
-            <w:r>
-              <w:rPr>
-                <w:noProof/>
-                <w:webHidden/>
-              </w:rPr>
-              <w:fldChar w:fldCharType="begin"/>
-            </w:r>
-            <w:r>
-              <w:rPr>
-                <w:noProof/>
-                <w:webHidden/>
-              </w:rPr>
-              <w:instrText xml:space="preserve"> PAGEREF _Toc180417670 \h </w:instrText>
-            </w:r>
-            <w:r>
-              <w:rPr>
-                <w:noProof/>
-                <w:webHidden/>
-              </w:rPr>
-            </w:r>
-            <w:r>
-              <w:rPr>
-                <w:noProof/>
-                <w:webHidden/>
-              </w:rPr>
-              <w:fldChar w:fldCharType="separate"/>
-            </w:r>
-            <w:r>
-              <w:rPr>
-                <w:noProof/>
-                <w:webHidden/>
-              </w:rPr>
-              <w:t>5</w:t>
-            </w:r>
-            <w:r>
-              <w:rPr>
-                <w:noProof/>
-                <w:webHidden/>
-              </w:rPr>
-              <w:fldChar w:fldCharType="end"/>
-            </w:r>
-          </w:hyperlink>
-        </w:p>
-        <w:p>
-          <w:pPr>
-            <w:pStyle w:val="TOC2"/>
-            <w:tabs>
-              <w:tab w:val="right" w:leader="dot" w:pos="9062"/>
-            </w:tabs>
-            <w:rPr>
-              <w:rFonts w:eastAsiaTheme="minorEastAsia"/>
-              <w:noProof/>
-              <w:lang w:eastAsia="fr-FR"/>
-            </w:rPr>
-          </w:pPr>
-          <w:hyperlink w:anchor="_Toc180417671" w:history="1">
-            <w:r>
-              <w:rPr>
-                <w:rStyle w:val="Hyperlink"/>
-                <w:noProof/>
-              </w:rPr>
-              <w:t>Accueil (Admin, Employé, Vétérinaire)</w:t>
-            </w:r>
-            <w:r>
-              <w:rPr>
-                <w:noProof/>
-                <w:webHidden/>
-              </w:rPr>
-              <w:tab/>
-            </w:r>
-            <w:r>
-              <w:rPr>
-                <w:noProof/>
-                <w:webHidden/>
-              </w:rPr>
-              <w:fldChar w:fldCharType="begin"/>
-            </w:r>
-            <w:r>
-              <w:rPr>
-                <w:noProof/>
-                <w:webHidden/>
-              </w:rPr>
-              <w:instrText xml:space="preserve"> PAGEREF _Toc180417671 \h </w:instrText>
-            </w:r>
-            <w:r>
-              <w:rPr>
-                <w:noProof/>
-                <w:webHidden/>
-              </w:rPr>
-            </w:r>
-            <w:r>
-              <w:rPr>
-                <w:noProof/>
-                <w:webHidden/>
-              </w:rPr>
-              <w:fldChar w:fldCharType="separate"/>
-            </w:r>
-            <w:r>
-              <w:rPr>
-                <w:noProof/>
-                <w:webHidden/>
-              </w:rPr>
-              <w:t>5</w:t>
+              <w:t>7</w:t>
             </w:r>
             <w:r>
               <w:rPr>
@@ -1579,13 +1765,13 @@
               <w:lang w:eastAsia="fr-FR"/>
             </w:rPr>
           </w:pPr>
-          <w:hyperlink w:anchor="_Toc180417672" w:history="1">
+          <w:hyperlink w:anchor="_Toc182234025" w:history="1">
             <w:r>
               <w:rPr>
                 <w:rStyle w:val="Hyperlink"/>
                 <w:noProof/>
               </w:rPr>
-              <w:t>Changement de mot de passe</w:t>
+              <w:t>Ajout d’images</w:t>
             </w:r>
             <w:r>
               <w:rPr>
@@ -1606,7 +1792,7 @@
                 <w:noProof/>
                 <w:webHidden/>
               </w:rPr>
-              <w:instrText xml:space="preserve"> PAGEREF _Toc180417672 \h </w:instrText>
+              <w:instrText xml:space="preserve"> PAGEREF _Toc182234025 \h </w:instrText>
             </w:r>
             <w:r>
               <w:rPr>
@@ -1626,217 +1812,7 @@
                 <w:noProof/>
                 <w:webHidden/>
               </w:rPr>
-              <w:t>5</w:t>
-            </w:r>
-            <w:r>
-              <w:rPr>
-                <w:noProof/>
-                <w:webHidden/>
-              </w:rPr>
-              <w:fldChar w:fldCharType="end"/>
-            </w:r>
-          </w:hyperlink>
-        </w:p>
-        <w:p>
-          <w:pPr>
-            <w:pStyle w:val="TOC2"/>
-            <w:tabs>
-              <w:tab w:val="right" w:leader="dot" w:pos="9062"/>
-            </w:tabs>
-            <w:rPr>
-              <w:rFonts w:eastAsiaTheme="minorEastAsia"/>
-              <w:noProof/>
-              <w:lang w:eastAsia="fr-FR"/>
-            </w:rPr>
-          </w:pPr>
-          <w:hyperlink w:anchor="_Toc180417673" w:history="1">
-            <w:r>
-              <w:rPr>
-                <w:rStyle w:val="Hyperlink"/>
-                <w:noProof/>
-              </w:rPr>
-              <w:t>Dashboard (Admin)</w:t>
-            </w:r>
-            <w:r>
-              <w:rPr>
-                <w:noProof/>
-                <w:webHidden/>
-              </w:rPr>
-              <w:tab/>
-            </w:r>
-            <w:r>
-              <w:rPr>
-                <w:noProof/>
-                <w:webHidden/>
-              </w:rPr>
-              <w:fldChar w:fldCharType="begin"/>
-            </w:r>
-            <w:r>
-              <w:rPr>
-                <w:noProof/>
-                <w:webHidden/>
-              </w:rPr>
-              <w:instrText xml:space="preserve"> PAGEREF _Toc180417673 \h </w:instrText>
-            </w:r>
-            <w:r>
-              <w:rPr>
-                <w:noProof/>
-                <w:webHidden/>
-              </w:rPr>
-            </w:r>
-            <w:r>
-              <w:rPr>
-                <w:noProof/>
-                <w:webHidden/>
-              </w:rPr>
-              <w:fldChar w:fldCharType="separate"/>
-            </w:r>
-            <w:r>
-              <w:rPr>
-                <w:noProof/>
-                <w:webHidden/>
-              </w:rPr>
-              <w:t>5</w:t>
-            </w:r>
-            <w:r>
-              <w:rPr>
-                <w:noProof/>
-                <w:webHidden/>
-              </w:rPr>
-              <w:fldChar w:fldCharType="end"/>
-            </w:r>
-          </w:hyperlink>
-        </w:p>
-        <w:p>
-          <w:pPr>
-            <w:pStyle w:val="TOC2"/>
-            <w:tabs>
-              <w:tab w:val="right" w:leader="dot" w:pos="9062"/>
-            </w:tabs>
-            <w:rPr>
-              <w:rFonts w:eastAsiaTheme="minorEastAsia"/>
-              <w:noProof/>
-              <w:lang w:eastAsia="fr-FR"/>
-            </w:rPr>
-          </w:pPr>
-          <w:hyperlink w:anchor="_Toc180417674" w:history="1">
-            <w:r>
-              <w:rPr>
-                <w:rStyle w:val="Hyperlink"/>
-                <w:noProof/>
-              </w:rPr>
-              <w:t>Gestion des Employés (Admin)</w:t>
-            </w:r>
-            <w:r>
-              <w:rPr>
-                <w:noProof/>
-                <w:webHidden/>
-              </w:rPr>
-              <w:tab/>
-            </w:r>
-            <w:r>
-              <w:rPr>
-                <w:noProof/>
-                <w:webHidden/>
-              </w:rPr>
-              <w:fldChar w:fldCharType="begin"/>
-            </w:r>
-            <w:r>
-              <w:rPr>
-                <w:noProof/>
-                <w:webHidden/>
-              </w:rPr>
-              <w:instrText xml:space="preserve"> PAGEREF _Toc180417674 \h </w:instrText>
-            </w:r>
-            <w:r>
-              <w:rPr>
-                <w:noProof/>
-                <w:webHidden/>
-              </w:rPr>
-            </w:r>
-            <w:r>
-              <w:rPr>
-                <w:noProof/>
-                <w:webHidden/>
-              </w:rPr>
-              <w:fldChar w:fldCharType="separate"/>
-            </w:r>
-            <w:r>
-              <w:rPr>
-                <w:noProof/>
-                <w:webHidden/>
-              </w:rPr>
-              <w:t>5</w:t>
-            </w:r>
-            <w:r>
-              <w:rPr>
-                <w:noProof/>
-                <w:webHidden/>
-              </w:rPr>
-              <w:fldChar w:fldCharType="end"/>
-            </w:r>
-          </w:hyperlink>
-        </w:p>
-        <w:p>
-          <w:pPr>
-            <w:pStyle w:val="TOC2"/>
-            <w:tabs>
-              <w:tab w:val="right" w:leader="dot" w:pos="9062"/>
-            </w:tabs>
-            <w:rPr>
-              <w:rFonts w:eastAsiaTheme="minorEastAsia"/>
-              <w:noProof/>
-              <w:lang w:eastAsia="fr-FR"/>
-            </w:rPr>
-          </w:pPr>
-          <w:hyperlink w:anchor="_Toc180417675" w:history="1">
-            <w:r>
-              <w:rPr>
-                <w:rStyle w:val="Hyperlink"/>
-                <w:noProof/>
-              </w:rPr>
-              <w:t>Gestion du Parc (Admin, Employé, Vétérinaire)</w:t>
-            </w:r>
-            <w:r>
-              <w:rPr>
-                <w:noProof/>
-                <w:webHidden/>
-              </w:rPr>
-              <w:tab/>
-            </w:r>
-            <w:r>
-              <w:rPr>
-                <w:noProof/>
-                <w:webHidden/>
-              </w:rPr>
-              <w:fldChar w:fldCharType="begin"/>
-            </w:r>
-            <w:r>
-              <w:rPr>
-                <w:noProof/>
-                <w:webHidden/>
-              </w:rPr>
-              <w:instrText xml:space="preserve"> PAGEREF _Toc180417675 \h </w:instrText>
-            </w:r>
-            <w:r>
-              <w:rPr>
-                <w:noProof/>
-                <w:webHidden/>
-              </w:rPr>
-            </w:r>
-            <w:r>
-              <w:rPr>
-                <w:noProof/>
-                <w:webHidden/>
-              </w:rPr>
-              <w:fldChar w:fldCharType="separate"/>
-            </w:r>
-            <w:r>
-              <w:rPr>
-                <w:noProof/>
-                <w:webHidden/>
-              </w:rPr>
-              <w:t>6</w:t>
+              <w:t>7</w:t>
             </w:r>
             <w:r>
               <w:rPr>
@@ -1859,13 +1835,13 @@
               <w:lang w:eastAsia="fr-FR"/>
             </w:rPr>
           </w:pPr>
-          <w:hyperlink w:anchor="_Toc180417676" w:history="1">
+          <w:hyperlink w:anchor="_Toc182234026" w:history="1">
             <w:r>
               <w:rPr>
                 <w:rStyle w:val="Hyperlink"/>
                 <w:noProof/>
               </w:rPr>
-              <w:t>Gérer les animaux (Admin, Employé)</w:t>
+              <w:t>Gestion des Horaires (Admin, Employé)</w:t>
             </w:r>
             <w:r>
               <w:rPr>
@@ -1886,7 +1862,7 @@
                 <w:noProof/>
                 <w:webHidden/>
               </w:rPr>
-              <w:instrText xml:space="preserve"> PAGEREF _Toc180417676 \h </w:instrText>
+              <w:instrText xml:space="preserve"> PAGEREF _Toc182234026 \h </w:instrText>
             </w:r>
             <w:r>
               <w:rPr>
@@ -1906,7 +1882,7 @@
                 <w:noProof/>
                 <w:webHidden/>
               </w:rPr>
-              <w:t>6</w:t>
+              <w:t>7</w:t>
             </w:r>
             <w:r>
               <w:rPr>
@@ -1929,13 +1905,13 @@
               <w:lang w:eastAsia="fr-FR"/>
             </w:rPr>
           </w:pPr>
-          <w:hyperlink w:anchor="_Toc180417677" w:history="1">
+          <w:hyperlink w:anchor="_Toc182234027" w:history="1">
             <w:r>
               <w:rPr>
                 <w:rStyle w:val="Hyperlink"/>
                 <w:noProof/>
               </w:rPr>
-              <w:t>Nourrir les animaux (Admin, Employé, Vétérinaire)</w:t>
+              <w:t>Gestion des avis (Admin, Employé)</w:t>
             </w:r>
             <w:r>
               <w:rPr>
@@ -1956,7 +1932,7 @@
                 <w:noProof/>
                 <w:webHidden/>
               </w:rPr>
-              <w:instrText xml:space="preserve"> PAGEREF _Toc180417677 \h </w:instrText>
+              <w:instrText xml:space="preserve"> PAGEREF _Toc182234027 \h </w:instrText>
             </w:r>
             <w:r>
               <w:rPr>
@@ -1999,13 +1975,13 @@
               <w:lang w:eastAsia="fr-FR"/>
             </w:rPr>
           </w:pPr>
-          <w:hyperlink w:anchor="_Toc180417678" w:history="1">
+          <w:hyperlink w:anchor="_Toc182234028" w:history="1">
             <w:r>
               <w:rPr>
                 <w:rStyle w:val="Hyperlink"/>
                 <w:noProof/>
               </w:rPr>
-              <w:t>Gérer les espèces (Admin, Employé)</w:t>
+              <w:t>Les rapports vétérinaires (Admin, vétérinaire)</w:t>
             </w:r>
             <w:r>
               <w:rPr>
@@ -2026,7 +2002,7 @@
                 <w:noProof/>
                 <w:webHidden/>
               </w:rPr>
-              <w:instrText xml:space="preserve"> PAGEREF _Toc180417678 \h </w:instrText>
+              <w:instrText xml:space="preserve"> PAGEREF _Toc182234028 \h </w:instrText>
             </w:r>
             <w:r>
               <w:rPr>
@@ -2047,426 +2023,6 @@
                 <w:webHidden/>
               </w:rPr>
               <w:t>7</w:t>
-            </w:r>
-            <w:r>
-              <w:rPr>
-                <w:noProof/>
-                <w:webHidden/>
-              </w:rPr>
-              <w:fldChar w:fldCharType="end"/>
-            </w:r>
-          </w:hyperlink>
-        </w:p>
-        <w:p>
-          <w:pPr>
-            <w:pStyle w:val="TOC3"/>
-            <w:tabs>
-              <w:tab w:val="right" w:leader="dot" w:pos="9062"/>
-            </w:tabs>
-            <w:rPr>
-              <w:rFonts w:eastAsiaTheme="minorEastAsia"/>
-              <w:noProof/>
-              <w:lang w:eastAsia="fr-FR"/>
-            </w:rPr>
-          </w:pPr>
-          <w:hyperlink w:anchor="_Toc180417679" w:history="1">
-            <w:r>
-              <w:rPr>
-                <w:rStyle w:val="Hyperlink"/>
-                <w:noProof/>
-              </w:rPr>
-              <w:t>Gérer les habitats (Admin, Employé)</w:t>
-            </w:r>
-            <w:r>
-              <w:rPr>
-                <w:noProof/>
-                <w:webHidden/>
-              </w:rPr>
-              <w:tab/>
-            </w:r>
-            <w:r>
-              <w:rPr>
-                <w:noProof/>
-                <w:webHidden/>
-              </w:rPr>
-              <w:fldChar w:fldCharType="begin"/>
-            </w:r>
-            <w:r>
-              <w:rPr>
-                <w:noProof/>
-                <w:webHidden/>
-              </w:rPr>
-              <w:instrText xml:space="preserve"> PAGEREF _Toc180417679 \h </w:instrText>
-            </w:r>
-            <w:r>
-              <w:rPr>
-                <w:noProof/>
-                <w:webHidden/>
-              </w:rPr>
-            </w:r>
-            <w:r>
-              <w:rPr>
-                <w:noProof/>
-                <w:webHidden/>
-              </w:rPr>
-              <w:fldChar w:fldCharType="separate"/>
-            </w:r>
-            <w:r>
-              <w:rPr>
-                <w:noProof/>
-                <w:webHidden/>
-              </w:rPr>
-              <w:t>7</w:t>
-            </w:r>
-            <w:r>
-              <w:rPr>
-                <w:noProof/>
-                <w:webHidden/>
-              </w:rPr>
-              <w:fldChar w:fldCharType="end"/>
-            </w:r>
-          </w:hyperlink>
-        </w:p>
-        <w:p>
-          <w:pPr>
-            <w:pStyle w:val="TOC3"/>
-            <w:tabs>
-              <w:tab w:val="right" w:leader="dot" w:pos="9062"/>
-            </w:tabs>
-            <w:rPr>
-              <w:rFonts w:eastAsiaTheme="minorEastAsia"/>
-              <w:noProof/>
-              <w:lang w:eastAsia="fr-FR"/>
-            </w:rPr>
-          </w:pPr>
-          <w:hyperlink w:anchor="_Toc180417680" w:history="1">
-            <w:r>
-              <w:rPr>
-                <w:rStyle w:val="Hyperlink"/>
-                <w:noProof/>
-              </w:rPr>
-              <w:t>Gestion des Services (Admin, Employé)</w:t>
-            </w:r>
-            <w:r>
-              <w:rPr>
-                <w:noProof/>
-                <w:webHidden/>
-              </w:rPr>
-              <w:tab/>
-            </w:r>
-            <w:r>
-              <w:rPr>
-                <w:noProof/>
-                <w:webHidden/>
-              </w:rPr>
-              <w:fldChar w:fldCharType="begin"/>
-            </w:r>
-            <w:r>
-              <w:rPr>
-                <w:noProof/>
-                <w:webHidden/>
-              </w:rPr>
-              <w:instrText xml:space="preserve"> PAGEREF _Toc180417680 \h </w:instrText>
-            </w:r>
-            <w:r>
-              <w:rPr>
-                <w:noProof/>
-                <w:webHidden/>
-              </w:rPr>
-            </w:r>
-            <w:r>
-              <w:rPr>
-                <w:noProof/>
-                <w:webHidden/>
-              </w:rPr>
-              <w:fldChar w:fldCharType="separate"/>
-            </w:r>
-            <w:r>
-              <w:rPr>
-                <w:noProof/>
-                <w:webHidden/>
-              </w:rPr>
-              <w:t>8</w:t>
-            </w:r>
-            <w:r>
-              <w:rPr>
-                <w:noProof/>
-                <w:webHidden/>
-              </w:rPr>
-              <w:fldChar w:fldCharType="end"/>
-            </w:r>
-          </w:hyperlink>
-        </w:p>
-        <w:p>
-          <w:pPr>
-            <w:pStyle w:val="TOC3"/>
-            <w:tabs>
-              <w:tab w:val="right" w:leader="dot" w:pos="9062"/>
-            </w:tabs>
-            <w:rPr>
-              <w:rFonts w:eastAsiaTheme="minorEastAsia"/>
-              <w:noProof/>
-              <w:lang w:eastAsia="fr-FR"/>
-            </w:rPr>
-          </w:pPr>
-          <w:hyperlink w:anchor="_Toc180417681" w:history="1">
-            <w:r>
-              <w:rPr>
-                <w:rStyle w:val="Hyperlink"/>
-                <w:noProof/>
-              </w:rPr>
-              <w:t>Ajout d’images</w:t>
-            </w:r>
-            <w:r>
-              <w:rPr>
-                <w:noProof/>
-                <w:webHidden/>
-              </w:rPr>
-              <w:tab/>
-            </w:r>
-            <w:r>
-              <w:rPr>
-                <w:noProof/>
-                <w:webHidden/>
-              </w:rPr>
-              <w:fldChar w:fldCharType="begin"/>
-            </w:r>
-            <w:r>
-              <w:rPr>
-                <w:noProof/>
-                <w:webHidden/>
-              </w:rPr>
-              <w:instrText xml:space="preserve"> PAGEREF _Toc180417681 \h </w:instrText>
-            </w:r>
-            <w:r>
-              <w:rPr>
-                <w:noProof/>
-                <w:webHidden/>
-              </w:rPr>
-            </w:r>
-            <w:r>
-              <w:rPr>
-                <w:noProof/>
-                <w:webHidden/>
-              </w:rPr>
-              <w:fldChar w:fldCharType="separate"/>
-            </w:r>
-            <w:r>
-              <w:rPr>
-                <w:noProof/>
-                <w:webHidden/>
-              </w:rPr>
-              <w:t>8</w:t>
-            </w:r>
-            <w:r>
-              <w:rPr>
-                <w:noProof/>
-                <w:webHidden/>
-              </w:rPr>
-              <w:fldChar w:fldCharType="end"/>
-            </w:r>
-          </w:hyperlink>
-        </w:p>
-        <w:p>
-          <w:pPr>
-            <w:pStyle w:val="TOC3"/>
-            <w:tabs>
-              <w:tab w:val="right" w:leader="dot" w:pos="9062"/>
-            </w:tabs>
-            <w:rPr>
-              <w:rFonts w:eastAsiaTheme="minorEastAsia"/>
-              <w:noProof/>
-              <w:lang w:eastAsia="fr-FR"/>
-            </w:rPr>
-          </w:pPr>
-          <w:hyperlink w:anchor="_Toc180417682" w:history="1">
-            <w:r>
-              <w:rPr>
-                <w:rStyle w:val="Hyperlink"/>
-                <w:noProof/>
-              </w:rPr>
-              <w:t>Gestion des Horaires (Admin, Employé)</w:t>
-            </w:r>
-            <w:r>
-              <w:rPr>
-                <w:noProof/>
-                <w:webHidden/>
-              </w:rPr>
-              <w:tab/>
-            </w:r>
-            <w:r>
-              <w:rPr>
-                <w:noProof/>
-                <w:webHidden/>
-              </w:rPr>
-              <w:fldChar w:fldCharType="begin"/>
-            </w:r>
-            <w:r>
-              <w:rPr>
-                <w:noProof/>
-                <w:webHidden/>
-              </w:rPr>
-              <w:instrText xml:space="preserve"> PAGEREF _Toc180417682 \h </w:instrText>
-            </w:r>
-            <w:r>
-              <w:rPr>
-                <w:noProof/>
-                <w:webHidden/>
-              </w:rPr>
-            </w:r>
-            <w:r>
-              <w:rPr>
-                <w:noProof/>
-                <w:webHidden/>
-              </w:rPr>
-              <w:fldChar w:fldCharType="separate"/>
-            </w:r>
-            <w:r>
-              <w:rPr>
-                <w:noProof/>
-                <w:webHidden/>
-              </w:rPr>
-              <w:t>8</w:t>
-            </w:r>
-            <w:r>
-              <w:rPr>
-                <w:noProof/>
-                <w:webHidden/>
-              </w:rPr>
-              <w:fldChar w:fldCharType="end"/>
-            </w:r>
-          </w:hyperlink>
-        </w:p>
-        <w:p>
-          <w:pPr>
-            <w:pStyle w:val="TOC3"/>
-            <w:tabs>
-              <w:tab w:val="right" w:leader="dot" w:pos="9062"/>
-            </w:tabs>
-            <w:rPr>
-              <w:rFonts w:eastAsiaTheme="minorEastAsia"/>
-              <w:noProof/>
-              <w:lang w:eastAsia="fr-FR"/>
-            </w:rPr>
-          </w:pPr>
-          <w:hyperlink w:anchor="_Toc180417683" w:history="1">
-            <w:r>
-              <w:rPr>
-                <w:rStyle w:val="Hyperlink"/>
-                <w:noProof/>
-              </w:rPr>
-              <w:t>Gestion des avis (Admin, Employé)</w:t>
-            </w:r>
-            <w:r>
-              <w:rPr>
-                <w:noProof/>
-                <w:webHidden/>
-              </w:rPr>
-              <w:tab/>
-            </w:r>
-            <w:r>
-              <w:rPr>
-                <w:noProof/>
-                <w:webHidden/>
-              </w:rPr>
-              <w:fldChar w:fldCharType="begin"/>
-            </w:r>
-            <w:r>
-              <w:rPr>
-                <w:noProof/>
-                <w:webHidden/>
-              </w:rPr>
-              <w:instrText xml:space="preserve"> PAGEREF _Toc180417683 \h </w:instrText>
-            </w:r>
-            <w:r>
-              <w:rPr>
-                <w:noProof/>
-                <w:webHidden/>
-              </w:rPr>
-            </w:r>
-            <w:r>
-              <w:rPr>
-                <w:noProof/>
-                <w:webHidden/>
-              </w:rPr>
-              <w:fldChar w:fldCharType="separate"/>
-            </w:r>
-            <w:r>
-              <w:rPr>
-                <w:noProof/>
-                <w:webHidden/>
-              </w:rPr>
-              <w:t>8</w:t>
-            </w:r>
-            <w:r>
-              <w:rPr>
-                <w:noProof/>
-                <w:webHidden/>
-              </w:rPr>
-              <w:fldChar w:fldCharType="end"/>
-            </w:r>
-          </w:hyperlink>
-        </w:p>
-        <w:p>
-          <w:pPr>
-            <w:pStyle w:val="TOC3"/>
-            <w:tabs>
-              <w:tab w:val="right" w:leader="dot" w:pos="9062"/>
-            </w:tabs>
-            <w:rPr>
-              <w:rFonts w:eastAsiaTheme="minorEastAsia"/>
-              <w:noProof/>
-              <w:lang w:eastAsia="fr-FR"/>
-            </w:rPr>
-          </w:pPr>
-          <w:hyperlink w:anchor="_Toc180417684" w:history="1">
-            <w:r>
-              <w:rPr>
-                <w:rStyle w:val="Hyperlink"/>
-                <w:noProof/>
-              </w:rPr>
-              <w:t>Les rapports vétérinaires (Admin, vétérinaire)</w:t>
-            </w:r>
-            <w:r>
-              <w:rPr>
-                <w:noProof/>
-                <w:webHidden/>
-              </w:rPr>
-              <w:tab/>
-            </w:r>
-            <w:r>
-              <w:rPr>
-                <w:noProof/>
-                <w:webHidden/>
-              </w:rPr>
-              <w:fldChar w:fldCharType="begin"/>
-            </w:r>
-            <w:r>
-              <w:rPr>
-                <w:noProof/>
-                <w:webHidden/>
-              </w:rPr>
-              <w:instrText xml:space="preserve"> PAGEREF _Toc180417684 \h </w:instrText>
-            </w:r>
-            <w:r>
-              <w:rPr>
-                <w:noProof/>
-                <w:webHidden/>
-              </w:rPr>
-            </w:r>
-            <w:r>
-              <w:rPr>
-                <w:noProof/>
-                <w:webHidden/>
-              </w:rPr>
-              <w:fldChar w:fldCharType="separate"/>
-            </w:r>
-            <w:r>
-              <w:rPr>
-                <w:noProof/>
-                <w:webHidden/>
-              </w:rPr>
-              <w:t>8</w:t>
             </w:r>
             <w:r>
               <w:rPr>
@@ -2521,7 +2077,7 @@
       <w:pPr>
         <w:pStyle w:val="Heading1"/>
       </w:pPr>
-      <w:bookmarkStart w:id="0" w:name="_Toc180417655"/>
+      <w:bookmarkStart w:id="0" w:name="_Toc182234005"/>
       <w:r>
         <w:t>Préambule</w:t>
       </w:r>
@@ -2541,15 +2097,7 @@
         <w:jc w:val="both"/>
       </w:pPr>
       <w:r>
-        <w:t xml:space="preserve">Vous avez fait appel à la société </w:t>
-      </w:r>
-      <w:proofErr w:type="spellStart"/>
-      <w:r>
-        <w:t>DevSoft</w:t>
-      </w:r>
-      <w:proofErr w:type="spellEnd"/>
-      <w:r>
-        <w:t xml:space="preserve"> pour assurer votre présence sur le Web grâce à la réalisation d’une application web, et nous vous remercions de votre confiance. La visibilité numérique est en effet un élément crucial dans la stratégie d’entreprise, et ses codes toujours plus complexes peuvent parfois représenter de vrais défis.</w:t>
+        <w:t>Vous avez fait appel à la société DevSoft pour assurer votre présence sur le Web grâce à la réalisation d’une application web, et nous vous remercions de votre confiance. La visibilité numérique est en effet un élément crucial dans la stratégie d’entreprise, et ses codes toujours plus complexes peuvent parfois représenter de vrais défis.</w:t>
       </w:r>
     </w:p>
     <w:p>
@@ -2606,7 +2154,21 @@
           <w:i/>
           <w:iCs/>
         </w:rPr>
-        <w:t>: l’API est hébergée sur une offre gratuite Azure qui monte l’API à la demande. Autrement dit, l’application peut mettre une bonne trentaine de secondes à démarrer, et il sera nécessaire de recharger le client une fois l’API démarrée. Merci de votre compréhension.</w:t>
+        <w:t>: l’API est hébergée sur une offre gratuite Azure qui monte l’API à la demande. Autrement dit, l’application peut mettre une bonne trentaine de secondes à démarrer</w:t>
+      </w:r>
+      <w:r>
+        <w:rPr>
+          <w:i/>
+          <w:iCs/>
+        </w:rPr>
+        <w:t>, et peut nécessiter un rafraichissement de la page</w:t>
+      </w:r>
+      <w:r>
+        <w:rPr>
+          <w:i/>
+          <w:iCs/>
+        </w:rPr>
+        <w:t>. Merci de votre compréhension.</w:t>
       </w:r>
     </w:p>
     <w:p>
@@ -2618,7 +2180,7 @@
       <w:pPr>
         <w:pStyle w:val="Heading1"/>
       </w:pPr>
-      <w:bookmarkStart w:id="1" w:name="_Toc180417656"/>
+      <w:bookmarkStart w:id="1" w:name="_Toc182234006"/>
       <w:r>
         <w:t>RAPPELS DE SÉCURITÉ</w:t>
       </w:r>
@@ -2631,7 +2193,19 @@
         <w:jc w:val="both"/>
       </w:pPr>
       <w:r>
-        <w:t xml:space="preserve">La page suivante contiendra les identifiants qui vous permettront d’accéder aux volets administrateur de l’application. Nous vous </w:t>
+        <w:t xml:space="preserve">La page </w:t>
+      </w:r>
+      <w:r>
+        <w:t>qui contient</w:t>
+      </w:r>
+      <w:r>
+        <w:t xml:space="preserve"> les identifiants qui vous permettront d’accéder aux volets administrateur de l’application</w:t>
+      </w:r>
+      <w:r>
+        <w:t xml:space="preserve"> vous a été remise en mains propres</w:t>
+      </w:r>
+      <w:r>
+        <w:t xml:space="preserve">. Nous vous </w:t>
       </w:r>
       <w:r>
         <w:rPr>
@@ -2687,15 +2261,7 @@
         <w:t>.</w:t>
       </w:r>
       <w:r>
-        <w:t xml:space="preserve"> Nous avons conscience de la difficulté de retenir des mots de passe aussi complexes, aussi nous vous recommandons l’utilisation d’un coffre-fort numérique de type </w:t>
-      </w:r>
-      <w:proofErr w:type="spellStart"/>
-      <w:r>
-        <w:t>BitWarden</w:t>
-      </w:r>
-      <w:proofErr w:type="spellEnd"/>
-      <w:r>
-        <w:t xml:space="preserve"> dont nous vous avons fait la démonstration à la présentation de l’application. Pensez également à bien respecter l</w:t>
+        <w:t xml:space="preserve"> Nous avons conscience de la difficulté de retenir des mots de passe aussi complexes, aussi nous vous recommandons l’utilisation d’un coffre-fort numérique de type BitWarden dont nous vous avons fait la démonstration à la présentation de l’application. Pensez également à bien respecter l</w:t>
       </w:r>
       <w:r>
         <w:t>a</w:t>
@@ -2749,621 +2315,14 @@
     </w:p>
     <w:p>
       <w:pPr>
-        <w:jc w:val="center"/>
-        <w:rPr>
-          <w:i/>
-          <w:iCs/>
-          <w:sz w:val="18"/>
-          <w:szCs w:val="18"/>
-        </w:rPr>
-      </w:pPr>
-      <w:r>
-        <w:rPr>
-          <w:i/>
-          <w:iCs/>
-          <w:sz w:val="18"/>
-          <w:szCs w:val="18"/>
-        </w:rPr>
-        <w:lastRenderedPageBreak/>
-        <w:t>Disclaimer à l’attention des examinateurs : Ce document avec tous les mots de passe ne serait bien évidemment pas accessible sur GitHub dans une situation réelle</w:t>
-      </w:r>
-    </w:p>
-    <w:p>
-      <w:pPr>
         <w:pStyle w:val="Heading1"/>
-        <w:jc w:val="center"/>
-        <w:rPr>
-          <w:sz w:val="52"/>
-          <w:szCs w:val="52"/>
-        </w:rPr>
-      </w:pPr>
-      <w:bookmarkStart w:id="2" w:name="_Toc180417657"/>
-      <w:r>
-        <w:rPr>
-          <w:sz w:val="52"/>
-          <w:szCs w:val="52"/>
-        </w:rPr>
-        <w:t>IDENTIFIANTS</w:t>
-      </w:r>
-      <w:bookmarkEnd w:id="2"/>
-    </w:p>
-    <w:p/>
-    <w:p/>
-    <w:p>
-      <w:pPr>
-        <w:pStyle w:val="Heading2"/>
-        <w:spacing w:line="480" w:lineRule="auto"/>
-        <w:jc w:val="center"/>
-      </w:pPr>
-      <w:bookmarkStart w:id="3" w:name="_Toc180417658"/>
-      <w:r>
-        <w:t>Application</w:t>
-      </w:r>
-      <w:bookmarkEnd w:id="3"/>
-    </w:p>
-    <w:p>
-      <w:pPr>
-        <w:rPr>
-          <w:sz w:val="36"/>
-          <w:szCs w:val="36"/>
-        </w:rPr>
-      </w:pPr>
-      <w:r>
-        <w:rPr>
-          <w:b/>
-          <w:bCs/>
-          <w:i/>
-          <w:iCs/>
-          <w:sz w:val="36"/>
-          <w:szCs w:val="36"/>
-          <w:u w:val="single"/>
-        </w:rPr>
-        <w:t>URL :</w:t>
-      </w:r>
-      <w:r>
-        <w:rPr>
-          <w:sz w:val="36"/>
-          <w:szCs w:val="36"/>
-        </w:rPr>
-        <w:t xml:space="preserve"> </w:t>
-      </w:r>
-      <w:r>
-        <w:rPr>
-          <w:sz w:val="36"/>
-          <w:szCs w:val="36"/>
-        </w:rPr>
-        <w:tab/>
-      </w:r>
-      <w:r>
-        <w:rPr>
-          <w:sz w:val="36"/>
-          <w:szCs w:val="36"/>
-        </w:rPr>
-        <w:tab/>
-      </w:r>
-      <w:r>
-        <w:rPr>
-          <w:sz w:val="36"/>
-          <w:szCs w:val="36"/>
-        </w:rPr>
-        <w:tab/>
-      </w:r>
-      <w:r>
-        <w:rPr>
-          <w:sz w:val="36"/>
-          <w:szCs w:val="36"/>
-        </w:rPr>
-        <w:t>https://arcadia-zoo-broceliande.fr/</w:t>
-      </w:r>
-    </w:p>
-    <w:p>
-      <w:pPr>
-        <w:rPr>
-          <w:sz w:val="36"/>
-          <w:szCs w:val="36"/>
-        </w:rPr>
-      </w:pPr>
-      <w:r>
-        <w:rPr>
-          <w:b/>
-          <w:bCs/>
-          <w:i/>
-          <w:iCs/>
-          <w:sz w:val="36"/>
-          <w:szCs w:val="36"/>
-          <w:u w:val="single"/>
-        </w:rPr>
-        <w:t>Login :</w:t>
-      </w:r>
-      <w:r>
-        <w:rPr>
-          <w:sz w:val="36"/>
-          <w:szCs w:val="36"/>
-        </w:rPr>
-        <w:t xml:space="preserve"> </w:t>
-      </w:r>
-      <w:r>
-        <w:rPr>
-          <w:sz w:val="36"/>
-          <w:szCs w:val="36"/>
-        </w:rPr>
-        <w:tab/>
-      </w:r>
-      <w:r>
-        <w:rPr>
-          <w:sz w:val="36"/>
-          <w:szCs w:val="36"/>
-        </w:rPr>
-        <w:tab/>
-      </w:r>
-      <w:r>
-        <w:rPr>
-          <w:sz w:val="36"/>
-          <w:szCs w:val="36"/>
-        </w:rPr>
-        <w:tab/>
-      </w:r>
-      <w:hyperlink r:id="rId9" w:history="1">
-        <w:r>
-          <w:rPr>
-            <w:rStyle w:val="Hyperlink"/>
-            <w:sz w:val="36"/>
-            <w:szCs w:val="36"/>
-          </w:rPr>
-          <w:t>direction@arcadia-zoo-broceliande.fr</w:t>
-        </w:r>
-      </w:hyperlink>
-    </w:p>
-    <w:p>
-      <w:pPr>
-        <w:rPr>
-          <w:sz w:val="36"/>
-          <w:szCs w:val="36"/>
-        </w:rPr>
-      </w:pPr>
-      <w:r>
-        <w:rPr>
-          <w:b/>
-          <w:bCs/>
-          <w:i/>
-          <w:iCs/>
-          <w:sz w:val="36"/>
-          <w:szCs w:val="36"/>
-          <w:u w:val="single"/>
-        </w:rPr>
-        <w:t>Mot de Passe :</w:t>
-      </w:r>
-      <w:r>
-        <w:rPr>
-          <w:sz w:val="36"/>
-          <w:szCs w:val="36"/>
-        </w:rPr>
-        <w:t xml:space="preserve"> </w:t>
-      </w:r>
-      <w:r>
-        <w:rPr>
-          <w:sz w:val="36"/>
-          <w:szCs w:val="36"/>
-        </w:rPr>
-        <w:tab/>
-      </w:r>
-      <w:r>
-        <w:rPr>
-          <w:sz w:val="36"/>
-          <w:szCs w:val="36"/>
-        </w:rPr>
-        <w:t>Admin`@123</w:t>
-      </w:r>
-    </w:p>
-    <w:p>
-      <w:pPr>
-        <w:pStyle w:val="Heading2"/>
-      </w:pPr>
-    </w:p>
-    <w:p>
-      <w:pPr>
-        <w:pStyle w:val="Heading2"/>
-      </w:pPr>
-    </w:p>
-    <w:p>
-      <w:pPr>
-        <w:pStyle w:val="Heading2"/>
-        <w:spacing w:line="480" w:lineRule="auto"/>
-        <w:jc w:val="center"/>
-      </w:pPr>
-      <w:bookmarkStart w:id="4" w:name="_Toc180417659"/>
-      <w:proofErr w:type="spellStart"/>
-      <w:r>
-        <w:t>WebMail</w:t>
-      </w:r>
-      <w:proofErr w:type="spellEnd"/>
-      <w:r>
-        <w:t xml:space="preserve"> Ionos</w:t>
-      </w:r>
-      <w:bookmarkEnd w:id="4"/>
-    </w:p>
-    <w:p>
-      <w:r>
-        <w:t xml:space="preserve">Merci de </w:t>
-      </w:r>
-      <w:r>
-        <w:rPr>
-          <w:b/>
-          <w:bCs/>
-          <w:u w:val="single"/>
-        </w:rPr>
-        <w:t>ne jamais modifier les mots de passe ci-dessous sans nous en avertir</w:t>
-      </w:r>
-      <w:r>
-        <w:t xml:space="preserve"> pour mise à jour gratuite des mots de passe dans l’application.</w:t>
-      </w:r>
-    </w:p>
-    <w:p>
-      <w:pPr>
-        <w:pStyle w:val="Heading3"/>
-      </w:pPr>
-      <w:bookmarkStart w:id="5" w:name="_Toc180417660"/>
-      <w:r>
-        <w:t>Admin</w:t>
-      </w:r>
-      <w:bookmarkEnd w:id="5"/>
-    </w:p>
-    <w:p>
-      <w:pPr>
-        <w:rPr>
-          <w:sz w:val="36"/>
-          <w:szCs w:val="36"/>
-        </w:rPr>
-      </w:pPr>
-      <w:r>
-        <w:rPr>
-          <w:b/>
-          <w:bCs/>
-          <w:i/>
-          <w:iCs/>
-          <w:sz w:val="36"/>
-          <w:szCs w:val="36"/>
-          <w:u w:val="single"/>
-        </w:rPr>
-        <w:t>Login :</w:t>
-      </w:r>
-      <w:r>
-        <w:rPr>
-          <w:sz w:val="36"/>
-          <w:szCs w:val="36"/>
-        </w:rPr>
-        <w:t xml:space="preserve"> </w:t>
-      </w:r>
-      <w:r>
-        <w:rPr>
-          <w:sz w:val="36"/>
-          <w:szCs w:val="36"/>
-        </w:rPr>
-        <w:tab/>
-      </w:r>
-      <w:r>
-        <w:rPr>
-          <w:sz w:val="36"/>
-          <w:szCs w:val="36"/>
-        </w:rPr>
-        <w:tab/>
-      </w:r>
-      <w:r>
-        <w:rPr>
-          <w:sz w:val="36"/>
-          <w:szCs w:val="36"/>
-        </w:rPr>
-        <w:tab/>
-      </w:r>
-      <w:r>
-        <w:rPr>
-          <w:sz w:val="36"/>
-          <w:szCs w:val="36"/>
-        </w:rPr>
-        <w:t>direction@arcadia-zoo-broceliande.fr</w:t>
-      </w:r>
-    </w:p>
-    <w:p>
-      <w:pPr>
-        <w:rPr>
-          <w:sz w:val="36"/>
-          <w:szCs w:val="36"/>
-        </w:rPr>
-      </w:pPr>
-      <w:r>
-        <w:rPr>
-          <w:b/>
-          <w:bCs/>
-          <w:i/>
-          <w:iCs/>
-          <w:sz w:val="36"/>
-          <w:szCs w:val="36"/>
-          <w:u w:val="single"/>
-        </w:rPr>
-        <w:t>Mot de Passe :</w:t>
-      </w:r>
-      <w:r>
-        <w:rPr>
-          <w:sz w:val="36"/>
-          <w:szCs w:val="36"/>
-        </w:rPr>
-        <w:t xml:space="preserve"> </w:t>
-      </w:r>
-      <w:r>
-        <w:rPr>
-          <w:sz w:val="36"/>
-          <w:szCs w:val="36"/>
-        </w:rPr>
-        <w:tab/>
-      </w:r>
-      <w:r>
-        <w:rPr>
-          <w:sz w:val="36"/>
-          <w:szCs w:val="36"/>
-        </w:rPr>
-        <w:t>KQqp6$1*Ft1$ou@q</w:t>
-      </w:r>
-    </w:p>
-    <w:p>
-      <w:pPr>
-        <w:rPr>
-          <w:sz w:val="36"/>
-          <w:szCs w:val="36"/>
-        </w:rPr>
-      </w:pPr>
-    </w:p>
-    <w:p>
-      <w:pPr>
-        <w:pStyle w:val="Heading3"/>
-      </w:pPr>
-      <w:bookmarkStart w:id="6" w:name="_Toc180417661"/>
-      <w:r>
-        <w:t>Employé</w:t>
-      </w:r>
-      <w:bookmarkEnd w:id="6"/>
-    </w:p>
-    <w:p>
-      <w:pPr>
-        <w:rPr>
-          <w:sz w:val="36"/>
-          <w:szCs w:val="36"/>
-        </w:rPr>
-      </w:pPr>
-      <w:r>
-        <w:rPr>
-          <w:b/>
-          <w:bCs/>
-          <w:i/>
-          <w:iCs/>
-          <w:sz w:val="36"/>
-          <w:szCs w:val="36"/>
-          <w:u w:val="single"/>
-        </w:rPr>
-        <w:t>Login :</w:t>
-      </w:r>
-      <w:r>
-        <w:rPr>
-          <w:sz w:val="36"/>
-          <w:szCs w:val="36"/>
-        </w:rPr>
-        <w:t xml:space="preserve"> </w:t>
-      </w:r>
-      <w:r>
-        <w:rPr>
-          <w:sz w:val="36"/>
-          <w:szCs w:val="36"/>
-        </w:rPr>
-        <w:tab/>
-      </w:r>
-      <w:r>
-        <w:rPr>
-          <w:sz w:val="36"/>
-          <w:szCs w:val="36"/>
-        </w:rPr>
-        <w:tab/>
-      </w:r>
-      <w:r>
-        <w:rPr>
-          <w:sz w:val="36"/>
-          <w:szCs w:val="36"/>
-        </w:rPr>
-        <w:tab/>
-      </w:r>
-      <w:r>
-        <w:rPr>
-          <w:sz w:val="36"/>
-          <w:szCs w:val="36"/>
-        </w:rPr>
-        <w:t>contact@arcadia-zoo-broceliande.fr</w:t>
-      </w:r>
-    </w:p>
-    <w:p>
-      <w:pPr>
-        <w:rPr>
-          <w:sz w:val="36"/>
-          <w:szCs w:val="36"/>
-        </w:rPr>
-      </w:pPr>
-      <w:r>
-        <w:rPr>
-          <w:b/>
-          <w:bCs/>
-          <w:i/>
-          <w:iCs/>
-          <w:sz w:val="36"/>
-          <w:szCs w:val="36"/>
-          <w:u w:val="single"/>
-        </w:rPr>
-        <w:t>Mot de Passe :</w:t>
-      </w:r>
-      <w:r>
-        <w:rPr>
-          <w:sz w:val="36"/>
-          <w:szCs w:val="36"/>
-        </w:rPr>
-        <w:t xml:space="preserve"> </w:t>
-      </w:r>
-      <w:r>
-        <w:rPr>
-          <w:sz w:val="36"/>
-          <w:szCs w:val="36"/>
-        </w:rPr>
-        <w:tab/>
-      </w:r>
-      <w:r>
-        <w:rPr>
-          <w:sz w:val="36"/>
-          <w:szCs w:val="36"/>
-        </w:rPr>
-        <w:t>w</w:t>
-      </w:r>
-      <w:proofErr w:type="gramStart"/>
-      <w:r>
-        <w:rPr>
-          <w:sz w:val="36"/>
-          <w:szCs w:val="36"/>
-        </w:rPr>
-        <w:t>3!mi</w:t>
-      </w:r>
-      <w:proofErr w:type="gramEnd"/>
-      <w:r>
-        <w:rPr>
-          <w:sz w:val="36"/>
-          <w:szCs w:val="36"/>
-        </w:rPr>
-        <w:t>1rdIY%u^8rY</w:t>
-      </w:r>
-    </w:p>
-    <w:p>
-      <w:pPr>
-        <w:rPr>
-          <w:sz w:val="36"/>
-          <w:szCs w:val="36"/>
-        </w:rPr>
-      </w:pPr>
-    </w:p>
-    <w:p>
-      <w:pPr>
-        <w:pStyle w:val="Heading3"/>
-      </w:pPr>
-      <w:bookmarkStart w:id="7" w:name="_Toc180417662"/>
-      <w:r>
-        <w:t>Visiteur</w:t>
-      </w:r>
-      <w:bookmarkEnd w:id="7"/>
-    </w:p>
-    <w:p>
-      <w:pPr>
-        <w:rPr>
-          <w:sz w:val="36"/>
-          <w:szCs w:val="36"/>
-        </w:rPr>
-      </w:pPr>
-      <w:r>
-        <w:rPr>
-          <w:b/>
-          <w:bCs/>
-          <w:i/>
-          <w:iCs/>
-          <w:sz w:val="36"/>
-          <w:szCs w:val="36"/>
-          <w:u w:val="single"/>
-        </w:rPr>
-        <w:t>Login :</w:t>
-      </w:r>
-      <w:r>
-        <w:rPr>
-          <w:sz w:val="36"/>
-          <w:szCs w:val="36"/>
-        </w:rPr>
-        <w:t xml:space="preserve"> </w:t>
-      </w:r>
-      <w:r>
-        <w:rPr>
-          <w:sz w:val="36"/>
-          <w:szCs w:val="36"/>
-        </w:rPr>
-        <w:tab/>
-      </w:r>
-      <w:r>
-        <w:rPr>
-          <w:sz w:val="36"/>
-          <w:szCs w:val="36"/>
-        </w:rPr>
-        <w:tab/>
-      </w:r>
-      <w:r>
-        <w:rPr>
-          <w:sz w:val="36"/>
-          <w:szCs w:val="36"/>
-        </w:rPr>
-        <w:tab/>
-      </w:r>
-      <w:r>
-        <w:rPr>
-          <w:sz w:val="36"/>
-          <w:szCs w:val="36"/>
-        </w:rPr>
-        <w:t>visiteur@arcadia-zoo-broceliande.fr</w:t>
-      </w:r>
-    </w:p>
-    <w:p>
-      <w:pPr>
-        <w:rPr>
-          <w:sz w:val="36"/>
-          <w:szCs w:val="36"/>
-        </w:rPr>
-      </w:pPr>
-      <w:r>
-        <w:rPr>
-          <w:b/>
-          <w:bCs/>
-          <w:i/>
-          <w:iCs/>
-          <w:sz w:val="36"/>
-          <w:szCs w:val="36"/>
-          <w:u w:val="single"/>
-        </w:rPr>
-        <w:t>Mot de Passe :</w:t>
-      </w:r>
-      <w:r>
-        <w:rPr>
-          <w:sz w:val="36"/>
-          <w:szCs w:val="36"/>
-        </w:rPr>
-        <w:t xml:space="preserve"> </w:t>
-      </w:r>
-      <w:r>
-        <w:rPr>
-          <w:sz w:val="36"/>
-          <w:szCs w:val="36"/>
-        </w:rPr>
-        <w:tab/>
-      </w:r>
-      <w:r>
-        <w:rPr>
-          <w:sz w:val="36"/>
-          <w:szCs w:val="36"/>
-        </w:rPr>
-        <w:t>NG$tt6jBii86u85X</w:t>
-      </w:r>
-    </w:p>
-    <w:p>
-      <w:pPr>
-        <w:pStyle w:val="Heading1"/>
-      </w:pPr>
-      <w:r>
-        <w:rPr>
-          <w:szCs w:val="36"/>
-        </w:rPr>
-        <w:br w:type="page"/>
-      </w:r>
-      <w:bookmarkStart w:id="8" w:name="_Toc180417663"/>
+      </w:pPr>
+      <w:bookmarkStart w:id="2" w:name="_Toc182234007"/>
       <w:r>
         <w:lastRenderedPageBreak/>
         <w:t>Le Visiteur</w:t>
       </w:r>
-      <w:bookmarkEnd w:id="8"/>
+      <w:bookmarkEnd w:id="2"/>
     </w:p>
     <w:p>
       <w:pPr>
@@ -3379,11 +2338,11 @@
         <w:pStyle w:val="Heading2"/>
         <w:spacing w:line="360" w:lineRule="auto"/>
       </w:pPr>
-      <w:bookmarkStart w:id="9" w:name="_Toc180417664"/>
+      <w:bookmarkStart w:id="3" w:name="_Toc182234008"/>
       <w:r>
         <w:t>Accueil</w:t>
       </w:r>
-      <w:bookmarkEnd w:id="9"/>
+      <w:bookmarkEnd w:id="3"/>
     </w:p>
     <w:p>
       <w:pPr>
@@ -3471,13 +2430,8 @@
         </w:numPr>
       </w:pPr>
       <w:r>
-        <w:t xml:space="preserve">Un </w:t>
-      </w:r>
-      <w:proofErr w:type="spellStart"/>
-      <w:r>
-        <w:t>Footer</w:t>
-      </w:r>
-      <w:proofErr w:type="spellEnd"/>
+        <w:t>Un Footer</w:t>
+      </w:r>
     </w:p>
     <w:p>
       <w:pPr>
@@ -3489,11 +2443,11 @@
         <w:pStyle w:val="Heading3"/>
         <w:spacing w:line="360" w:lineRule="auto"/>
       </w:pPr>
-      <w:bookmarkStart w:id="10" w:name="_Toc180417665"/>
+      <w:bookmarkStart w:id="4" w:name="_Toc182234009"/>
       <w:r>
         <w:t>Laisser un Avis</w:t>
       </w:r>
-      <w:bookmarkEnd w:id="10"/>
+      <w:bookmarkEnd w:id="4"/>
     </w:p>
     <w:p>
       <w:pPr>
@@ -3515,47 +2469,29 @@
       <w:pPr>
         <w:pStyle w:val="Heading3"/>
       </w:pPr>
-      <w:bookmarkStart w:id="11" w:name="_Toc180417666"/>
-      <w:proofErr w:type="spellStart"/>
+      <w:bookmarkStart w:id="5" w:name="_Toc182234010"/>
       <w:r>
         <w:t>Footer</w:t>
       </w:r>
-      <w:bookmarkEnd w:id="11"/>
-      <w:proofErr w:type="spellEnd"/>
+      <w:bookmarkEnd w:id="5"/>
     </w:p>
     <w:p>
       <w:pPr>
         <w:ind w:firstLine="708"/>
       </w:pPr>
       <w:r>
-        <w:t xml:space="preserve">La zone de bas de page, également appelée </w:t>
-      </w:r>
-      <w:proofErr w:type="spellStart"/>
-      <w:r>
-        <w:t>footer</w:t>
-      </w:r>
-      <w:proofErr w:type="spellEnd"/>
-      <w:r>
-        <w:t xml:space="preserve">, propose au visiteur une catégorie Contact qui lui permet de contacter Arcadia par adresse postale, email ou par téléphone. Le visiteur a également accès à toutes les pages du site depuis le </w:t>
-      </w:r>
-      <w:proofErr w:type="spellStart"/>
-      <w:r>
-        <w:t>footer</w:t>
-      </w:r>
-      <w:proofErr w:type="spellEnd"/>
-      <w:r>
-        <w:t>, ainsi qu’aux pages de réseaux sociaux d’Arcadia.</w:t>
+        <w:t>La zone de bas de page, également appelée footer, propose au visiteur une catégorie Contact qui lui permet de contacter Arcadia par adresse postale, email ou par téléphone. Le visiteur a également accès à toutes les pages du site depuis le footer, ainsi qu’aux pages de réseaux sociaux d’Arcadia.</w:t>
       </w:r>
     </w:p>
     <w:p>
       <w:pPr>
         <w:pStyle w:val="Heading3"/>
       </w:pPr>
-      <w:bookmarkStart w:id="12" w:name="_Toc180417667"/>
+      <w:bookmarkStart w:id="6" w:name="_Toc182234011"/>
       <w:r>
         <w:t>Contact Mail</w:t>
       </w:r>
-      <w:bookmarkEnd w:id="12"/>
+      <w:bookmarkEnd w:id="6"/>
     </w:p>
     <w:p>
       <w:pPr>
@@ -3567,7 +2503,7 @@
       <w:r>
         <w:t xml:space="preserve"> envoie un mail à l’adresse </w:t>
       </w:r>
-      <w:hyperlink r:id="rId10" w:history="1">
+      <w:hyperlink r:id="rId9" w:history="1">
         <w:r>
           <w:rPr>
             <w:rStyle w:val="Hyperlink"/>
@@ -3578,7 +2514,7 @@
       <w:r>
         <w:t xml:space="preserve"> depuis une adresse créée spécifiquement, </w:t>
       </w:r>
-      <w:hyperlink r:id="rId11" w:history="1">
+      <w:hyperlink r:id="rId10" w:history="1">
         <w:r>
           <w:rPr>
             <w:rStyle w:val="Hyperlink"/>
@@ -3587,15 +2523,7 @@
         </w:r>
       </w:hyperlink>
       <w:r>
-        <w:t xml:space="preserve">, avec en sujet l’adresse mail du visiteur suivi du sujet saisi. A charge alors des employés d’Arcadia de se connecter au </w:t>
-      </w:r>
-      <w:proofErr w:type="spellStart"/>
-      <w:r>
-        <w:t>WebMail</w:t>
-      </w:r>
-      <w:proofErr w:type="spellEnd"/>
-      <w:r>
-        <w:t xml:space="preserve"> Ionos pour lire et répondre aux messages des visiteurs.</w:t>
+        <w:t>, avec en sujet l’adresse mail du visiteur suivi du sujet saisi. A charge alors des employés d’Arcadia de se connecter au WebMail Ionos pour lire et répondre aux messages des visiteurs.</w:t>
       </w:r>
     </w:p>
     <w:p>
@@ -3608,14 +2536,14 @@
         <w:pStyle w:val="Heading2"/>
         <w:spacing w:line="360" w:lineRule="auto"/>
       </w:pPr>
-      <w:bookmarkStart w:id="13" w:name="_Toc180417668"/>
+      <w:bookmarkStart w:id="7" w:name="_Toc182234012"/>
       <w:r>
         <w:t>Animaux</w:t>
       </w:r>
       <w:r>
         <w:t xml:space="preserve"> &amp; Habitats</w:t>
       </w:r>
-      <w:bookmarkEnd w:id="13"/>
+      <w:bookmarkEnd w:id="7"/>
     </w:p>
     <w:p>
       <w:pPr>
@@ -3642,11 +2570,11 @@
         <w:pStyle w:val="Heading2"/>
         <w:spacing w:line="360" w:lineRule="auto"/>
       </w:pPr>
-      <w:bookmarkStart w:id="14" w:name="_Toc180417669"/>
+      <w:bookmarkStart w:id="8" w:name="_Toc182234013"/>
       <w:r>
         <w:t>Activités et Philosophie</w:t>
       </w:r>
-      <w:bookmarkEnd w:id="14"/>
+      <w:bookmarkEnd w:id="8"/>
     </w:p>
     <w:p>
       <w:pPr>
@@ -3666,11 +2594,11 @@
         <w:pStyle w:val="Heading1"/>
         <w:spacing w:line="360" w:lineRule="auto"/>
       </w:pPr>
-      <w:bookmarkStart w:id="15" w:name="_Toc180417670"/>
+      <w:bookmarkStart w:id="9" w:name="_Toc182234014"/>
       <w:r>
         <w:t>Les Utilisateurs Connectés</w:t>
       </w:r>
-      <w:bookmarkEnd w:id="15"/>
+      <w:bookmarkEnd w:id="9"/>
     </w:p>
     <w:p>
       <w:pPr>
@@ -3683,15 +2611,7 @@
         <w:t xml:space="preserve"> suivant</w:t>
       </w:r>
       <w:r>
-        <w:t xml:space="preserve"> la phase de connexion à l’espace d’Administration d’Arcadia (</w:t>
-      </w:r>
-      <w:proofErr w:type="spellStart"/>
-      <w:r>
-        <w:t>Arcadmin</w:t>
-      </w:r>
-      <w:proofErr w:type="spellEnd"/>
-      <w:r>
-        <w:t>) varieront en fonction de la personne connectée et des rôles qui lui sont attribués. 3 rôles ont été déterminé ; Vétérinaire, Employé et Administrateur. A noter que l’Administrateur cumule tous les rôles, il est à la fois Administrateur, Employé et Vétérinaire</w:t>
+        <w:t xml:space="preserve"> la phase de connexion à l’espace d’Administration d’Arcadia (Arcadmin) varieront en fonction de la personne connectée et des rôles qui lui sont attribués. 3 rôles ont été déterminé ; Vétérinaire, Employé et Administrateur. A noter que l’Administrateur cumule tous les rôles, il est à la fois Administrateur, Employé et Vétérinaire</w:t>
       </w:r>
       <w:r>
         <w:t>.</w:t>
@@ -3720,40 +2640,32 @@
         <w:pStyle w:val="Heading2"/>
         <w:spacing w:line="360" w:lineRule="auto"/>
       </w:pPr>
-      <w:bookmarkStart w:id="16" w:name="_Toc180417671"/>
+      <w:bookmarkStart w:id="10" w:name="_Toc182234015"/>
       <w:r>
         <w:t>Accueil</w:t>
       </w:r>
       <w:r>
         <w:t xml:space="preserve"> (Admin, Employé, Vétérinaire)</w:t>
       </w:r>
-      <w:bookmarkEnd w:id="16"/>
+      <w:bookmarkEnd w:id="10"/>
     </w:p>
     <w:p>
       <w:pPr>
         <w:ind w:firstLine="708"/>
       </w:pPr>
       <w:r>
-        <w:t>L’accueil d’</w:t>
-      </w:r>
-      <w:proofErr w:type="spellStart"/>
-      <w:r>
-        <w:t>Arcadmin</w:t>
-      </w:r>
-      <w:proofErr w:type="spellEnd"/>
-      <w:r>
-        <w:t xml:space="preserve"> est un accès rapide vers les tâches les plus courantes accessibles au rôle connecté. C’est aussi le seul endroit à partir duquel il est possible de changer son mot de passe. </w:t>
+        <w:t xml:space="preserve">L’accueil d’Arcadmin est un accès rapide vers les tâches les plus courantes accessibles au rôle connecté. C’est aussi le seul endroit à partir duquel il est possible de changer son mot de passe. </w:t>
       </w:r>
     </w:p>
     <w:p>
       <w:pPr>
         <w:pStyle w:val="Heading3"/>
       </w:pPr>
-      <w:bookmarkStart w:id="17" w:name="_Toc180417672"/>
+      <w:bookmarkStart w:id="11" w:name="_Toc182234016"/>
       <w:r>
         <w:t>Changement de mot de passe</w:t>
       </w:r>
-      <w:bookmarkEnd w:id="17"/>
+      <w:bookmarkEnd w:id="11"/>
     </w:p>
     <w:p>
       <w:pPr>
@@ -3779,11 +2691,11 @@
         <w:pStyle w:val="Heading2"/>
         <w:spacing w:line="360" w:lineRule="auto"/>
       </w:pPr>
-      <w:bookmarkStart w:id="18" w:name="_Toc180417673"/>
+      <w:bookmarkStart w:id="12" w:name="_Toc182234017"/>
       <w:r>
         <w:t>Dashboard (Admin)</w:t>
       </w:r>
-      <w:bookmarkEnd w:id="18"/>
+      <w:bookmarkEnd w:id="12"/>
     </w:p>
     <w:p>
       <w:pPr>
@@ -3802,26 +2714,18 @@
         <w:pStyle w:val="Heading2"/>
         <w:spacing w:line="360" w:lineRule="auto"/>
       </w:pPr>
-      <w:bookmarkStart w:id="19" w:name="_Toc180417674"/>
+      <w:bookmarkStart w:id="13" w:name="_Toc182234018"/>
       <w:r>
         <w:t>Gestion des Employés (Admin)</w:t>
       </w:r>
-      <w:bookmarkEnd w:id="19"/>
+      <w:bookmarkEnd w:id="13"/>
     </w:p>
     <w:p>
       <w:pPr>
         <w:ind w:firstLine="708"/>
       </w:pPr>
       <w:r>
-        <w:t xml:space="preserve">La partie Gestion des Employés n’est accessible que par l’administrateur. Elle permet de consulter la liste des employés et intervenants amenés à se connecter à l’espace </w:t>
-      </w:r>
-      <w:proofErr w:type="spellStart"/>
-      <w:r>
-        <w:t>Arcadmin</w:t>
-      </w:r>
-      <w:proofErr w:type="spellEnd"/>
-      <w:r>
-        <w:t xml:space="preserve">. Il est possible de filtrer l’affichage des utilisateurs par rôle. D’autre part chaque rôle aura une couleur </w:t>
+        <w:t xml:space="preserve">La partie Gestion des Employés n’est accessible que par l’administrateur. Elle permet de consulter la liste des employés et intervenants amenés à se connecter à l’espace Arcadmin. Il est possible de filtrer l’affichage des utilisateurs par rôle. D’autre part chaque rôle aura une couleur </w:t>
       </w:r>
       <w:r>
         <w:lastRenderedPageBreak/>
@@ -3844,15 +2748,7 @@
         <w:ind w:firstLine="708"/>
       </w:pPr>
       <w:r>
-        <w:t>Il est également possible de créer un utilisateur en cliquant sur le bouton</w:t>
-      </w:r>
-      <w:proofErr w:type="gramStart"/>
-      <w:r>
-        <w:t xml:space="preserve"> «Créer</w:t>
-      </w:r>
-      <w:proofErr w:type="gramEnd"/>
-      <w:r>
-        <w:t xml:space="preserve"> un nouvel Employé ». L’administrateur doit alors saisir l’adresse mail, créer un mot de passe ou utiliser celui proposé par le générateur, attribuer le ou les rôles et cliquer sur Enregistrer.  Une notification signalera alors la réussite ou l’échec de la création de l’utilisateur et de la réussite ou du succès de l’envoie du mail de bienvenue.  </w:t>
+        <w:t>Il est également possible de créer un utilisateur en cliquant sur le bouton «Créer un nouvel Employé ». L’administrateur doit alors saisir l’adresse mail, créer un mot de passe ou utiliser celui proposé par le générateur, attribuer le ou les rôles et cliquer sur Enregistrer.  Une notification signalera alors la réussite ou l’échec de la création de l’utilisateur et de la réussite ou du succès de l’envoie du mail de bienvenue.  </w:t>
       </w:r>
     </w:p>
     <w:p/>
@@ -3861,11 +2757,11 @@
         <w:pStyle w:val="Heading2"/>
         <w:spacing w:line="360" w:lineRule="auto"/>
       </w:pPr>
-      <w:bookmarkStart w:id="20" w:name="_Toc180417675"/>
+      <w:bookmarkStart w:id="14" w:name="_Toc182234019"/>
       <w:r>
         <w:t>Gestion du Parc (Admin, Employé, Vétérinaire)</w:t>
       </w:r>
-      <w:bookmarkEnd w:id="20"/>
+      <w:bookmarkEnd w:id="14"/>
     </w:p>
     <w:p>
       <w:pPr>
@@ -3880,11 +2776,11 @@
         <w:pStyle w:val="Heading3"/>
         <w:spacing w:line="360" w:lineRule="auto"/>
       </w:pPr>
-      <w:bookmarkStart w:id="21" w:name="_Toc180417676"/>
+      <w:bookmarkStart w:id="15" w:name="_Toc182234020"/>
       <w:r>
         <w:t>Gérer les animaux (Admin, Employé)</w:t>
       </w:r>
-      <w:bookmarkEnd w:id="21"/>
+      <w:bookmarkEnd w:id="15"/>
     </w:p>
     <w:p>
       <w:pPr>
@@ -3971,27 +2867,14 @@
                             <w:r>
                               <w:t xml:space="preserve">Figure </w:t>
                             </w:r>
-                            <w:r>
-                              <w:fldChar w:fldCharType="begin"/>
-                            </w:r>
-                            <w:r>
-                              <w:instrText xml:space="preserve"> SEQ Figure \* ARABIC </w:instrText>
-                            </w:r>
-                            <w:r>
-                              <w:fldChar w:fldCharType="separate"/>
-                            </w:r>
-                            <w:r>
-                              <w:rPr>
-                                <w:noProof/>
-                              </w:rPr>
-                              <w:t>1</w:t>
-                            </w:r>
-                            <w:r>
-                              <w:rPr>
-                                <w:noProof/>
-                              </w:rPr>
-                              <w:fldChar w:fldCharType="end"/>
-                            </w:r>
+                            <w:fldSimple w:instr=" SEQ Figure \* ARABIC ">
+                              <w:r>
+                                <w:rPr>
+                                  <w:noProof/>
+                                </w:rPr>
+                                <w:t>1</w:t>
+                              </w:r>
+                            </w:fldSimple>
                             <w:r>
                               <w:t>: Procédure de Création d'Animal</w:t>
                             </w:r>
@@ -4094,7 +2977,7 @@
                     <pic:cNvPicPr/>
                   </pic:nvPicPr>
                   <pic:blipFill>
-                    <a:blip r:embed="rId12">
+                    <a:blip r:embed="rId11">
                       <a:extLst>
                         <a:ext uri="{28A0092B-C50C-407E-A947-70E740481C1C}">
                           <a14:useLocalDpi xmlns:a14="http://schemas.microsoft.com/office/drawing/2010/main" val="0"/>
@@ -4137,11 +3020,11 @@
         <w:pStyle w:val="Heading3"/>
         <w:spacing w:line="360" w:lineRule="auto"/>
       </w:pPr>
-      <w:bookmarkStart w:id="22" w:name="_Toc180417677"/>
+      <w:bookmarkStart w:id="16" w:name="_Toc182234021"/>
       <w:r>
         <w:t>Nourrir les animaux (Admin, Employé, Vétérinaire)</w:t>
       </w:r>
-      <w:bookmarkEnd w:id="22"/>
+      <w:bookmarkEnd w:id="16"/>
     </w:p>
     <w:p>
       <w:pPr>
@@ -4179,11 +3062,11 @@
         <w:pStyle w:val="Heading3"/>
         <w:spacing w:line="360" w:lineRule="auto"/>
       </w:pPr>
-      <w:bookmarkStart w:id="23" w:name="_Toc180417678"/>
+      <w:bookmarkStart w:id="17" w:name="_Toc182234022"/>
       <w:r>
         <w:t>Gérer les espèces (Admin, Employé)</w:t>
       </w:r>
-      <w:bookmarkEnd w:id="23"/>
+      <w:bookmarkEnd w:id="17"/>
       <w:r>
         <w:t> </w:t>
       </w:r>
@@ -4204,11 +3087,11 @@
         <w:pStyle w:val="Heading3"/>
         <w:spacing w:line="360" w:lineRule="auto"/>
       </w:pPr>
-      <w:bookmarkStart w:id="24" w:name="_Toc180417679"/>
+      <w:bookmarkStart w:id="18" w:name="_Toc182234023"/>
       <w:r>
         <w:t>Gérer les habitats (Admin, Employé)</w:t>
       </w:r>
-      <w:bookmarkEnd w:id="24"/>
+      <w:bookmarkEnd w:id="18"/>
     </w:p>
     <w:p>
       <w:pPr>
@@ -4226,10 +3109,7 @@
         <w:ind w:firstLine="708"/>
       </w:pPr>
       <w:r>
-        <w:t>Voir Ajout d’Images pour le mode d’emploi de l’ajout d’images</w:t>
-      </w:r>
-      <w:r>
-        <w:t>.</w:t>
+        <w:t>Voir Ajout d’Images pour le mode d’emploi de l’ajout d’images.</w:t>
       </w:r>
     </w:p>
     <w:p>
@@ -4237,12 +3117,12 @@
         <w:pStyle w:val="Heading3"/>
         <w:spacing w:line="360" w:lineRule="auto"/>
       </w:pPr>
-      <w:bookmarkStart w:id="25" w:name="_Toc180417680"/>
+      <w:bookmarkStart w:id="19" w:name="_Toc182234024"/>
       <w:r>
         <w:lastRenderedPageBreak/>
         <w:t>Gestion des Services (Admin, Employé)</w:t>
       </w:r>
-      <w:bookmarkEnd w:id="25"/>
+      <w:bookmarkEnd w:id="19"/>
     </w:p>
     <w:p>
       <w:r>
@@ -4297,11 +3177,11 @@
         <w:pStyle w:val="Heading3"/>
         <w:spacing w:line="360" w:lineRule="auto"/>
       </w:pPr>
-      <w:bookmarkStart w:id="26" w:name="_Toc180417681"/>
+      <w:bookmarkStart w:id="20" w:name="_Toc182234025"/>
       <w:r>
         <w:t>Ajout d’images</w:t>
       </w:r>
-      <w:bookmarkEnd w:id="26"/>
+      <w:bookmarkEnd w:id="20"/>
     </w:p>
     <w:p>
       <w:pPr>
@@ -4323,22 +3203,13 @@
         <w:t xml:space="preserve"> Création</w:t>
       </w:r>
       <w:r>
-        <w:t xml:space="preserve"> </w:t>
-      </w:r>
-      <w:r>
-        <w:t>/ Modification</w:t>
+        <w:t xml:space="preserve"> / Modification</w:t>
       </w:r>
       <w:r>
         <w:t xml:space="preserve"> d’animal</w:t>
       </w:r>
       <w:r>
-        <w:t xml:space="preserve"> et Création </w:t>
-      </w:r>
-      <w:r>
-        <w:t>/ Modification</w:t>
-      </w:r>
-      <w:r>
-        <w:t xml:space="preserve"> de services</w:t>
+        <w:t xml:space="preserve"> et Création / Modification de services</w:t>
       </w:r>
       <w:r>
         <w:t xml:space="preserve"> permettent d’ajouter ou supprimer des images. Il est important de noter que lors de l’ajout d’images multiples, celles-ci doivent être sélectionnées en une seule fois. Il sera donc nécessaire au préalable de mettre toutes les images que vous souhaitez ajouter dans un dossier unique. Par la suite les éventuels ajouts d’images, simples ou multiples, s’ajouteront tout simplement aux images existantes. Charge à l’utilisateur de supprimer manuellement les images qu’il souhaite supprimer avec le bouton adéquat. </w:t>
@@ -4357,11 +3228,11 @@
         <w:pStyle w:val="Heading3"/>
         <w:spacing w:line="360" w:lineRule="auto"/>
       </w:pPr>
-      <w:bookmarkStart w:id="27" w:name="_Toc180417682"/>
+      <w:bookmarkStart w:id="21" w:name="_Toc182234026"/>
       <w:r>
         <w:t>Gestion des Horaires (Admin, Employé)</w:t>
       </w:r>
-      <w:bookmarkEnd w:id="27"/>
+      <w:bookmarkEnd w:id="21"/>
     </w:p>
     <w:p>
       <w:pPr>
@@ -4376,11 +3247,11 @@
         <w:pStyle w:val="Heading3"/>
         <w:spacing w:line="360" w:lineRule="auto"/>
       </w:pPr>
-      <w:bookmarkStart w:id="28" w:name="_Toc180417683"/>
+      <w:bookmarkStart w:id="22" w:name="_Toc182234027"/>
       <w:r>
         <w:t>Gestion des avis (Admin, Employé)</w:t>
       </w:r>
-      <w:bookmarkEnd w:id="28"/>
+      <w:bookmarkEnd w:id="22"/>
     </w:p>
     <w:p>
       <w:pPr>
@@ -4395,11 +3266,11 @@
         <w:pStyle w:val="Heading3"/>
         <w:spacing w:line="360" w:lineRule="auto"/>
       </w:pPr>
-      <w:bookmarkStart w:id="29" w:name="_Toc180417684"/>
+      <w:bookmarkStart w:id="23" w:name="_Toc182234028"/>
       <w:r>
         <w:t>Les rapports vétérinaires (Admin, vétérinaire)</w:t>
       </w:r>
-      <w:bookmarkEnd w:id="29"/>
+      <w:bookmarkEnd w:id="23"/>
     </w:p>
     <w:p>
       <w:r>
@@ -4586,8 +3457,8 @@
       </w:r>
     </w:p>
     <w:sectPr>
-      <w:headerReference w:type="default" r:id="rId13"/>
-      <w:footerReference w:type="default" r:id="rId14"/>
+      <w:headerReference w:type="default" r:id="rId12"/>
+      <w:footerReference w:type="default" r:id="rId13"/>
       <w:pgSz w:w="11906" w:h="16838"/>
       <w:pgMar w:top="1417" w:right="1417" w:bottom="1417" w:left="1417" w:header="708" w:footer="708" w:gutter="0"/>
       <w:pgNumType w:start="0"/>
@@ -4721,8 +3592,6 @@
       </w:rPr>
       <w:t xml:space="preserve"> </w:t>
     </w:r>
-    <w:proofErr w:type="spellStart"/>
-    <w:proofErr w:type="gramStart"/>
     <w:r>
       <w:rPr>
         <w:rFonts w:asciiTheme="majorHAnsi" w:eastAsiaTheme="majorEastAsia" w:hAnsiTheme="majorHAnsi" w:cstheme="majorBidi"/>
@@ -4730,18 +3599,7 @@
         <w:sz w:val="20"/>
         <w:szCs w:val="20"/>
       </w:rPr>
-      <w:t>pg</w:t>
-    </w:r>
-    <w:proofErr w:type="spellEnd"/>
-    <w:proofErr w:type="gramEnd"/>
-    <w:r>
-      <w:rPr>
-        <w:rFonts w:asciiTheme="majorHAnsi" w:eastAsiaTheme="majorEastAsia" w:hAnsiTheme="majorHAnsi" w:cstheme="majorBidi"/>
-        <w:color w:val="4472C4" w:themeColor="accent1"/>
-        <w:sz w:val="20"/>
-        <w:szCs w:val="20"/>
-      </w:rPr>
-      <w:t xml:space="preserve">. </w:t>
+      <w:t xml:space="preserve">pg. </w:t>
     </w:r>
     <w:r>
       <w:rPr>
@@ -4939,18 +3797,8 @@
             <w:sz w:val="20"/>
             <w:szCs w:val="20"/>
           </w:rPr>
-          <w:t xml:space="preserve"> par </w:t>
+          <w:t xml:space="preserve"> par DevSoft</w:t>
         </w:r>
-        <w:proofErr w:type="spellStart"/>
-        <w:r>
-          <w:rPr>
-            <w:color w:val="4472C4" w:themeColor="accent1"/>
-            <w:sz w:val="20"/>
-            <w:szCs w:val="20"/>
-          </w:rPr>
-          <w:t>DevSoft</w:t>
-        </w:r>
-        <w:proofErr w:type="spellEnd"/>
       </w:sdtContent>
     </w:sdt>
   </w:p>
@@ -6321,6 +5169,8 @@
   <w:rsids>
     <w:rsidRoot w:val="00D954CB"/>
     <w:rsid w:val="001F0B36"/>
+    <w:rsid w:val="0039241E"/>
+    <w:rsid w:val="003D5FC2"/>
     <w:rsid w:val="00421A4E"/>
     <w:rsid w:val="004C14E7"/>
     <w:rsid w:val="00941866"/>

</xml_diff>